<commit_message>
Made changes according to Kay's feedback.
</commit_message>
<xml_diff>
--- a/Randal Olson NSF Predoc Research Proposal.docx
+++ b/Randal Olson NSF Predoc Research Proposal.docx
@@ -17,64 +17,7 @@
           <w:b/>
           <w:color w:val="000000"/>
         </w:rPr>
-        <w:t xml:space="preserve">Testing the </w:t>
-      </w:r>
-      <w:r>
-        <w:rPr>
-          <w:rFonts w:ascii="Times New Roman" w:eastAsia="Times New Roman" w:hAnsi="Times New Roman" w:cs="Times New Roman"/>
-          <w:b/>
-          <w:i/>
-          <w:color w:val="000000"/>
-        </w:rPr>
-        <w:t>confusion effect</w:t>
-      </w:r>
-      <w:r>
-        <w:rPr>
-          <w:rFonts w:ascii="Times New Roman" w:eastAsia="Times New Roman" w:hAnsi="Times New Roman" w:cs="Times New Roman"/>
-          <w:b/>
-          <w:color w:val="000000"/>
-        </w:rPr>
-        <w:t xml:space="preserve"> </w:t>
-      </w:r>
-      <w:r>
-        <w:rPr>
-          <w:rFonts w:ascii="Times New Roman" w:eastAsia="Times New Roman" w:hAnsi="Times New Roman" w:cs="Times New Roman"/>
-          <w:b/>
-          <w:color w:val="000000"/>
-        </w:rPr>
-        <w:t>hypothes</w:t>
-      </w:r>
-      <w:r>
-        <w:rPr>
-          <w:rFonts w:ascii="Times New Roman" w:eastAsia="Times New Roman" w:hAnsi="Times New Roman" w:cs="Times New Roman"/>
-          <w:b/>
-          <w:color w:val="000000"/>
-        </w:rPr>
-        <w:t xml:space="preserve">is </w:t>
-      </w:r>
-      <w:r>
-        <w:rPr>
-          <w:rFonts w:ascii="Times New Roman" w:eastAsia="Times New Roman" w:hAnsi="Times New Roman" w:cs="Times New Roman"/>
-          <w:b/>
-          <w:color w:val="000000"/>
-        </w:rPr>
-        <w:t xml:space="preserve">with </w:t>
-      </w:r>
-      <w:r>
-        <w:rPr>
-          <w:rFonts w:ascii="Times New Roman" w:eastAsia="Times New Roman" w:hAnsi="Times New Roman" w:cs="Times New Roman"/>
-          <w:b/>
-          <w:color w:val="000000"/>
-        </w:rPr>
-        <w:t xml:space="preserve">swarming </w:t>
-      </w:r>
-      <w:r>
-        <w:rPr>
-          <w:rFonts w:ascii="Times New Roman" w:eastAsia="Times New Roman" w:hAnsi="Times New Roman" w:cs="Times New Roman"/>
-          <w:b/>
-          <w:color w:val="000000"/>
-        </w:rPr>
-        <w:t>digital organisms</w:t>
+        <w:t>Integrating computational science with biology to study collective animal behavior</w:t>
       </w:r>
     </w:p>
     <w:p>
@@ -99,14 +42,94 @@
           <w:rFonts w:ascii="Times New Roman" w:eastAsia="Times New Roman" w:hAnsi="Times New Roman" w:cs="Times New Roman"/>
           <w:color w:val="000000"/>
         </w:rPr>
-        <w:t>Swarming behavior is one of the most striking example</w:t>
-      </w:r>
-      <w:r>
-        <w:rPr>
-          <w:rFonts w:ascii="Times New Roman" w:eastAsia="Times New Roman" w:hAnsi="Times New Roman" w:cs="Times New Roman"/>
-          <w:color w:val="000000"/>
-        </w:rPr>
-        <w:t>s of collective animal behavior</w:t>
+        <w:t>B</w:t>
+      </w:r>
+      <w:r>
+        <w:rPr>
+          <w:rFonts w:ascii="Times New Roman" w:eastAsia="Times New Roman" w:hAnsi="Times New Roman" w:cs="Times New Roman"/>
+          <w:color w:val="000000"/>
+        </w:rPr>
+        <w:t xml:space="preserve">iologists have spent decades studying </w:t>
+      </w:r>
+      <w:r>
+        <w:rPr>
+          <w:rFonts w:ascii="Times New Roman" w:eastAsia="Times New Roman" w:hAnsi="Times New Roman" w:cs="Times New Roman"/>
+          <w:color w:val="000000"/>
+        </w:rPr>
+        <w:t>collective animal</w:t>
+      </w:r>
+      <w:r>
+        <w:rPr>
+          <w:rFonts w:ascii="Times New Roman" w:eastAsia="Times New Roman" w:hAnsi="Times New Roman" w:cs="Times New Roman"/>
+          <w:color w:val="000000"/>
+        </w:rPr>
+        <w:t xml:space="preserve"> behavior due to its </w:t>
+      </w:r>
+      <w:r>
+        <w:rPr>
+          <w:rFonts w:ascii="Times New Roman" w:eastAsia="Times New Roman" w:hAnsi="Times New Roman" w:cs="Times New Roman"/>
+          <w:color w:val="000000"/>
+        </w:rPr>
+        <w:t xml:space="preserve">important </w:t>
+      </w:r>
+      <w:r>
+        <w:rPr>
+          <w:rFonts w:ascii="Times New Roman" w:eastAsia="Times New Roman" w:hAnsi="Times New Roman" w:cs="Times New Roman"/>
+          <w:color w:val="000000"/>
+        </w:rPr>
+        <w:t>impli</w:t>
+      </w:r>
+      <w:r>
+        <w:rPr>
+          <w:rFonts w:ascii="Times New Roman" w:eastAsia="Times New Roman" w:hAnsi="Times New Roman" w:cs="Times New Roman"/>
+          <w:color w:val="000000"/>
+        </w:rPr>
+        <w:t xml:space="preserve">cations for social intelligence, </w:t>
+      </w:r>
+      <w:r>
+        <w:rPr>
+          <w:rFonts w:ascii="Times New Roman" w:eastAsia="Times New Roman" w:hAnsi="Times New Roman" w:cs="Times New Roman"/>
+          <w:color w:val="000000"/>
+        </w:rPr>
+        <w:t>collective cognition</w:t>
+      </w:r>
+      <w:r>
+        <w:rPr>
+          <w:rFonts w:ascii="Times New Roman" w:eastAsia="Times New Roman" w:hAnsi="Times New Roman" w:cs="Times New Roman"/>
+          <w:color w:val="000000"/>
+        </w:rPr>
+        <w:t>, and its potential applications in automated control of distributed systems</w:t>
+      </w:r>
+      <w:r>
+        <w:rPr>
+          <w:rFonts w:ascii="Times New Roman" w:eastAsia="Times New Roman" w:hAnsi="Times New Roman" w:cs="Times New Roman"/>
+          <w:color w:val="000000"/>
+          <w:vertAlign w:val="superscript"/>
+        </w:rPr>
+        <w:t xml:space="preserve"> </w:t>
+      </w:r>
+      <w:r>
+        <w:rPr>
+          <w:rFonts w:ascii="Times New Roman" w:eastAsia="Times New Roman" w:hAnsi="Times New Roman" w:cs="Times New Roman"/>
+          <w:color w:val="000000"/>
+        </w:rPr>
+        <w:t>(</w:t>
+      </w:r>
+      <w:proofErr w:type="spellStart"/>
+      <w:r>
+        <w:rPr>
+          <w:rFonts w:ascii="Times New Roman" w:eastAsia="Times New Roman" w:hAnsi="Times New Roman" w:cs="Times New Roman"/>
+          <w:color w:val="000000"/>
+        </w:rPr>
+        <w:t>Couzin</w:t>
+      </w:r>
+      <w:proofErr w:type="spellEnd"/>
+      <w:r>
+        <w:rPr>
+          <w:rFonts w:ascii="Times New Roman" w:eastAsia="Times New Roman" w:hAnsi="Times New Roman" w:cs="Times New Roman"/>
+          <w:color w:val="000000"/>
+        </w:rPr>
+        <w:t xml:space="preserve"> 2009)</w:t>
       </w:r>
       <w:r>
         <w:rPr>
@@ -127,70 +150,248 @@
           <w:rFonts w:ascii="Times New Roman" w:eastAsia="Times New Roman" w:hAnsi="Times New Roman" w:cs="Times New Roman"/>
           <w:color w:val="000000"/>
         </w:rPr>
-        <w:t>Consequently, b</w:t>
-      </w:r>
-      <w:r>
-        <w:rPr>
-          <w:rFonts w:ascii="Times New Roman" w:eastAsia="Times New Roman" w:hAnsi="Times New Roman" w:cs="Times New Roman"/>
-          <w:color w:val="000000"/>
-        </w:rPr>
-        <w:t xml:space="preserve">iologists have spent decades studying </w:t>
-      </w:r>
-      <w:r>
-        <w:rPr>
-          <w:rFonts w:ascii="Times New Roman" w:eastAsia="Times New Roman" w:hAnsi="Times New Roman" w:cs="Times New Roman"/>
-          <w:color w:val="000000"/>
-        </w:rPr>
-        <w:t>swarming</w:t>
-      </w:r>
-      <w:r>
-        <w:rPr>
-          <w:rFonts w:ascii="Times New Roman" w:eastAsia="Times New Roman" w:hAnsi="Times New Roman" w:cs="Times New Roman"/>
-          <w:color w:val="000000"/>
-        </w:rPr>
-        <w:t xml:space="preserve"> behavior due to its impli</w:t>
-      </w:r>
-      <w:r>
-        <w:rPr>
-          <w:rFonts w:ascii="Times New Roman" w:eastAsia="Times New Roman" w:hAnsi="Times New Roman" w:cs="Times New Roman"/>
-          <w:color w:val="000000"/>
-        </w:rPr>
-        <w:t xml:space="preserve">cations for social intelligence, </w:t>
-      </w:r>
-      <w:r>
-        <w:rPr>
-          <w:rFonts w:ascii="Times New Roman" w:eastAsia="Times New Roman" w:hAnsi="Times New Roman" w:cs="Times New Roman"/>
-          <w:color w:val="000000"/>
-        </w:rPr>
-        <w:t>collective cognition in animals</w:t>
-      </w:r>
-      <w:r>
-        <w:rPr>
-          <w:rFonts w:ascii="Times New Roman" w:eastAsia="Times New Roman" w:hAnsi="Times New Roman" w:cs="Times New Roman"/>
-          <w:color w:val="000000"/>
-        </w:rPr>
-        <w:t xml:space="preserve">, and its potential applications in </w:t>
-      </w:r>
-      <w:r>
-        <w:rPr>
-          <w:rFonts w:ascii="Times New Roman" w:eastAsia="Times New Roman" w:hAnsi="Times New Roman" w:cs="Times New Roman"/>
-          <w:color w:val="000000"/>
-        </w:rPr>
-        <w:t xml:space="preserve">automated control of </w:t>
-      </w:r>
-      <w:r>
-        <w:rPr>
-          <w:rFonts w:ascii="Times New Roman" w:eastAsia="Times New Roman" w:hAnsi="Times New Roman" w:cs="Times New Roman"/>
-          <w:color w:val="000000"/>
-        </w:rPr>
-        <w:t>distributed</w:t>
-      </w:r>
-      <w:r>
-        <w:rPr>
-          <w:rFonts w:ascii="Times New Roman" w:eastAsia="Times New Roman" w:hAnsi="Times New Roman" w:cs="Times New Roman"/>
-          <w:color w:val="000000"/>
-        </w:rPr>
-        <w:t xml:space="preserve"> systems</w:t>
+        <w:t>Of the numerous forms of collective animal behavior, s</w:t>
+      </w:r>
+      <w:r>
+        <w:rPr>
+          <w:rFonts w:ascii="Times New Roman" w:eastAsia="Times New Roman" w:hAnsi="Times New Roman" w:cs="Times New Roman"/>
+          <w:color w:val="000000"/>
+        </w:rPr>
+        <w:t>warming behavior is one of the most striking</w:t>
+      </w:r>
+      <w:r>
+        <w:rPr>
+          <w:rFonts w:ascii="Times New Roman" w:eastAsia="Times New Roman" w:hAnsi="Times New Roman" w:cs="Times New Roman"/>
+          <w:color w:val="000000"/>
+        </w:rPr>
+        <w:t xml:space="preserve"> examples</w:t>
+      </w:r>
+      <w:r>
+        <w:rPr>
+          <w:rFonts w:ascii="Times New Roman" w:eastAsia="Times New Roman" w:hAnsi="Times New Roman" w:cs="Times New Roman"/>
+          <w:color w:val="000000"/>
+        </w:rPr>
+        <w:t xml:space="preserve"> observed in nature</w:t>
+      </w:r>
+      <w:r>
+        <w:rPr>
+          <w:rFonts w:ascii="Times New Roman" w:eastAsia="Times New Roman" w:hAnsi="Times New Roman" w:cs="Times New Roman"/>
+          <w:color w:val="000000"/>
+        </w:rPr>
+        <w:t>.</w:t>
+      </w:r>
+      <w:r>
+        <w:rPr>
+          <w:rFonts w:ascii="Times New Roman" w:eastAsia="Times New Roman" w:hAnsi="Times New Roman" w:cs="Times New Roman"/>
+          <w:color w:val="000000"/>
+        </w:rPr>
+        <w:t xml:space="preserve"> After</w:t>
+      </w:r>
+      <w:r>
+        <w:rPr>
+          <w:rFonts w:ascii="Times New Roman" w:eastAsia="Times New Roman" w:hAnsi="Times New Roman" w:cs="Times New Roman"/>
+          <w:color w:val="000000"/>
+        </w:rPr>
+        <w:t xml:space="preserve"> </w:t>
+      </w:r>
+      <w:r>
+        <w:rPr>
+          <w:rFonts w:ascii="Times New Roman" w:eastAsia="Times New Roman" w:hAnsi="Times New Roman" w:cs="Times New Roman"/>
+          <w:color w:val="000000"/>
+        </w:rPr>
+        <w:t xml:space="preserve">decades </w:t>
+      </w:r>
+      <w:r>
+        <w:rPr>
+          <w:rFonts w:ascii="Times New Roman" w:eastAsia="Times New Roman" w:hAnsi="Times New Roman" w:cs="Times New Roman"/>
+          <w:color w:val="000000"/>
+        </w:rPr>
+        <w:t>of research</w:t>
+      </w:r>
+      <w:r>
+        <w:rPr>
+          <w:rFonts w:ascii="Times New Roman" w:eastAsia="Times New Roman" w:hAnsi="Times New Roman" w:cs="Times New Roman"/>
+          <w:color w:val="000000"/>
+        </w:rPr>
+        <w:t xml:space="preserve"> on swarming behavior, researchers</w:t>
+      </w:r>
+      <w:r>
+        <w:rPr>
+          <w:rFonts w:ascii="Times New Roman" w:eastAsia="Times New Roman" w:hAnsi="Times New Roman" w:cs="Times New Roman"/>
+          <w:color w:val="000000"/>
+        </w:rPr>
+        <w:t xml:space="preserve"> have produced</w:t>
+      </w:r>
+      <w:r>
+        <w:rPr>
+          <w:rFonts w:ascii="Times New Roman" w:eastAsia="Times New Roman" w:hAnsi="Times New Roman" w:cs="Times New Roman"/>
+          <w:color w:val="000000"/>
+        </w:rPr>
+        <w:t xml:space="preserve"> numerous hypotheses </w:t>
+      </w:r>
+      <w:r>
+        <w:rPr>
+          <w:rFonts w:ascii="Times New Roman" w:eastAsia="Times New Roman" w:hAnsi="Times New Roman" w:cs="Times New Roman"/>
+          <w:color w:val="000000"/>
+        </w:rPr>
+        <w:t>about</w:t>
+      </w:r>
+      <w:r>
+        <w:rPr>
+          <w:rFonts w:ascii="Times New Roman" w:eastAsia="Times New Roman" w:hAnsi="Times New Roman" w:cs="Times New Roman"/>
+          <w:color w:val="000000"/>
+        </w:rPr>
+        <w:t xml:space="preserve"> the selectiv</w:t>
+      </w:r>
+      <w:r>
+        <w:rPr>
+          <w:rFonts w:ascii="Times New Roman" w:eastAsia="Times New Roman" w:hAnsi="Times New Roman" w:cs="Times New Roman"/>
+          <w:color w:val="000000"/>
+        </w:rPr>
+        <w:t>e benefits of swarming behavior</w:t>
+      </w:r>
+      <w:r>
+        <w:rPr>
+          <w:rFonts w:ascii="Times New Roman" w:eastAsia="Times New Roman" w:hAnsi="Times New Roman" w:cs="Times New Roman"/>
+          <w:color w:val="000000"/>
+        </w:rPr>
+        <w:t>,</w:t>
+      </w:r>
+      <w:r>
+        <w:rPr>
+          <w:rFonts w:ascii="Times New Roman" w:eastAsia="Times New Roman" w:hAnsi="Times New Roman" w:cs="Times New Roman"/>
+          <w:color w:val="000000"/>
+        </w:rPr>
+        <w:t xml:space="preserve"> such as increased mating success or </w:t>
+      </w:r>
+      <w:r>
+        <w:rPr>
+          <w:rFonts w:ascii="Times New Roman" w:eastAsia="Times New Roman" w:hAnsi="Times New Roman" w:cs="Times New Roman"/>
+          <w:color w:val="000000"/>
+        </w:rPr>
+        <w:t>improved</w:t>
+      </w:r>
+      <w:r>
+        <w:rPr>
+          <w:rFonts w:ascii="Times New Roman" w:eastAsia="Times New Roman" w:hAnsi="Times New Roman" w:cs="Times New Roman"/>
+          <w:color w:val="000000"/>
+        </w:rPr>
+        <w:t xml:space="preserve"> defense against predators (reviewed in</w:t>
+      </w:r>
+      <w:r>
+        <w:rPr>
+          <w:rFonts w:ascii="Times New Roman" w:eastAsia="Times New Roman" w:hAnsi="Times New Roman" w:cs="Times New Roman"/>
+          <w:color w:val="000000"/>
+        </w:rPr>
+        <w:t xml:space="preserve"> Krause &amp; </w:t>
+      </w:r>
+      <w:proofErr w:type="spellStart"/>
+      <w:r>
+        <w:rPr>
+          <w:rFonts w:ascii="Times New Roman" w:eastAsia="Times New Roman" w:hAnsi="Times New Roman" w:cs="Times New Roman"/>
+          <w:color w:val="000000"/>
+        </w:rPr>
+        <w:t>Ruxton</w:t>
+      </w:r>
+      <w:proofErr w:type="spellEnd"/>
+      <w:r>
+        <w:rPr>
+          <w:rFonts w:ascii="Times New Roman" w:eastAsia="Times New Roman" w:hAnsi="Times New Roman" w:cs="Times New Roman"/>
+          <w:color w:val="000000"/>
+        </w:rPr>
+        <w:t xml:space="preserve"> 2002</w:t>
+      </w:r>
+      <w:r>
+        <w:rPr>
+          <w:rFonts w:ascii="Times New Roman" w:eastAsia="Times New Roman" w:hAnsi="Times New Roman" w:cs="Times New Roman"/>
+          <w:color w:val="000000"/>
+        </w:rPr>
+        <w:t>).</w:t>
+      </w:r>
+      <w:r>
+        <w:rPr>
+          <w:rFonts w:ascii="Times New Roman" w:eastAsia="Times New Roman" w:hAnsi="Times New Roman" w:cs="Times New Roman"/>
+          <w:color w:val="000000"/>
+        </w:rPr>
+        <w:t xml:space="preserve"> </w:t>
+      </w:r>
+      <w:r>
+        <w:rPr>
+          <w:rFonts w:ascii="Times New Roman" w:eastAsia="Times New Roman" w:hAnsi="Times New Roman" w:cs="Times New Roman"/>
+          <w:color w:val="000000"/>
+        </w:rPr>
+        <w:t>However,</w:t>
+      </w:r>
+      <w:r>
+        <w:rPr>
+          <w:rFonts w:ascii="Times New Roman" w:eastAsia="Times New Roman" w:hAnsi="Times New Roman" w:cs="Times New Roman"/>
+          <w:color w:val="000000"/>
+        </w:rPr>
+        <w:t xml:space="preserve"> </w:t>
+      </w:r>
+      <w:r>
+        <w:rPr>
+          <w:rFonts w:ascii="Times New Roman" w:eastAsia="Times New Roman" w:hAnsi="Times New Roman" w:cs="Times New Roman"/>
+          <w:color w:val="000000"/>
+        </w:rPr>
+        <w:t xml:space="preserve">due to </w:t>
+      </w:r>
+      <w:r>
+        <w:rPr>
+          <w:rFonts w:ascii="Times New Roman" w:eastAsia="Times New Roman" w:hAnsi="Times New Roman" w:cs="Times New Roman"/>
+          <w:color w:val="000000"/>
+        </w:rPr>
+        <w:t xml:space="preserve">the </w:t>
+      </w:r>
+      <w:r>
+        <w:rPr>
+          <w:rFonts w:ascii="Times New Roman" w:eastAsia="Times New Roman" w:hAnsi="Times New Roman" w:cs="Times New Roman"/>
+          <w:color w:val="000000"/>
+        </w:rPr>
+        <w:t xml:space="preserve">long generation times in swarming animals, </w:t>
+      </w:r>
+      <w:r>
+        <w:rPr>
+          <w:rFonts w:ascii="Times New Roman" w:eastAsia="Times New Roman" w:hAnsi="Times New Roman" w:cs="Times New Roman"/>
+          <w:color w:val="000000"/>
+        </w:rPr>
+        <w:t xml:space="preserve">studying the </w:t>
+      </w:r>
+      <w:r>
+        <w:rPr>
+          <w:rFonts w:ascii="Times New Roman" w:eastAsia="Times New Roman" w:hAnsi="Times New Roman" w:cs="Times New Roman"/>
+          <w:i/>
+          <w:color w:val="000000"/>
+        </w:rPr>
+        <w:t>evolution</w:t>
+      </w:r>
+      <w:r>
+        <w:rPr>
+          <w:rFonts w:ascii="Times New Roman" w:eastAsia="Times New Roman" w:hAnsi="Times New Roman" w:cs="Times New Roman"/>
+          <w:color w:val="000000"/>
+        </w:rPr>
+        <w:t xml:space="preserve"> of swarming beh</w:t>
+      </w:r>
+      <w:r>
+        <w:rPr>
+          <w:rFonts w:ascii="Times New Roman" w:eastAsia="Times New Roman" w:hAnsi="Times New Roman" w:cs="Times New Roman"/>
+          <w:color w:val="000000"/>
+        </w:rPr>
+        <w:t>avior has</w:t>
+      </w:r>
+      <w:r>
+        <w:rPr>
+          <w:rFonts w:ascii="Times New Roman" w:eastAsia="Times New Roman" w:hAnsi="Times New Roman" w:cs="Times New Roman"/>
+          <w:color w:val="000000"/>
+        </w:rPr>
+        <w:t xml:space="preserve"> often</w:t>
+      </w:r>
+      <w:r>
+        <w:rPr>
+          <w:rFonts w:ascii="Times New Roman" w:eastAsia="Times New Roman" w:hAnsi="Times New Roman" w:cs="Times New Roman"/>
+          <w:color w:val="000000"/>
+        </w:rPr>
+        <w:t xml:space="preserve"> proven difficult</w:t>
       </w:r>
       <w:r>
         <w:rPr>
@@ -198,7 +399,46 @@
           <w:color w:val="000000"/>
           <w:vertAlign w:val="superscript"/>
         </w:rPr>
-        <w:t>1</w:t>
+        <w:t xml:space="preserve"> </w:t>
+      </w:r>
+      <w:r>
+        <w:rPr>
+          <w:rFonts w:ascii="Times New Roman" w:eastAsia="Times New Roman" w:hAnsi="Times New Roman" w:cs="Times New Roman"/>
+          <w:color w:val="000000"/>
+        </w:rPr>
+        <w:t>(</w:t>
+      </w:r>
+      <w:proofErr w:type="spellStart"/>
+      <w:r>
+        <w:rPr>
+          <w:rFonts w:ascii="Times New Roman" w:eastAsia="Times New Roman" w:hAnsi="Times New Roman" w:cs="Times New Roman"/>
+          <w:color w:val="000000"/>
+        </w:rPr>
+        <w:t>Jeschke</w:t>
+      </w:r>
+      <w:proofErr w:type="spellEnd"/>
+      <w:r>
+        <w:rPr>
+          <w:rFonts w:ascii="Times New Roman" w:eastAsia="Times New Roman" w:hAnsi="Times New Roman" w:cs="Times New Roman"/>
+          <w:color w:val="000000"/>
+        </w:rPr>
+        <w:t xml:space="preserve"> &amp; </w:t>
+      </w:r>
+      <w:proofErr w:type="spellStart"/>
+      <w:r>
+        <w:rPr>
+          <w:rFonts w:ascii="Times New Roman" w:eastAsia="Times New Roman" w:hAnsi="Times New Roman" w:cs="Times New Roman"/>
+          <w:color w:val="000000"/>
+        </w:rPr>
+        <w:t>Tollrian</w:t>
+      </w:r>
+      <w:proofErr w:type="spellEnd"/>
+      <w:r>
+        <w:rPr>
+          <w:rFonts w:ascii="Times New Roman" w:eastAsia="Times New Roman" w:hAnsi="Times New Roman" w:cs="Times New Roman"/>
+          <w:color w:val="000000"/>
+        </w:rPr>
+        <w:t xml:space="preserve"> 2007)</w:t>
       </w:r>
       <w:r>
         <w:rPr>
@@ -216,99 +456,90 @@
       </w:r>
       <w:r>
         <w:rPr>
-          <w:rFonts w:ascii="Times New Roman" w:eastAsia="Times New Roman" w:hAnsi="Times New Roman" w:cs="Times New Roman"/>
-          <w:color w:val="000000"/>
-        </w:rPr>
-        <w:t>These decades of research have produced</w:t>
-      </w:r>
-      <w:r>
-        <w:rPr>
-          <w:rFonts w:ascii="Times New Roman" w:eastAsia="Times New Roman" w:hAnsi="Times New Roman" w:cs="Times New Roman"/>
-          <w:color w:val="000000"/>
-        </w:rPr>
-        <w:t xml:space="preserve"> numerous hypotheses </w:t>
-      </w:r>
-      <w:r>
-        <w:rPr>
-          <w:rFonts w:ascii="Times New Roman" w:eastAsia="Times New Roman" w:hAnsi="Times New Roman" w:cs="Times New Roman"/>
-          <w:color w:val="000000"/>
-        </w:rPr>
-        <w:t>about</w:t>
-      </w:r>
-      <w:r>
-        <w:rPr>
-          <w:rFonts w:ascii="Times New Roman" w:eastAsia="Times New Roman" w:hAnsi="Times New Roman" w:cs="Times New Roman"/>
-          <w:color w:val="000000"/>
-        </w:rPr>
-        <w:t xml:space="preserve"> the selectiv</w:t>
-      </w:r>
-      <w:r>
-        <w:rPr>
-          <w:rFonts w:ascii="Times New Roman" w:eastAsia="Times New Roman" w:hAnsi="Times New Roman" w:cs="Times New Roman"/>
-          <w:color w:val="000000"/>
-        </w:rPr>
-        <w:t>e benefits of swarming behavior</w:t>
-      </w:r>
-      <w:r>
-        <w:rPr>
-          <w:rFonts w:ascii="Times New Roman" w:eastAsia="Times New Roman" w:hAnsi="Times New Roman" w:cs="Times New Roman"/>
-          <w:color w:val="000000"/>
-        </w:rPr>
-        <w:t>,</w:t>
-      </w:r>
-      <w:r>
-        <w:rPr>
-          <w:rFonts w:ascii="Times New Roman" w:eastAsia="Times New Roman" w:hAnsi="Times New Roman" w:cs="Times New Roman"/>
-          <w:color w:val="000000"/>
-        </w:rPr>
-        <w:t xml:space="preserve"> such as increased mating success or </w:t>
-      </w:r>
-      <w:r>
-        <w:rPr>
-          <w:rFonts w:ascii="Times New Roman" w:eastAsia="Times New Roman" w:hAnsi="Times New Roman" w:cs="Times New Roman"/>
-          <w:color w:val="000000"/>
-        </w:rPr>
-        <w:t>improved</w:t>
-      </w:r>
-      <w:r>
-        <w:rPr>
-          <w:rFonts w:ascii="Times New Roman" w:eastAsia="Times New Roman" w:hAnsi="Times New Roman" w:cs="Times New Roman"/>
-          <w:color w:val="000000"/>
-        </w:rPr>
-        <w:t xml:space="preserve"> defense against predators (reviewed in</w:t>
-      </w:r>
-      <w:r>
-        <w:rPr>
-          <w:rFonts w:ascii="Times New Roman" w:eastAsia="Times New Roman" w:hAnsi="Times New Roman" w:cs="Times New Roman"/>
-          <w:color w:val="000000"/>
-        </w:rPr>
-        <w:t xml:space="preserve"> [2]</w:t>
-      </w:r>
-      <w:r>
-        <w:rPr>
-          <w:rFonts w:ascii="Times New Roman" w:eastAsia="Times New Roman" w:hAnsi="Times New Roman" w:cs="Times New Roman"/>
-          <w:color w:val="000000"/>
-        </w:rPr>
-        <w:t>).</w:t>
-      </w:r>
-      <w:r>
-        <w:rPr>
-          <w:rFonts w:ascii="Times New Roman" w:eastAsia="Times New Roman" w:hAnsi="Times New Roman" w:cs="Times New Roman"/>
-          <w:color w:val="000000"/>
+          <w:rFonts w:ascii="Times New Roman" w:hAnsi="Times New Roman" w:cs="Times New Roman"/>
+        </w:rPr>
+        <w:t xml:space="preserve">To overcome this </w:t>
+      </w:r>
+      <w:r>
+        <w:rPr>
+          <w:rFonts w:ascii="Times New Roman" w:hAnsi="Times New Roman" w:cs="Times New Roman"/>
+        </w:rPr>
+        <w:t xml:space="preserve">difficulty, I developed a computational model </w:t>
+      </w:r>
+      <w:r>
+        <w:rPr>
+          <w:rFonts w:ascii="Times New Roman" w:hAnsi="Times New Roman" w:cs="Times New Roman"/>
+        </w:rPr>
+        <w:t>that simulates</w:t>
+      </w:r>
+      <w:r>
+        <w:rPr>
+          <w:rFonts w:ascii="Times New Roman" w:hAnsi="Times New Roman" w:cs="Times New Roman"/>
+        </w:rPr>
+        <w:t xml:space="preserve"> digital organisms with evolving behaviors</w:t>
+      </w:r>
+      <w:r>
+        <w:rPr>
+          <w:rFonts w:ascii="Times New Roman" w:hAnsi="Times New Roman" w:cs="Times New Roman"/>
+        </w:rPr>
+        <w:t xml:space="preserve"> to examine which of the proposed </w:t>
+      </w:r>
+      <w:r>
+        <w:rPr>
+          <w:rFonts w:ascii="Times New Roman" w:hAnsi="Times New Roman" w:cs="Times New Roman"/>
+        </w:rPr>
+        <w:t>selective</w:t>
+      </w:r>
+      <w:r>
+        <w:rPr>
+          <w:rFonts w:ascii="Times New Roman" w:hAnsi="Times New Roman" w:cs="Times New Roman"/>
+        </w:rPr>
+        <w:t xml:space="preserve"> benefits</w:t>
+      </w:r>
+      <w:r>
+        <w:rPr>
+          <w:rFonts w:ascii="Times New Roman" w:hAnsi="Times New Roman" w:cs="Times New Roman"/>
+        </w:rPr>
+        <w:t xml:space="preserve"> favor the evolution of swarming</w:t>
+      </w:r>
+      <w:r>
+        <w:rPr>
+          <w:rFonts w:ascii="Times New Roman" w:hAnsi="Times New Roman" w:cs="Times New Roman"/>
+          <w:vertAlign w:val="superscript"/>
         </w:rPr>
         <w:t xml:space="preserve"> </w:t>
       </w:r>
       <w:r>
         <w:rPr>
-          <w:rFonts w:ascii="Times New Roman" w:eastAsia="Times New Roman" w:hAnsi="Times New Roman" w:cs="Times New Roman"/>
-          <w:color w:val="000000"/>
-        </w:rPr>
-        <w:t>However,</w:t>
-      </w:r>
-      <w:r>
-        <w:rPr>
-          <w:rFonts w:ascii="Times New Roman" w:eastAsia="Times New Roman" w:hAnsi="Times New Roman" w:cs="Times New Roman"/>
-          <w:color w:val="000000"/>
+          <w:rFonts w:ascii="Times New Roman" w:hAnsi="Times New Roman" w:cs="Times New Roman"/>
+        </w:rPr>
+        <w:t>(Olson et al. 2012; also described in Previous Research statement)</w:t>
+      </w:r>
+      <w:r>
+        <w:rPr>
+          <w:rFonts w:ascii="Times New Roman" w:hAnsi="Times New Roman" w:cs="Times New Roman"/>
+        </w:rPr>
+        <w:t>.</w:t>
+      </w:r>
+      <w:r>
+        <w:rPr>
+          <w:rFonts w:ascii="Times New Roman" w:eastAsia="Times New Roman" w:hAnsi="Times New Roman" w:cs="Times New Roman"/>
+          <w:color w:val="000000"/>
+        </w:rPr>
+        <w:t xml:space="preserve"> Digital systems have previously been used to provide key insights in</w:t>
+      </w:r>
+      <w:r>
+        <w:rPr>
+          <w:rFonts w:ascii="Times New Roman" w:eastAsia="Times New Roman" w:hAnsi="Times New Roman" w:cs="Times New Roman"/>
+          <w:color w:val="000000"/>
+        </w:rPr>
+        <w:t>to core evolutionary processes</w:t>
+      </w:r>
+      <w:r>
+        <w:rPr>
+          <w:rFonts w:ascii="Times New Roman" w:eastAsia="Times New Roman" w:hAnsi="Times New Roman" w:cs="Times New Roman"/>
+          <w:color w:val="000000"/>
+          <w:vertAlign w:val="superscript"/>
         </w:rPr>
         <w:t xml:space="preserve"> </w:t>
       </w:r>
@@ -317,79 +548,30 @@
           <w:rFonts w:ascii="Times New Roman" w:eastAsia="Times New Roman" w:hAnsi="Times New Roman" w:cs="Times New Roman"/>
           <w:color w:val="000000"/>
         </w:rPr>
-        <w:t xml:space="preserve">due to </w:t>
-      </w:r>
-      <w:r>
-        <w:rPr>
-          <w:rFonts w:ascii="Times New Roman" w:eastAsia="Times New Roman" w:hAnsi="Times New Roman" w:cs="Times New Roman"/>
-          <w:color w:val="000000"/>
-        </w:rPr>
-        <w:t xml:space="preserve">the </w:t>
-      </w:r>
-      <w:r>
-        <w:rPr>
-          <w:rFonts w:ascii="Times New Roman" w:eastAsia="Times New Roman" w:hAnsi="Times New Roman" w:cs="Times New Roman"/>
-          <w:color w:val="000000"/>
-        </w:rPr>
-        <w:t xml:space="preserve">long generation times in swarming animals, </w:t>
-      </w:r>
-      <w:r>
-        <w:rPr>
-          <w:rFonts w:ascii="Times New Roman" w:eastAsia="Times New Roman" w:hAnsi="Times New Roman" w:cs="Times New Roman"/>
-          <w:color w:val="000000"/>
-        </w:rPr>
-        <w:t xml:space="preserve">studying the </w:t>
-      </w:r>
-      <w:r>
-        <w:rPr>
-          <w:rFonts w:ascii="Times New Roman" w:eastAsia="Times New Roman" w:hAnsi="Times New Roman" w:cs="Times New Roman"/>
-          <w:i/>
-          <w:color w:val="000000"/>
-        </w:rPr>
-        <w:t>evolution</w:t>
-      </w:r>
-      <w:r>
-        <w:rPr>
-          <w:rFonts w:ascii="Times New Roman" w:eastAsia="Times New Roman" w:hAnsi="Times New Roman" w:cs="Times New Roman"/>
-          <w:color w:val="000000"/>
-        </w:rPr>
-        <w:t xml:space="preserve"> of swarming beh</w:t>
-      </w:r>
-      <w:r>
-        <w:rPr>
-          <w:rFonts w:ascii="Times New Roman" w:eastAsia="Times New Roman" w:hAnsi="Times New Roman" w:cs="Times New Roman"/>
-          <w:color w:val="000000"/>
-        </w:rPr>
-        <w:t>avior has</w:t>
-      </w:r>
-      <w:r>
-        <w:rPr>
-          <w:rFonts w:ascii="Times New Roman" w:eastAsia="Times New Roman" w:hAnsi="Times New Roman" w:cs="Times New Roman"/>
-          <w:color w:val="000000"/>
-        </w:rPr>
-        <w:t xml:space="preserve"> often</w:t>
-      </w:r>
-      <w:r>
-        <w:rPr>
-          <w:rFonts w:ascii="Times New Roman" w:eastAsia="Times New Roman" w:hAnsi="Times New Roman" w:cs="Times New Roman"/>
-          <w:color w:val="000000"/>
-        </w:rPr>
-        <w:t xml:space="preserve"> proven difficult</w:t>
-      </w:r>
-      <w:r>
-        <w:rPr>
-          <w:rFonts w:ascii="Times New Roman" w:eastAsia="Times New Roman" w:hAnsi="Times New Roman" w:cs="Times New Roman"/>
-          <w:color w:val="000000"/>
-          <w:vertAlign w:val="superscript"/>
-        </w:rPr>
-        <w:t>3</w:t>
-      </w:r>
-      <w:r>
-        <w:rPr>
-          <w:rFonts w:ascii="Times New Roman" w:eastAsia="Times New Roman" w:hAnsi="Times New Roman" w:cs="Times New Roman"/>
-          <w:color w:val="000000"/>
-        </w:rPr>
-        <w:t>.</w:t>
+        <w:t>(</w:t>
+      </w:r>
+      <w:proofErr w:type="spellStart"/>
+      <w:r>
+        <w:rPr>
+          <w:rFonts w:ascii="Times New Roman" w:eastAsia="Times New Roman" w:hAnsi="Times New Roman" w:cs="Times New Roman"/>
+          <w:color w:val="000000"/>
+        </w:rPr>
+        <w:t>Lenski</w:t>
+      </w:r>
+      <w:proofErr w:type="spellEnd"/>
+      <w:r>
+        <w:rPr>
+          <w:rFonts w:ascii="Times New Roman" w:eastAsia="Times New Roman" w:hAnsi="Times New Roman" w:cs="Times New Roman"/>
+          <w:color w:val="000000"/>
+        </w:rPr>
+        <w:t xml:space="preserve"> et al. 2002)</w:t>
+      </w:r>
+      <w:r>
+        <w:rPr>
+          <w:rFonts w:ascii="Times New Roman" w:eastAsia="Times New Roman" w:hAnsi="Times New Roman" w:cs="Times New Roman"/>
+          <w:color w:val="000000"/>
+        </w:rPr>
+        <w:t>, and several well-known studies have adopted digital systems as a</w:t>
       </w:r>
       <w:r>
         <w:rPr>
@@ -400,93 +582,10 @@
       </w:r>
       <w:r>
         <w:rPr>
-          <w:rFonts w:ascii="Times New Roman" w:hAnsi="Times New Roman" w:cs="Times New Roman"/>
-        </w:rPr>
-        <w:t xml:space="preserve">To overcome this </w:t>
-      </w:r>
-      <w:r>
-        <w:rPr>
-          <w:rFonts w:ascii="Times New Roman" w:hAnsi="Times New Roman" w:cs="Times New Roman"/>
-        </w:rPr>
-        <w:t xml:space="preserve">difficulty, I developed a computational model </w:t>
-      </w:r>
-      <w:r>
-        <w:rPr>
-          <w:rFonts w:ascii="Times New Roman" w:hAnsi="Times New Roman" w:cs="Times New Roman"/>
-        </w:rPr>
-        <w:t>that simulates</w:t>
-      </w:r>
-      <w:r>
-        <w:rPr>
-          <w:rFonts w:ascii="Times New Roman" w:hAnsi="Times New Roman" w:cs="Times New Roman"/>
-        </w:rPr>
-        <w:t xml:space="preserve"> digital organisms with evolving behaviors</w:t>
-      </w:r>
-      <w:r>
-        <w:rPr>
-          <w:rFonts w:ascii="Times New Roman" w:hAnsi="Times New Roman" w:cs="Times New Roman"/>
-        </w:rPr>
-        <w:t xml:space="preserve"> to examine which of the proposed </w:t>
-      </w:r>
-      <w:r>
-        <w:rPr>
-          <w:rFonts w:ascii="Times New Roman" w:hAnsi="Times New Roman" w:cs="Times New Roman"/>
-        </w:rPr>
-        <w:t>selective</w:t>
-      </w:r>
-      <w:r>
-        <w:rPr>
-          <w:rFonts w:ascii="Times New Roman" w:hAnsi="Times New Roman" w:cs="Times New Roman"/>
-        </w:rPr>
-        <w:t xml:space="preserve"> benefits</w:t>
-      </w:r>
-      <w:r>
-        <w:rPr>
-          <w:rFonts w:ascii="Times New Roman" w:hAnsi="Times New Roman" w:cs="Times New Roman"/>
-        </w:rPr>
-        <w:t xml:space="preserve"> favor the evolution of swarming</w:t>
-      </w:r>
-      <w:r>
-        <w:rPr>
-          <w:rFonts w:ascii="Times New Roman" w:hAnsi="Times New Roman" w:cs="Times New Roman"/>
-          <w:vertAlign w:val="superscript"/>
-        </w:rPr>
-        <w:t>4</w:t>
-      </w:r>
-      <w:r>
-        <w:rPr>
-          <w:rFonts w:ascii="Times New Roman" w:hAnsi="Times New Roman" w:cs="Times New Roman"/>
-        </w:rPr>
-        <w:t>.</w:t>
-      </w:r>
-      <w:r>
-        <w:rPr>
-          <w:rFonts w:ascii="Times New Roman" w:eastAsia="Times New Roman" w:hAnsi="Times New Roman" w:cs="Times New Roman"/>
-          <w:color w:val="000000"/>
-        </w:rPr>
-        <w:t xml:space="preserve"> Digital systems have previously been used to provide key insights in</w:t>
-      </w:r>
-      <w:r>
-        <w:rPr>
-          <w:rFonts w:ascii="Times New Roman" w:eastAsia="Times New Roman" w:hAnsi="Times New Roman" w:cs="Times New Roman"/>
-          <w:color w:val="000000"/>
-        </w:rPr>
-        <w:t>to core evolutionary processes</w:t>
-      </w:r>
-      <w:r>
-        <w:rPr>
-          <w:rFonts w:ascii="Times New Roman" w:eastAsia="Times New Roman" w:hAnsi="Times New Roman" w:cs="Times New Roman"/>
-          <w:color w:val="000000"/>
-          <w:vertAlign w:val="superscript"/>
-        </w:rPr>
-        <w:t>5</w:t>
-      </w:r>
-      <w:r>
-        <w:rPr>
-          <w:rFonts w:ascii="Times New Roman" w:eastAsia="Times New Roman" w:hAnsi="Times New Roman" w:cs="Times New Roman"/>
-          <w:color w:val="000000"/>
-        </w:rPr>
-        <w:t>, and several well-known studies have adopted digital systems as a</w:t>
+          <w:rFonts w:ascii="Times New Roman" w:eastAsia="Times New Roman" w:hAnsi="Times New Roman" w:cs="Times New Roman"/>
+          <w:color w:val="000000"/>
+        </w:rPr>
+        <w:t>method to study swarm behavior</w:t>
       </w:r>
       <w:r>
         <w:rPr>
@@ -500,7 +599,14 @@
           <w:rFonts w:ascii="Times New Roman" w:eastAsia="Times New Roman" w:hAnsi="Times New Roman" w:cs="Times New Roman"/>
           <w:color w:val="000000"/>
         </w:rPr>
-        <w:t>method to study swarm behavior</w:t>
+        <w:t>(</w:t>
+      </w:r>
+      <w:r>
+        <w:rPr>
+          <w:rFonts w:ascii="Times New Roman" w:eastAsia="Times New Roman" w:hAnsi="Times New Roman" w:cs="Times New Roman"/>
+          <w:color w:val="000000"/>
+        </w:rPr>
+        <w:t>e.g.,</w:t>
       </w:r>
       <w:r>
         <w:rPr>
@@ -509,26 +615,21 @@
         </w:rPr>
         <w:t xml:space="preserve"> </w:t>
       </w:r>
-      <w:r>
-        <w:rPr>
-          <w:rFonts w:ascii="Times New Roman" w:eastAsia="Times New Roman" w:hAnsi="Times New Roman" w:cs="Times New Roman"/>
-          <w:color w:val="000000"/>
-        </w:rPr>
-        <w:t>(</w:t>
-      </w:r>
-      <w:r>
-        <w:rPr>
-          <w:rFonts w:ascii="Times New Roman" w:eastAsia="Times New Roman" w:hAnsi="Times New Roman" w:cs="Times New Roman"/>
-          <w:color w:val="000000"/>
-        </w:rPr>
-        <w:t>e.g.,</w:t>
-      </w:r>
-      <w:r>
-        <w:rPr>
-          <w:rFonts w:ascii="Times New Roman" w:eastAsia="Times New Roman" w:hAnsi="Times New Roman" w:cs="Times New Roman"/>
-          <w:color w:val="000000"/>
-        </w:rPr>
-        <w:t xml:space="preserve"> [6]</w:t>
+      <w:proofErr w:type="spellStart"/>
+      <w:r>
+        <w:rPr>
+          <w:rFonts w:ascii="Times New Roman" w:eastAsia="Times New Roman" w:hAnsi="Times New Roman" w:cs="Times New Roman"/>
+          <w:color w:val="000000"/>
+        </w:rPr>
+        <w:t>Couzin</w:t>
+      </w:r>
+      <w:proofErr w:type="spellEnd"/>
+      <w:r>
+        <w:rPr>
+          <w:rFonts w:ascii="Times New Roman" w:eastAsia="Times New Roman" w:hAnsi="Times New Roman" w:cs="Times New Roman"/>
+          <w:color w:val="000000"/>
+        </w:rPr>
+        <w:t xml:space="preserve"> et al. 2005</w:t>
       </w:r>
       <w:r>
         <w:rPr>
@@ -703,6 +804,29 @@
           <w:rFonts w:ascii="Times New Roman" w:eastAsia="Times New Roman" w:hAnsi="Times New Roman" w:cs="Times New Roman"/>
           <w:color w:val="000000"/>
         </w:rPr>
+        <w:t xml:space="preserve"> and </w:t>
+      </w:r>
+      <w:proofErr w:type="spellStart"/>
+      <w:r>
+        <w:rPr>
+          <w:rFonts w:ascii="Times New Roman" w:eastAsia="Times New Roman" w:hAnsi="Times New Roman" w:cs="Times New Roman"/>
+          <w:color w:val="000000"/>
+        </w:rPr>
+        <w:t>Tollrian</w:t>
+      </w:r>
+      <w:proofErr w:type="spellEnd"/>
+      <w:r>
+        <w:rPr>
+          <w:rFonts w:ascii="Times New Roman" w:eastAsia="Times New Roman" w:hAnsi="Times New Roman" w:cs="Times New Roman"/>
+          <w:color w:val="000000"/>
+        </w:rPr>
+        <w:t xml:space="preserve"> (2007)</w:t>
+      </w:r>
+      <w:r>
+        <w:rPr>
+          <w:rFonts w:ascii="Times New Roman" w:eastAsia="Times New Roman" w:hAnsi="Times New Roman" w:cs="Times New Roman"/>
+          <w:color w:val="000000"/>
+        </w:rPr>
         <w:t xml:space="preserve"> noted that predators appeared to become confused by swarming </w:t>
       </w:r>
       <w:r>
@@ -717,22 +841,7 @@
           <w:rFonts w:ascii="Times New Roman" w:eastAsia="Times New Roman" w:hAnsi="Times New Roman" w:cs="Times New Roman"/>
           <w:color w:val="000000"/>
         </w:rPr>
-        <w:t xml:space="preserve"> in 16 of the 25 systems reviewed</w:t>
-      </w:r>
-      <w:r>
-        <w:rPr>
-          <w:rFonts w:ascii="Times New Roman" w:eastAsia="Times New Roman" w:hAnsi="Times New Roman" w:cs="Times New Roman"/>
-          <w:color w:val="000000"/>
-          <w:vertAlign w:val="superscript"/>
-        </w:rPr>
-        <w:t>3</w:t>
-      </w:r>
-      <w:r>
-        <w:rPr>
-          <w:rFonts w:ascii="Times New Roman" w:eastAsia="Times New Roman" w:hAnsi="Times New Roman" w:cs="Times New Roman"/>
-          <w:color w:val="000000"/>
-        </w:rPr>
-        <w:t>.</w:t>
+        <w:t xml:space="preserve"> in 16 of the 25 systems reviewed.</w:t>
       </w:r>
       <w:r>
         <w:rPr>
@@ -804,6 +913,13 @@
           <w:rFonts w:ascii="Times New Roman" w:eastAsia="Times New Roman" w:hAnsi="Times New Roman" w:cs="Times New Roman"/>
           <w:color w:val="000000"/>
         </w:rPr>
+        <w:t xml:space="preserve"> (2012)</w:t>
+      </w:r>
+      <w:r>
+        <w:rPr>
+          <w:rFonts w:ascii="Times New Roman" w:eastAsia="Times New Roman" w:hAnsi="Times New Roman" w:cs="Times New Roman"/>
+          <w:color w:val="000000"/>
+        </w:rPr>
         <w:t xml:space="preserve"> </w:t>
       </w:r>
       <w:r>
@@ -853,22 +969,28 @@
           <w:rFonts w:ascii="Times New Roman" w:eastAsia="Times New Roman" w:hAnsi="Times New Roman" w:cs="Times New Roman"/>
           <w:color w:val="000000"/>
         </w:rPr>
-        <w:t>y fish</w:t>
-      </w:r>
-      <w:r>
-        <w:rPr>
-          <w:rFonts w:ascii="Times New Roman" w:eastAsia="Times New Roman" w:hAnsi="Times New Roman" w:cs="Times New Roman"/>
-          <w:color w:val="000000"/>
-          <w:vertAlign w:val="superscript"/>
-        </w:rPr>
-        <w:t>7</w:t>
-      </w:r>
-      <w:r>
-        <w:rPr>
-          <w:rFonts w:ascii="Times New Roman" w:eastAsia="Times New Roman" w:hAnsi="Times New Roman" w:cs="Times New Roman"/>
-          <w:color w:val="000000"/>
-        </w:rPr>
-        <w:t>, offering</w:t>
+        <w:t>y fish,</w:t>
+      </w:r>
+      <w:r>
+        <w:rPr>
+          <w:rFonts w:ascii="Times New Roman" w:eastAsia="Times New Roman" w:hAnsi="Times New Roman" w:cs="Times New Roman"/>
+          <w:color w:val="000000"/>
+        </w:rPr>
+        <w:t xml:space="preserve"> and demonstrated that the predatory fish respond to the simulated prey as if they were real prey.</w:t>
+      </w:r>
+      <w:r>
+        <w:rPr>
+          <w:rFonts w:ascii="Times New Roman" w:eastAsia="Times New Roman" w:hAnsi="Times New Roman" w:cs="Times New Roman"/>
+          <w:color w:val="000000"/>
+        </w:rPr>
+        <w:t xml:space="preserve"> </w:t>
+      </w:r>
+      <w:r>
+        <w:rPr>
+          <w:rFonts w:ascii="Times New Roman" w:eastAsia="Times New Roman" w:hAnsi="Times New Roman" w:cs="Times New Roman"/>
+          <w:color w:val="000000"/>
+        </w:rPr>
+        <w:t>This system offers</w:t>
       </w:r>
       <w:r>
         <w:rPr>
@@ -934,6 +1056,13 @@
           <w:rFonts w:ascii="Times New Roman" w:eastAsia="Times New Roman" w:hAnsi="Times New Roman" w:cs="Times New Roman"/>
           <w:color w:val="000000"/>
         </w:rPr>
+        <w:t xml:space="preserve">Here </w:t>
+      </w:r>
+      <w:r>
+        <w:rPr>
+          <w:rFonts w:ascii="Times New Roman" w:eastAsia="Times New Roman" w:hAnsi="Times New Roman" w:cs="Times New Roman"/>
+          <w:color w:val="000000"/>
+        </w:rPr>
         <w:t>I propose an extension of</w:t>
       </w:r>
       <w:r>
@@ -964,6 +1093,13 @@
           <w:rFonts w:ascii="Times New Roman" w:eastAsia="Times New Roman" w:hAnsi="Times New Roman" w:cs="Times New Roman"/>
           <w:color w:val="000000"/>
         </w:rPr>
+        <w:t xml:space="preserve"> (2012)</w:t>
+      </w:r>
+      <w:r>
+        <w:rPr>
+          <w:rFonts w:ascii="Times New Roman" w:eastAsia="Times New Roman" w:hAnsi="Times New Roman" w:cs="Times New Roman"/>
+          <w:color w:val="000000"/>
+        </w:rPr>
         <w:t xml:space="preserve">’s </w:t>
       </w:r>
       <w:r>
@@ -1049,7 +1185,21 @@
           <w:rFonts w:ascii="Times New Roman" w:eastAsia="Times New Roman" w:hAnsi="Times New Roman" w:cs="Times New Roman"/>
           <w:color w:val="000000"/>
         </w:rPr>
-        <w:t xml:space="preserve">predator. This </w:t>
+        <w:t>predator</w:t>
+      </w:r>
+      <w:r>
+        <w:rPr>
+          <w:rFonts w:ascii="Times New Roman" w:eastAsia="Times New Roman" w:hAnsi="Times New Roman" w:cs="Times New Roman"/>
+          <w:color w:val="000000"/>
+        </w:rPr>
+        <w:t>, to test mechanistic hypotheses regarding how swarming evolves</w:t>
+      </w:r>
+      <w:r>
+        <w:rPr>
+          <w:rFonts w:ascii="Times New Roman" w:eastAsia="Times New Roman" w:hAnsi="Times New Roman" w:cs="Times New Roman"/>
+          <w:color w:val="000000"/>
+        </w:rPr>
+        <w:t xml:space="preserve">. This </w:t>
       </w:r>
       <w:r>
         <w:rPr>
@@ -1070,14 +1220,14 @@
           <w:rFonts w:ascii="Times New Roman" w:eastAsia="Times New Roman" w:hAnsi="Times New Roman" w:cs="Times New Roman"/>
           <w:color w:val="000000"/>
         </w:rPr>
-        <w:t xml:space="preserve">behavior </w:t>
-      </w:r>
-      <w:r>
-        <w:rPr>
-          <w:rFonts w:ascii="Times New Roman" w:eastAsia="Times New Roman" w:hAnsi="Times New Roman" w:cs="Times New Roman"/>
-          <w:color w:val="000000"/>
-        </w:rPr>
-        <w:t xml:space="preserve">researchers to address hypotheses about swarm behaviors in response to biological predators on an </w:t>
+        <w:t>me</w:t>
+      </w:r>
+      <w:r>
+        <w:rPr>
+          <w:rFonts w:ascii="Times New Roman" w:eastAsia="Times New Roman" w:hAnsi="Times New Roman" w:cs="Times New Roman"/>
+          <w:color w:val="000000"/>
+        </w:rPr>
+        <w:t xml:space="preserve"> to address hypotheses about swarm behaviors in response to biological predators on an </w:t>
       </w:r>
       <w:r>
         <w:rPr>
@@ -1092,21 +1242,7 @@
           <w:rFonts w:ascii="Times New Roman" w:eastAsia="Times New Roman" w:hAnsi="Times New Roman" w:cs="Times New Roman"/>
           <w:color w:val="000000"/>
         </w:rPr>
-        <w:t xml:space="preserve"> scale, as opposed to studying </w:t>
-      </w:r>
-      <w:r>
-        <w:rPr>
-          <w:rFonts w:ascii="Times New Roman" w:eastAsia="Times New Roman" w:hAnsi="Times New Roman" w:cs="Times New Roman"/>
-          <w:color w:val="000000"/>
-        </w:rPr>
-        <w:t>a fixed</w:t>
-      </w:r>
-      <w:r>
-        <w:rPr>
-          <w:rFonts w:ascii="Times New Roman" w:eastAsia="Times New Roman" w:hAnsi="Times New Roman" w:cs="Times New Roman"/>
-          <w:color w:val="000000"/>
-        </w:rPr>
-        <w:t xml:space="preserve"> swarm</w:t>
+        <w:t xml:space="preserve"> scale, as opposed to studying swarm</w:t>
       </w:r>
       <w:r>
         <w:rPr>
@@ -1127,7 +1263,14 @@
           <w:rFonts w:ascii="Times New Roman" w:eastAsia="Times New Roman" w:hAnsi="Times New Roman" w:cs="Times New Roman"/>
           <w:color w:val="000000"/>
         </w:rPr>
-        <w:t xml:space="preserve"> as in the current system</w:t>
+        <w:t xml:space="preserve"> </w:t>
+      </w:r>
+      <w:r>
+        <w:rPr>
+          <w:rFonts w:ascii="Times New Roman" w:eastAsia="Times New Roman" w:hAnsi="Times New Roman" w:cs="Times New Roman"/>
+          <w:color w:val="000000"/>
+        </w:rPr>
+        <w:t>at a fixed time point in evolutionary history</w:t>
       </w:r>
       <w:r>
         <w:rPr>
@@ -1169,21 +1312,7 @@
           <w:rFonts w:ascii="Times New Roman" w:eastAsia="Times New Roman" w:hAnsi="Times New Roman" w:cs="Times New Roman"/>
           <w:color w:val="000000"/>
         </w:rPr>
-        <w:t>water fleas</w:t>
-      </w:r>
-      <w:r>
-        <w:rPr>
-          <w:rFonts w:ascii="Times New Roman" w:hAnsi="Times New Roman" w:cs="Times New Roman"/>
-          <w:vertAlign w:val="superscript"/>
-        </w:rPr>
-        <w:t>8</w:t>
-      </w:r>
-      <w:r>
-        <w:rPr>
-          <w:rFonts w:ascii="Times New Roman" w:eastAsia="Times New Roman" w:hAnsi="Times New Roman" w:cs="Times New Roman"/>
-          <w:color w:val="000000"/>
-        </w:rPr>
-        <w:t xml:space="preserve"> (</w:t>
+        <w:t>water fleas (</w:t>
       </w:r>
       <w:r>
         <w:rPr>
@@ -1206,7 +1335,21 @@
           <w:rFonts w:ascii="Times New Roman" w:eastAsia="Times New Roman" w:hAnsi="Times New Roman" w:cs="Times New Roman"/>
           <w:color w:val="000000"/>
         </w:rPr>
-        <w:t>) and</w:t>
+        <w:t>)</w:t>
+      </w:r>
+      <w:r>
+        <w:rPr>
+          <w:rFonts w:ascii="Times New Roman" w:eastAsia="Times New Roman" w:hAnsi="Times New Roman" w:cs="Times New Roman"/>
+          <w:color w:val="000000"/>
+        </w:rPr>
+        <w:t xml:space="preserve"> </w:t>
+      </w:r>
+      <w:r>
+        <w:rPr>
+          <w:rFonts w:ascii="Times New Roman" w:eastAsia="Times New Roman" w:hAnsi="Times New Roman" w:cs="Times New Roman"/>
+          <w:color w:val="000000"/>
+        </w:rPr>
+        <w:t>and</w:t>
       </w:r>
       <w:r>
         <w:rPr>
@@ -1284,27 +1427,28 @@
         <w:rPr>
           <w:rFonts w:ascii="Times New Roman" w:hAnsi="Times New Roman" w:cs="Times New Roman"/>
         </w:rPr>
-        <w:t xml:space="preserve"> in Dr. Jenny </w:t>
+        <w:t xml:space="preserve">, as in </w:t>
       </w:r>
       <w:proofErr w:type="spellStart"/>
       <w:r>
         <w:rPr>
           <w:rFonts w:ascii="Times New Roman" w:hAnsi="Times New Roman" w:cs="Times New Roman"/>
         </w:rPr>
-        <w:t>Boughman’s</w:t>
+        <w:t>Milinski</w:t>
       </w:r>
       <w:proofErr w:type="spellEnd"/>
       <w:r>
         <w:rPr>
           <w:rFonts w:ascii="Times New Roman" w:hAnsi="Times New Roman" w:cs="Times New Roman"/>
         </w:rPr>
-        <w:t xml:space="preserve"> laboratory at </w:t>
-      </w:r>
-      <w:r>
-        <w:rPr>
-          <w:rFonts w:ascii="Times New Roman" w:hAnsi="Times New Roman" w:cs="Times New Roman"/>
-        </w:rPr>
-        <w:t>Michigan State University</w:t>
+        <w:t xml:space="preserve"> &amp; Heller (1978</w:t>
+      </w:r>
+      <w:r>
+        <w:rPr>
+          <w:rFonts w:ascii="Times New Roman" w:eastAsia="Times New Roman" w:hAnsi="Times New Roman" w:cs="Times New Roman"/>
+          <w:color w:val="000000"/>
+        </w:rPr>
+        <w:t>)</w:t>
       </w:r>
       <w:r>
         <w:rPr>
@@ -1357,7 +1501,19 @@
         <w:rPr>
           <w:rFonts w:ascii="Times New Roman" w:hAnsi="Times New Roman" w:cs="Times New Roman"/>
         </w:rPr>
-        <w:t>Previous work has suggested that water flea swarming behavior</w:t>
+        <w:t xml:space="preserve">Previous work has suggested that </w:t>
+      </w:r>
+      <w:r>
+        <w:rPr>
+          <w:rFonts w:ascii="Times New Roman" w:hAnsi="Times New Roman" w:cs="Times New Roman"/>
+        </w:rPr>
+        <w:t>Daphnia</w:t>
+      </w:r>
+      <w:r>
+        <w:rPr>
+          <w:rFonts w:ascii="Times New Roman" w:hAnsi="Times New Roman" w:cs="Times New Roman"/>
+        </w:rPr>
+        <w:t xml:space="preserve"> swarming behavior</w:t>
       </w:r>
       <w:r>
         <w:rPr>
@@ -1400,7 +1556,27 @@
           <w:rFonts w:ascii="Times New Roman" w:hAnsi="Times New Roman" w:cs="Times New Roman"/>
           <w:vertAlign w:val="superscript"/>
         </w:rPr>
-        <w:t>8</w:t>
+        <w:t xml:space="preserve"> </w:t>
+      </w:r>
+      <w:r>
+        <w:rPr>
+          <w:rFonts w:ascii="Times New Roman" w:hAnsi="Times New Roman" w:cs="Times New Roman"/>
+        </w:rPr>
+        <w:t>(</w:t>
+      </w:r>
+      <w:proofErr w:type="spellStart"/>
+      <w:r>
+        <w:rPr>
+          <w:rFonts w:ascii="Times New Roman" w:hAnsi="Times New Roman" w:cs="Times New Roman"/>
+        </w:rPr>
+        <w:t>Milinski</w:t>
+      </w:r>
+      <w:proofErr w:type="spellEnd"/>
+      <w:r>
+        <w:rPr>
+          <w:rFonts w:ascii="Times New Roman" w:hAnsi="Times New Roman" w:cs="Times New Roman"/>
+        </w:rPr>
+        <w:t xml:space="preserve"> &amp; Heller 1978)</w:t>
       </w:r>
       <w:r>
         <w:rPr>
@@ -1418,7 +1594,13 @@
         <w:rPr>
           <w:rFonts w:ascii="Times New Roman" w:hAnsi="Times New Roman" w:cs="Times New Roman"/>
         </w:rPr>
-        <w:t xml:space="preserve">As a first step, </w:t>
+        <w:t>Here</w:t>
+      </w:r>
+      <w:r>
+        <w:rPr>
+          <w:rFonts w:ascii="Times New Roman" w:hAnsi="Times New Roman" w:cs="Times New Roman"/>
+        </w:rPr>
+        <w:t xml:space="preserve"> </w:t>
       </w:r>
       <w:r>
         <w:rPr>
@@ -1436,6 +1618,12 @@
         <w:rPr>
           <w:rFonts w:ascii="Times New Roman" w:hAnsi="Times New Roman" w:cs="Times New Roman"/>
         </w:rPr>
+        <w:t xml:space="preserve">first </w:t>
+      </w:r>
+      <w:r>
+        <w:rPr>
+          <w:rFonts w:ascii="Times New Roman" w:hAnsi="Times New Roman" w:cs="Times New Roman"/>
+        </w:rPr>
         <w:t>seek</w:t>
       </w:r>
       <w:r>
@@ -1448,7 +1636,19 @@
         <w:rPr>
           <w:rFonts w:ascii="Times New Roman" w:hAnsi="Times New Roman" w:cs="Times New Roman"/>
         </w:rPr>
-        <w:t xml:space="preserve"> this hypothesis by projecting a group of 50 simulated </w:t>
+        <w:t xml:space="preserve"> this hypothesis </w:t>
+      </w:r>
+      <w:r>
+        <w:rPr>
+          <w:rFonts w:ascii="Times New Roman" w:hAnsi="Times New Roman" w:cs="Times New Roman"/>
+        </w:rPr>
+        <w:t xml:space="preserve">in my system </w:t>
+      </w:r>
+      <w:r>
+        <w:rPr>
+          <w:rFonts w:ascii="Times New Roman" w:hAnsi="Times New Roman" w:cs="Times New Roman"/>
+        </w:rPr>
+        <w:t xml:space="preserve">by projecting a group of 50 simulated </w:t>
       </w:r>
       <w:proofErr w:type="gramStart"/>
       <w:r>
@@ -1492,181 +1692,7 @@
         <w:rPr>
           <w:rFonts w:ascii="Times New Roman" w:hAnsi="Times New Roman" w:cs="Times New Roman"/>
         </w:rPr>
-        <w:t xml:space="preserve">. As a null experiment, </w:t>
-      </w:r>
-      <w:r>
-        <w:rPr>
-          <w:rFonts w:ascii="Times New Roman" w:hAnsi="Times New Roman" w:cs="Times New Roman"/>
-        </w:rPr>
-        <w:t>the simulated prey will</w:t>
-      </w:r>
-      <w:r>
-        <w:rPr>
-          <w:rFonts w:ascii="Times New Roman" w:hAnsi="Times New Roman" w:cs="Times New Roman"/>
-        </w:rPr>
-        <w:t xml:space="preserve"> move around</w:t>
-      </w:r>
-      <w:r>
-        <w:rPr>
-          <w:rFonts w:ascii="Times New Roman" w:hAnsi="Times New Roman" w:cs="Times New Roman"/>
-        </w:rPr>
-        <w:t xml:space="preserve"> the fish tank</w:t>
-      </w:r>
-      <w:r>
-        <w:rPr>
-          <w:rFonts w:ascii="Times New Roman" w:hAnsi="Times New Roman" w:cs="Times New Roman"/>
-        </w:rPr>
-        <w:t xml:space="preserve"> randomly in </w:t>
-      </w:r>
-      <w:r>
-        <w:rPr>
-          <w:rFonts w:ascii="Times New Roman" w:hAnsi="Times New Roman" w:cs="Times New Roman"/>
-        </w:rPr>
-        <w:t>an uncoordinated manner</w:t>
-      </w:r>
-      <w:r>
-        <w:rPr>
-          <w:rFonts w:ascii="Times New Roman" w:hAnsi="Times New Roman" w:cs="Times New Roman"/>
-        </w:rPr>
         <w:t>.</w:t>
-      </w:r>
-      <w:r>
-        <w:rPr>
-          <w:rFonts w:ascii="Times New Roman" w:hAnsi="Times New Roman" w:cs="Times New Roman"/>
-        </w:rPr>
-        <w:t xml:space="preserve"> For the alternative experiment</w:t>
-      </w:r>
-      <w:r>
-        <w:rPr>
-          <w:rFonts w:ascii="Times New Roman" w:hAnsi="Times New Roman" w:cs="Times New Roman"/>
-        </w:rPr>
-        <w:t>s</w:t>
-      </w:r>
-      <w:r>
-        <w:rPr>
-          <w:rFonts w:ascii="Times New Roman" w:hAnsi="Times New Roman" w:cs="Times New Roman"/>
-        </w:rPr>
-        <w:t xml:space="preserve">, </w:t>
-      </w:r>
-      <w:r>
-        <w:rPr>
-          <w:rFonts w:ascii="Times New Roman" w:hAnsi="Times New Roman" w:cs="Times New Roman"/>
-        </w:rPr>
-        <w:t xml:space="preserve">the </w:t>
-      </w:r>
-      <w:r>
-        <w:rPr>
-          <w:rFonts w:ascii="Times New Roman" w:hAnsi="Times New Roman" w:cs="Times New Roman"/>
-        </w:rPr>
-        <w:t xml:space="preserve">simulated prey </w:t>
-      </w:r>
-      <w:r>
-        <w:rPr>
-          <w:rFonts w:ascii="Times New Roman" w:hAnsi="Times New Roman" w:cs="Times New Roman"/>
-        </w:rPr>
-        <w:t>will exhibit pre-evolved</w:t>
-      </w:r>
-      <w:r>
-        <w:rPr>
-          <w:rFonts w:ascii="Times New Roman" w:hAnsi="Times New Roman" w:cs="Times New Roman"/>
-        </w:rPr>
-        <w:t xml:space="preserve"> </w:t>
-      </w:r>
-      <w:r>
-        <w:rPr>
-          <w:rFonts w:ascii="Times New Roman" w:hAnsi="Times New Roman" w:cs="Times New Roman"/>
-        </w:rPr>
-        <w:t>swarming behavior</w:t>
-      </w:r>
-      <w:r>
-        <w:rPr>
-          <w:rFonts w:ascii="Times New Roman" w:hAnsi="Times New Roman" w:cs="Times New Roman"/>
-        </w:rPr>
-        <w:t>: one experiment with loosely grouping prey, and another experiment with cohesive swarming behavior</w:t>
-      </w:r>
-      <w:r>
-        <w:rPr>
-          <w:rFonts w:ascii="Times New Roman" w:hAnsi="Times New Roman" w:cs="Times New Roman"/>
-        </w:rPr>
-        <w:t xml:space="preserve">. </w:t>
-      </w:r>
-      <w:r>
-        <w:rPr>
-          <w:rFonts w:ascii="Times New Roman" w:hAnsi="Times New Roman" w:cs="Times New Roman"/>
-        </w:rPr>
-        <w:t>This hypothesis</w:t>
-      </w:r>
-      <w:r>
-        <w:rPr>
-          <w:rFonts w:ascii="Times New Roman" w:hAnsi="Times New Roman" w:cs="Times New Roman"/>
-        </w:rPr>
-        <w:t xml:space="preserve"> predict</w:t>
-      </w:r>
-      <w:r>
-        <w:rPr>
-          <w:rFonts w:ascii="Times New Roman" w:hAnsi="Times New Roman" w:cs="Times New Roman"/>
-        </w:rPr>
-        <w:t>s</w:t>
-      </w:r>
-      <w:r>
-        <w:rPr>
-          <w:rFonts w:ascii="Times New Roman" w:hAnsi="Times New Roman" w:cs="Times New Roman"/>
-        </w:rPr>
-        <w:t xml:space="preserve"> that </w:t>
-      </w:r>
-      <w:r>
-        <w:rPr>
-          <w:rFonts w:ascii="Times New Roman" w:hAnsi="Times New Roman" w:cs="Times New Roman"/>
-        </w:rPr>
-        <w:t xml:space="preserve">the </w:t>
-      </w:r>
-      <w:r>
-        <w:rPr>
-          <w:rFonts w:ascii="Times New Roman" w:hAnsi="Times New Roman" w:cs="Times New Roman"/>
-        </w:rPr>
-        <w:t>prey that move around randomly inste</w:t>
-      </w:r>
-      <w:r>
-        <w:rPr>
-          <w:rFonts w:ascii="Times New Roman" w:hAnsi="Times New Roman" w:cs="Times New Roman"/>
-        </w:rPr>
-        <w:t>ad of grouping will experience</w:t>
-      </w:r>
-      <w:r>
-        <w:rPr>
-          <w:rFonts w:ascii="Times New Roman" w:hAnsi="Times New Roman" w:cs="Times New Roman"/>
-        </w:rPr>
-        <w:t xml:space="preserve"> significantly</w:t>
-      </w:r>
-      <w:r>
-        <w:rPr>
-          <w:rFonts w:ascii="Times New Roman" w:hAnsi="Times New Roman" w:cs="Times New Roman"/>
-        </w:rPr>
-        <w:t xml:space="preserve"> </w:t>
-      </w:r>
-      <w:r>
-        <w:rPr>
-          <w:rFonts w:ascii="Times New Roman" w:hAnsi="Times New Roman" w:cs="Times New Roman"/>
-        </w:rPr>
-        <w:t>more successful attack attempts</w:t>
-      </w:r>
-      <w:r>
-        <w:rPr>
-          <w:rFonts w:ascii="Times New Roman" w:hAnsi="Times New Roman" w:cs="Times New Roman"/>
-        </w:rPr>
-        <w:t xml:space="preserve"> and shorter attack </w:t>
-      </w:r>
-      <w:r>
-        <w:rPr>
-          <w:rFonts w:ascii="Times New Roman" w:hAnsi="Times New Roman" w:cs="Times New Roman"/>
-        </w:rPr>
-        <w:t xml:space="preserve">latencies </w:t>
-      </w:r>
-      <w:r>
-        <w:rPr>
-          <w:rFonts w:ascii="Times New Roman" w:hAnsi="Times New Roman" w:cs="Times New Roman"/>
-        </w:rPr>
-        <w:t>due to the predator’s preference to attack lone prey.</w:t>
       </w:r>
     </w:p>
     <w:p>
@@ -1759,7 +1785,19 @@
         <w:rPr>
           <w:rFonts w:ascii="Times New Roman" w:hAnsi="Times New Roman" w:cs="Times New Roman"/>
         </w:rPr>
-        <w:t xml:space="preserve">. With this data, I will compare </w:t>
+        <w:t>. With these</w:t>
+      </w:r>
+      <w:r>
+        <w:rPr>
+          <w:rFonts w:ascii="Times New Roman" w:hAnsi="Times New Roman" w:cs="Times New Roman"/>
+        </w:rPr>
+        <w:t xml:space="preserve"> data, </w:t>
+      </w:r>
+      <w:r>
+        <w:rPr>
+          <w:rFonts w:ascii="Times New Roman" w:hAnsi="Times New Roman" w:cs="Times New Roman"/>
+        </w:rPr>
+        <w:t xml:space="preserve">I will compare </w:t>
       </w:r>
       <w:r>
         <w:rPr>
@@ -1771,38 +1809,38 @@
         <w:rPr>
           <w:rFonts w:ascii="Times New Roman" w:hAnsi="Times New Roman" w:cs="Times New Roman"/>
         </w:rPr>
-        <w:t xml:space="preserve">and time to first </w:t>
+        <w:t xml:space="preserve">and time to first attack attempt on the simulated prey between </w:t>
+      </w:r>
+      <w:r>
+        <w:rPr>
+          <w:rFonts w:ascii="Times New Roman" w:hAnsi="Times New Roman" w:cs="Times New Roman"/>
+        </w:rPr>
+        <w:t xml:space="preserve">experiments </w:t>
+      </w:r>
+      <w:r>
+        <w:rPr>
+          <w:rFonts w:ascii="Times New Roman" w:hAnsi="Times New Roman" w:cs="Times New Roman"/>
+        </w:rPr>
+        <w:t xml:space="preserve">to detect </w:t>
+      </w:r>
+      <w:r>
+        <w:rPr>
+          <w:rFonts w:ascii="Times New Roman" w:hAnsi="Times New Roman" w:cs="Times New Roman"/>
+        </w:rPr>
+        <w:t xml:space="preserve">if there are </w:t>
+      </w:r>
+      <w:r>
+        <w:rPr>
+          <w:rFonts w:ascii="Times New Roman" w:hAnsi="Times New Roman" w:cs="Times New Roman"/>
+        </w:rPr>
+        <w:t xml:space="preserve">significant </w:t>
       </w:r>
       <w:r>
         <w:rPr>
           <w:rFonts w:ascii="Times New Roman" w:hAnsi="Times New Roman" w:cs="Times New Roman"/>
         </w:rPr>
         <w:lastRenderedPageBreak/>
-        <w:t xml:space="preserve">attack attempt on the simulated prey between </w:t>
-      </w:r>
-      <w:r>
-        <w:rPr>
-          <w:rFonts w:ascii="Times New Roman" w:hAnsi="Times New Roman" w:cs="Times New Roman"/>
-        </w:rPr>
-        <w:t xml:space="preserve">experiments </w:t>
-      </w:r>
-      <w:r>
-        <w:rPr>
-          <w:rFonts w:ascii="Times New Roman" w:hAnsi="Times New Roman" w:cs="Times New Roman"/>
-        </w:rPr>
-        <w:t xml:space="preserve">to detect </w:t>
-      </w:r>
-      <w:r>
-        <w:rPr>
-          <w:rFonts w:ascii="Times New Roman" w:hAnsi="Times New Roman" w:cs="Times New Roman"/>
-        </w:rPr>
-        <w:t xml:space="preserve">if there are </w:t>
-      </w:r>
-      <w:r>
-        <w:rPr>
-          <w:rFonts w:ascii="Times New Roman" w:hAnsi="Times New Roman" w:cs="Times New Roman"/>
-        </w:rPr>
-        <w:t>significant differences</w:t>
+        <w:t>differences</w:t>
       </w:r>
       <w:r>
         <w:rPr>
@@ -1826,13 +1864,25 @@
         <w:rPr>
           <w:rFonts w:ascii="Times New Roman" w:hAnsi="Times New Roman" w:cs="Times New Roman"/>
         </w:rPr>
-        <w:t>If swarming behavior does not produce a significant difference in the measured responses from the predator, then</w:t>
-      </w:r>
-      <w:r>
-        <w:rPr>
-          <w:rFonts w:ascii="Times New Roman" w:hAnsi="Times New Roman" w:cs="Times New Roman"/>
-        </w:rPr>
-        <w:t xml:space="preserve"> this would suggest that predators that feed on swarming prey are not affected by the confusion effect.</w:t>
+        <w:t>If swarming behavior produce</w:t>
+      </w:r>
+      <w:r>
+        <w:rPr>
+          <w:rFonts w:ascii="Times New Roman" w:hAnsi="Times New Roman" w:cs="Times New Roman"/>
+        </w:rPr>
+        <w:t>s</w:t>
+      </w:r>
+      <w:r>
+        <w:rPr>
+          <w:rFonts w:ascii="Times New Roman" w:hAnsi="Times New Roman" w:cs="Times New Roman"/>
+        </w:rPr>
+        <w:t xml:space="preserve"> a significant difference in the measured responses from the predator, </w:t>
+      </w:r>
+      <w:r>
+        <w:rPr>
+          <w:rFonts w:ascii="Times New Roman" w:hAnsi="Times New Roman" w:cs="Times New Roman"/>
+        </w:rPr>
+        <w:t>this would support the notion that predators that feed on swarming prey are affected by the confusion effect.</w:t>
       </w:r>
     </w:p>
     <w:p>
@@ -1987,7 +2037,35 @@
         <w:rPr>
           <w:rFonts w:ascii="Times New Roman" w:hAnsi="Times New Roman" w:cs="Times New Roman"/>
         </w:rPr>
-        <w:t xml:space="preserve"> from [3]</w:t>
+        <w:t xml:space="preserve"> from </w:t>
+      </w:r>
+      <w:proofErr w:type="spellStart"/>
+      <w:r>
+        <w:rPr>
+          <w:rFonts w:ascii="Times New Roman" w:hAnsi="Times New Roman" w:cs="Times New Roman"/>
+        </w:rPr>
+        <w:t>Jeschke</w:t>
+      </w:r>
+      <w:proofErr w:type="spellEnd"/>
+      <w:r>
+        <w:rPr>
+          <w:rFonts w:ascii="Times New Roman" w:hAnsi="Times New Roman" w:cs="Times New Roman"/>
+        </w:rPr>
+        <w:t xml:space="preserve"> and </w:t>
+      </w:r>
+      <w:proofErr w:type="spellStart"/>
+      <w:r>
+        <w:rPr>
+          <w:rFonts w:ascii="Times New Roman" w:hAnsi="Times New Roman" w:cs="Times New Roman"/>
+        </w:rPr>
+        <w:t>Tollrian</w:t>
+      </w:r>
+      <w:proofErr w:type="spellEnd"/>
+      <w:r>
+        <w:rPr>
+          <w:rFonts w:ascii="Times New Roman" w:hAnsi="Times New Roman" w:cs="Times New Roman"/>
+        </w:rPr>
+        <w:t xml:space="preserve"> (2007)</w:t>
       </w:r>
       <w:r>
         <w:rPr>
@@ -2206,6 +2284,30 @@
           <w:rFonts w:ascii="Times New Roman" w:hAnsi="Times New Roman" w:cs="Times New Roman"/>
         </w:rPr>
         <w:t xml:space="preserve"> further evidence that predators that feed on swarming prey are not affected by the confusion effect.</w:t>
+      </w:r>
+      <w:r>
+        <w:rPr>
+          <w:rFonts w:ascii="Times New Roman" w:hAnsi="Times New Roman" w:cs="Times New Roman"/>
+        </w:rPr>
+        <w:t xml:space="preserve"> Lastly, if predators </w:t>
+      </w:r>
+      <w:r>
+        <w:rPr>
+          <w:rFonts w:ascii="Times New Roman" w:hAnsi="Times New Roman" w:cs="Times New Roman"/>
+        </w:rPr>
+        <w:t xml:space="preserve">instead </w:t>
+      </w:r>
+      <w:r>
+        <w:rPr>
+          <w:rFonts w:ascii="Times New Roman" w:hAnsi="Times New Roman" w:cs="Times New Roman"/>
+        </w:rPr>
+        <w:t xml:space="preserve">prefer </w:t>
+      </w:r>
+      <w:r>
+        <w:rPr>
+          <w:rFonts w:ascii="Times New Roman" w:hAnsi="Times New Roman" w:cs="Times New Roman"/>
+        </w:rPr>
+        <w:t>to attack larger swarms than smaller swarms, then this would indicate that the confusion effect is not magnified by swarm size, and attacking larger swarms is advantageous because there are more prey to potentially be captured per attack.</w:t>
       </w:r>
     </w:p>
     <w:p>
@@ -2341,31 +2443,49 @@
           <w:rFonts w:ascii="Times New Roman" w:hAnsi="Times New Roman" w:cs="Times New Roman"/>
           <w:vertAlign w:val="superscript"/>
         </w:rPr>
-        <w:t>4</w:t>
-      </w:r>
-      <w:r>
-        <w:rPr>
-          <w:rFonts w:ascii="Times New Roman" w:hAnsi="Times New Roman" w:cs="Times New Roman"/>
-        </w:rPr>
-        <w:t xml:space="preserve">. The </w:t>
-      </w:r>
-      <w:r>
-        <w:rPr>
-          <w:rFonts w:ascii="Times New Roman" w:hAnsi="Times New Roman" w:cs="Times New Roman"/>
-        </w:rPr>
-        <w:t xml:space="preserve">benthic-limnetic </w:t>
-      </w:r>
-      <w:r>
-        <w:rPr>
-          <w:rFonts w:ascii="Times New Roman" w:hAnsi="Times New Roman" w:cs="Times New Roman"/>
-        </w:rPr>
-        <w:t>three-spined stickleback species</w:t>
-      </w:r>
-      <w:r>
-        <w:rPr>
-          <w:rFonts w:ascii="Times New Roman" w:hAnsi="Times New Roman" w:cs="Times New Roman"/>
-        </w:rPr>
-        <w:t xml:space="preserve"> pair </w:t>
+        <w:t xml:space="preserve"> </w:t>
+      </w:r>
+      <w:r>
+        <w:rPr>
+          <w:rFonts w:ascii="Times New Roman" w:hAnsi="Times New Roman" w:cs="Times New Roman"/>
+        </w:rPr>
+        <w:t>(Olson et al. 2012)</w:t>
+      </w:r>
+      <w:r>
+        <w:rPr>
+          <w:rFonts w:ascii="Times New Roman" w:hAnsi="Times New Roman" w:cs="Times New Roman"/>
+        </w:rPr>
+        <w:t>. B</w:t>
+      </w:r>
+      <w:r>
+        <w:rPr>
+          <w:rFonts w:ascii="Times New Roman" w:hAnsi="Times New Roman" w:cs="Times New Roman"/>
+        </w:rPr>
+        <w:t xml:space="preserve">enthic-limnetic </w:t>
+      </w:r>
+      <w:r>
+        <w:rPr>
+          <w:rFonts w:ascii="Times New Roman" w:hAnsi="Times New Roman" w:cs="Times New Roman"/>
+        </w:rPr>
+        <w:t>stickleback species</w:t>
+      </w:r>
+      <w:r>
+        <w:rPr>
+          <w:rFonts w:ascii="Times New Roman" w:hAnsi="Times New Roman" w:cs="Times New Roman"/>
+        </w:rPr>
+        <w:t xml:space="preserve"> pair</w:t>
+      </w:r>
+      <w:r>
+        <w:rPr>
+          <w:rFonts w:ascii="Times New Roman" w:hAnsi="Times New Roman" w:cs="Times New Roman"/>
+        </w:rPr>
+        <w:t>s</w:t>
+      </w:r>
+      <w:r>
+        <w:rPr>
+          <w:rFonts w:ascii="Times New Roman" w:hAnsi="Times New Roman" w:cs="Times New Roman"/>
+        </w:rPr>
+        <w:t xml:space="preserve"> </w:t>
       </w:r>
       <w:r>
         <w:rPr>
@@ -2476,7 +2596,27 @@
           <w:rFonts w:ascii="Times New Roman" w:hAnsi="Times New Roman" w:cs="Times New Roman"/>
           <w:vertAlign w:val="superscript"/>
         </w:rPr>
-        <w:t>9</w:t>
+        <w:t xml:space="preserve"> </w:t>
+      </w:r>
+      <w:r>
+        <w:rPr>
+          <w:rFonts w:ascii="Times New Roman" w:hAnsi="Times New Roman" w:cs="Times New Roman"/>
+        </w:rPr>
+        <w:t>(</w:t>
+      </w:r>
+      <w:proofErr w:type="spellStart"/>
+      <w:r>
+        <w:rPr>
+          <w:rFonts w:ascii="Times New Roman" w:hAnsi="Times New Roman" w:cs="Times New Roman"/>
+        </w:rPr>
+        <w:t>Ostlund</w:t>
+      </w:r>
+      <w:proofErr w:type="spellEnd"/>
+      <w:r>
+        <w:rPr>
+          <w:rFonts w:ascii="Times New Roman" w:hAnsi="Times New Roman" w:cs="Times New Roman"/>
+        </w:rPr>
+        <w:t>-Nilsson et al. 2006)</w:t>
       </w:r>
       <w:r>
         <w:rPr>
@@ -3012,14 +3152,15 @@
         <w:rPr>
           <w:rFonts w:ascii="Times New Roman" w:hAnsi="Times New Roman" w:cs="Times New Roman"/>
         </w:rPr>
-        <w:t>journals such as the Proc. Nat’l Acad. Sci.</w:t>
-      </w:r>
-      <w:r>
-        <w:rPr>
-          <w:rFonts w:ascii="Times New Roman" w:hAnsi="Times New Roman" w:cs="Times New Roman"/>
-          <w:vertAlign w:val="superscript"/>
-        </w:rPr>
-        <w:t>4</w:t>
+        <w:t>journals such as the Proc.</w:t>
+      </w:r>
+      <w:bookmarkStart w:id="0" w:name="_GoBack"/>
+      <w:bookmarkEnd w:id="0"/>
+      <w:r>
+        <w:rPr>
+          <w:rFonts w:ascii="Times New Roman" w:hAnsi="Times New Roman" w:cs="Times New Roman"/>
+        </w:rPr>
+        <w:t xml:space="preserve"> Nat’l Acad. Sci.</w:t>
       </w:r>
     </w:p>
     <w:p>
@@ -3048,53 +3189,96 @@
         <w:rPr>
           <w:rFonts w:ascii="Times New Roman" w:hAnsi="Times New Roman" w:cs="Times New Roman"/>
         </w:rPr>
+        <w:t xml:space="preserve"> Increasing our understanding of </w:t>
+      </w:r>
+      <w:r>
+        <w:rPr>
+          <w:rFonts w:ascii="Times New Roman" w:hAnsi="Times New Roman" w:cs="Times New Roman"/>
+        </w:rPr>
+        <w:t>collective cognition and decision-making</w:t>
+      </w:r>
+      <w:r>
+        <w:rPr>
+          <w:rFonts w:ascii="Times New Roman" w:hAnsi="Times New Roman" w:cs="Times New Roman"/>
+        </w:rPr>
+        <w:t xml:space="preserve"> in animals</w:t>
+      </w:r>
+      <w:r>
+        <w:rPr>
+          <w:rFonts w:ascii="Times New Roman" w:hAnsi="Times New Roman" w:cs="Times New Roman"/>
+        </w:rPr>
         <w:t xml:space="preserve"> </w:t>
       </w:r>
       <w:r>
         <w:rPr>
           <w:rFonts w:ascii="Times New Roman" w:hAnsi="Times New Roman" w:cs="Times New Roman"/>
         </w:rPr>
-        <w:t>The benefits of i</w:t>
-      </w:r>
-      <w:r>
-        <w:rPr>
-          <w:rFonts w:ascii="Times New Roman" w:hAnsi="Times New Roman" w:cs="Times New Roman"/>
-        </w:rPr>
-        <w:t xml:space="preserve">ncreasing our understanding of collective animal behavior </w:t>
-      </w:r>
-      <w:r>
-        <w:rPr>
-          <w:rFonts w:ascii="Times New Roman" w:hAnsi="Times New Roman" w:cs="Times New Roman"/>
-        </w:rPr>
-        <w:t>are not limited to</w:t>
-      </w:r>
-      <w:r>
-        <w:rPr>
-          <w:rFonts w:ascii="Times New Roman" w:hAnsi="Times New Roman" w:cs="Times New Roman"/>
-        </w:rPr>
-        <w:t xml:space="preserve"> the field of</w:t>
-      </w:r>
-      <w:r>
-        <w:rPr>
-          <w:rFonts w:ascii="Times New Roman" w:hAnsi="Times New Roman" w:cs="Times New Roman"/>
-        </w:rPr>
-        <w:t xml:space="preserve"> behavioral science. Indeed, knowledge about</w:t>
-      </w:r>
-      <w:r>
-        <w:rPr>
-          <w:rFonts w:ascii="Times New Roman" w:hAnsi="Times New Roman" w:cs="Times New Roman"/>
-        </w:rPr>
-        <w:t xml:space="preserve"> collective cognition and decision-making</w:t>
-      </w:r>
-      <w:r>
-        <w:rPr>
-          <w:rFonts w:ascii="Times New Roman" w:hAnsi="Times New Roman" w:cs="Times New Roman"/>
-        </w:rPr>
-        <w:t xml:space="preserve"> in animals</w:t>
-      </w:r>
-      <w:r>
-        <w:rPr>
-          <w:rFonts w:ascii="Times New Roman" w:hAnsi="Times New Roman" w:cs="Times New Roman"/>
+        <w:t>has</w:t>
+      </w:r>
+      <w:r>
+        <w:rPr>
+          <w:rFonts w:ascii="Times New Roman" w:hAnsi="Times New Roman" w:cs="Times New Roman"/>
+        </w:rPr>
+        <w:t xml:space="preserve"> applications in</w:t>
+      </w:r>
+      <w:r>
+        <w:rPr>
+          <w:rFonts w:ascii="Times New Roman" w:hAnsi="Times New Roman" w:cs="Times New Roman"/>
+        </w:rPr>
+        <w:t xml:space="preserve"> A</w:t>
+      </w:r>
+      <w:r>
+        <w:rPr>
+          <w:rFonts w:ascii="Times New Roman" w:hAnsi="Times New Roman" w:cs="Times New Roman"/>
+        </w:rPr>
+        <w:t xml:space="preserve">rtificial </w:t>
+      </w:r>
+      <w:r>
+        <w:rPr>
+          <w:rFonts w:ascii="Times New Roman" w:hAnsi="Times New Roman" w:cs="Times New Roman"/>
+        </w:rPr>
+        <w:t>I</w:t>
+      </w:r>
+      <w:r>
+        <w:rPr>
+          <w:rFonts w:ascii="Times New Roman" w:hAnsi="Times New Roman" w:cs="Times New Roman"/>
+        </w:rPr>
+        <w:t>ntelligence, Artificial Life, Robotics</w:t>
+      </w:r>
+      <w:r>
+        <w:rPr>
+          <w:rFonts w:ascii="Times New Roman" w:hAnsi="Times New Roman" w:cs="Times New Roman"/>
+        </w:rPr>
+        <w:t>,</w:t>
+      </w:r>
+      <w:r>
+        <w:rPr>
+          <w:rFonts w:ascii="Times New Roman" w:hAnsi="Times New Roman" w:cs="Times New Roman"/>
+        </w:rPr>
+        <w:t xml:space="preserve"> distributed control systems,</w:t>
+      </w:r>
+      <w:r>
+        <w:rPr>
+          <w:rFonts w:ascii="Times New Roman" w:hAnsi="Times New Roman" w:cs="Times New Roman"/>
+        </w:rPr>
+        <w:t xml:space="preserve"> and many other fields that seek to understand how individual behaviors can</w:t>
+      </w:r>
+      <w:r>
+        <w:rPr>
+          <w:rFonts w:ascii="Times New Roman" w:hAnsi="Times New Roman" w:cs="Times New Roman"/>
+        </w:rPr>
+        <w:t xml:space="preserve"> result in emergent</w:t>
+      </w:r>
+      <w:r>
+        <w:rPr>
+          <w:rFonts w:ascii="Times New Roman" w:hAnsi="Times New Roman" w:cs="Times New Roman"/>
+        </w:rPr>
+        <w:t xml:space="preserve"> phenomena</w:t>
+      </w:r>
+      <w:r>
+        <w:rPr>
+          <w:rFonts w:ascii="Times New Roman" w:hAnsi="Times New Roman" w:cs="Times New Roman"/>
+          <w:vertAlign w:val="superscript"/>
         </w:rPr>
         <w:t xml:space="preserve"> </w:t>
       </w:r>
@@ -3102,123 +3286,102 @@
         <w:rPr>
           <w:rFonts w:ascii="Times New Roman" w:hAnsi="Times New Roman" w:cs="Times New Roman"/>
         </w:rPr>
-        <w:t>has</w:t>
-      </w:r>
-      <w:r>
-        <w:rPr>
-          <w:rFonts w:ascii="Times New Roman" w:hAnsi="Times New Roman" w:cs="Times New Roman"/>
-        </w:rPr>
-        <w:t xml:space="preserve"> applications in</w:t>
-      </w:r>
-      <w:r>
-        <w:rPr>
-          <w:rFonts w:ascii="Times New Roman" w:hAnsi="Times New Roman" w:cs="Times New Roman"/>
-        </w:rPr>
-        <w:t xml:space="preserve"> A</w:t>
-      </w:r>
-      <w:r>
-        <w:rPr>
-          <w:rFonts w:ascii="Times New Roman" w:hAnsi="Times New Roman" w:cs="Times New Roman"/>
-        </w:rPr>
-        <w:t xml:space="preserve">rtificial </w:t>
-      </w:r>
-      <w:r>
-        <w:rPr>
-          <w:rFonts w:ascii="Times New Roman" w:hAnsi="Times New Roman" w:cs="Times New Roman"/>
-        </w:rPr>
-        <w:t>I</w:t>
-      </w:r>
-      <w:r>
-        <w:rPr>
-          <w:rFonts w:ascii="Times New Roman" w:hAnsi="Times New Roman" w:cs="Times New Roman"/>
-        </w:rPr>
-        <w:t>ntelligence, Artificial Life, Robotics</w:t>
-      </w:r>
-      <w:r>
-        <w:rPr>
-          <w:rFonts w:ascii="Times New Roman" w:hAnsi="Times New Roman" w:cs="Times New Roman"/>
-        </w:rPr>
-        <w:t>,</w:t>
-      </w:r>
-      <w:r>
-        <w:rPr>
-          <w:rFonts w:ascii="Times New Roman" w:hAnsi="Times New Roman" w:cs="Times New Roman"/>
-        </w:rPr>
-        <w:t xml:space="preserve"> distributed control systems,</w:t>
-      </w:r>
-      <w:r>
-        <w:rPr>
-          <w:rFonts w:ascii="Times New Roman" w:hAnsi="Times New Roman" w:cs="Times New Roman"/>
-        </w:rPr>
-        <w:t xml:space="preserve"> and many other fields that seek to understand how individual behaviors can</w:t>
-      </w:r>
-      <w:r>
-        <w:rPr>
-          <w:rFonts w:ascii="Times New Roman" w:hAnsi="Times New Roman" w:cs="Times New Roman"/>
-        </w:rPr>
-        <w:t xml:space="preserve"> result in emergent</w:t>
-      </w:r>
-      <w:r>
-        <w:rPr>
-          <w:rFonts w:ascii="Times New Roman" w:hAnsi="Times New Roman" w:cs="Times New Roman"/>
-        </w:rPr>
-        <w:t xml:space="preserve"> phenomena</w:t>
+        <w:t>(</w:t>
+      </w:r>
+      <w:proofErr w:type="spellStart"/>
+      <w:r>
+        <w:rPr>
+          <w:rFonts w:ascii="Times New Roman" w:hAnsi="Times New Roman" w:cs="Times New Roman"/>
+        </w:rPr>
+        <w:t>Couzin</w:t>
+      </w:r>
+      <w:proofErr w:type="spellEnd"/>
+      <w:r>
+        <w:rPr>
+          <w:rFonts w:ascii="Times New Roman" w:hAnsi="Times New Roman" w:cs="Times New Roman"/>
+        </w:rPr>
+        <w:t xml:space="preserve"> 2009)</w:t>
+      </w:r>
+      <w:r>
+        <w:rPr>
+          <w:rFonts w:ascii="Times New Roman" w:hAnsi="Times New Roman" w:cs="Times New Roman"/>
+        </w:rPr>
+        <w:t>.</w:t>
+      </w:r>
+      <w:r>
+        <w:rPr>
+          <w:rFonts w:ascii="Times New Roman" w:hAnsi="Times New Roman" w:cs="Times New Roman"/>
+        </w:rPr>
+        <w:t xml:space="preserve"> </w:t>
+      </w:r>
+      <w:r>
+        <w:rPr>
+          <w:rFonts w:ascii="Times New Roman" w:hAnsi="Times New Roman" w:cs="Times New Roman"/>
+        </w:rPr>
+        <w:t xml:space="preserve">Additionally, this </w:t>
+      </w:r>
+      <w:r>
+        <w:rPr>
+          <w:rFonts w:ascii="Times New Roman" w:hAnsi="Times New Roman" w:cs="Times New Roman"/>
+        </w:rPr>
+        <w:t>work</w:t>
+      </w:r>
+      <w:r>
+        <w:rPr>
+          <w:rFonts w:ascii="Times New Roman" w:hAnsi="Times New Roman" w:cs="Times New Roman"/>
+        </w:rPr>
+        <w:t xml:space="preserve"> will provide</w:t>
+      </w:r>
+      <w:r>
+        <w:rPr>
+          <w:rFonts w:ascii="Times New Roman" w:hAnsi="Times New Roman" w:cs="Times New Roman"/>
+        </w:rPr>
+        <w:t xml:space="preserve"> a model platform for directly interfacing biological resear</w:t>
+      </w:r>
+      <w:r>
+        <w:rPr>
+          <w:rFonts w:ascii="Times New Roman" w:hAnsi="Times New Roman" w:cs="Times New Roman"/>
+        </w:rPr>
+        <w:t>ch with comput</w:t>
+      </w:r>
+      <w:r>
+        <w:rPr>
+          <w:rFonts w:ascii="Times New Roman" w:hAnsi="Times New Roman" w:cs="Times New Roman"/>
+        </w:rPr>
+        <w:t>ational research, which is a grow</w:t>
+      </w:r>
+      <w:r>
+        <w:rPr>
+          <w:rFonts w:ascii="Times New Roman" w:hAnsi="Times New Roman" w:cs="Times New Roman"/>
+        </w:rPr>
+        <w:t>ing trend in biology</w:t>
       </w:r>
       <w:r>
         <w:rPr>
           <w:rFonts w:ascii="Times New Roman" w:hAnsi="Times New Roman" w:cs="Times New Roman"/>
           <w:vertAlign w:val="superscript"/>
         </w:rPr>
-        <w:t>1</w:t>
-      </w:r>
-      <w:r>
-        <w:rPr>
-          <w:rFonts w:ascii="Times New Roman" w:hAnsi="Times New Roman" w:cs="Times New Roman"/>
-        </w:rPr>
-        <w:t>.</w:t>
-      </w:r>
-      <w:r>
-        <w:rPr>
-          <w:rFonts w:ascii="Times New Roman" w:hAnsi="Times New Roman" w:cs="Times New Roman"/>
-        </w:rPr>
         <w:t xml:space="preserve"> </w:t>
       </w:r>
       <w:r>
         <w:rPr>
           <w:rFonts w:ascii="Times New Roman" w:hAnsi="Times New Roman" w:cs="Times New Roman"/>
         </w:rPr>
-        <w:t xml:space="preserve">Additionally, this </w:t>
-      </w:r>
-      <w:r>
-        <w:rPr>
-          <w:rFonts w:ascii="Times New Roman" w:hAnsi="Times New Roman" w:cs="Times New Roman"/>
-        </w:rPr>
-        <w:t>work</w:t>
-      </w:r>
-      <w:r>
-        <w:rPr>
-          <w:rFonts w:ascii="Times New Roman" w:hAnsi="Times New Roman" w:cs="Times New Roman"/>
-        </w:rPr>
-        <w:t xml:space="preserve"> will provide</w:t>
-      </w:r>
-      <w:r>
-        <w:rPr>
-          <w:rFonts w:ascii="Times New Roman" w:hAnsi="Times New Roman" w:cs="Times New Roman"/>
-        </w:rPr>
-        <w:t xml:space="preserve"> a model platform for directly interfacing biological resear</w:t>
-      </w:r>
-      <w:r>
-        <w:rPr>
-          <w:rFonts w:ascii="Times New Roman" w:hAnsi="Times New Roman" w:cs="Times New Roman"/>
-        </w:rPr>
-        <w:t>ch with computational research, which is a rising trend in biology</w:t>
-      </w:r>
-      <w:r>
-        <w:rPr>
-          <w:rFonts w:ascii="Times New Roman" w:hAnsi="Times New Roman" w:cs="Times New Roman"/>
-          <w:vertAlign w:val="superscript"/>
-        </w:rPr>
-        <w:t>7</w:t>
+        <w:t>(</w:t>
+      </w:r>
+      <w:proofErr w:type="spellStart"/>
+      <w:r>
+        <w:rPr>
+          <w:rFonts w:ascii="Times New Roman" w:hAnsi="Times New Roman" w:cs="Times New Roman"/>
+        </w:rPr>
+        <w:t>Ioannou</w:t>
+      </w:r>
+      <w:proofErr w:type="spellEnd"/>
+      <w:r>
+        <w:rPr>
+          <w:rFonts w:ascii="Times New Roman" w:hAnsi="Times New Roman" w:cs="Times New Roman"/>
+        </w:rPr>
+        <w:t xml:space="preserve"> et al. 2012)</w:t>
       </w:r>
       <w:r>
         <w:rPr>
@@ -3230,15 +3393,7 @@
         <w:rPr>
           <w:rFonts w:ascii="Times New Roman" w:hAnsi="Times New Roman" w:cs="Times New Roman"/>
         </w:rPr>
-        <w:t xml:space="preserve">In addition to distributing my research through conventional academic means, I will continue to actively share my research and </w:t>
-      </w:r>
-      <w:bookmarkStart w:id="0" w:name="_GoBack"/>
-      <w:bookmarkEnd w:id="0"/>
-      <w:r>
-        <w:rPr>
-          <w:rFonts w:ascii="Times New Roman" w:hAnsi="Times New Roman" w:cs="Times New Roman"/>
-        </w:rPr>
-        <w:t>passion for science with</w:t>
+        <w:t>In addition to distributing my research through conventional academic means, I will continue to actively share my research and passion for science with</w:t>
       </w:r>
       <w:r>
         <w:rPr>
@@ -3279,6 +3434,7 @@
           <w:szCs w:val="20"/>
         </w:rPr>
       </w:pPr>
+      <w:proofErr w:type="spellStart"/>
       <w:proofErr w:type="gramStart"/>
       <w:r>
         <w:rPr>
@@ -3286,23 +3442,6 @@
           <w:sz w:val="20"/>
           <w:szCs w:val="20"/>
         </w:rPr>
-        <w:t>[1</w:t>
-      </w:r>
-      <w:r>
-        <w:rPr>
-          <w:rFonts w:ascii="Times New Roman" w:hAnsi="Times New Roman" w:cs="Times New Roman"/>
-          <w:sz w:val="20"/>
-          <w:szCs w:val="20"/>
-        </w:rPr>
-        <w:t xml:space="preserve">] </w:t>
-      </w:r>
-      <w:proofErr w:type="spellStart"/>
-      <w:r>
-        <w:rPr>
-          <w:rFonts w:ascii="Times New Roman" w:hAnsi="Times New Roman" w:cs="Times New Roman"/>
-          <w:sz w:val="20"/>
-          <w:szCs w:val="20"/>
-        </w:rPr>
         <w:t>Couzin</w:t>
       </w:r>
       <w:proofErr w:type="spellEnd"/>
@@ -3312,7 +3451,7 @@
           <w:sz w:val="20"/>
           <w:szCs w:val="20"/>
         </w:rPr>
-        <w:t>, ID (2009) Collective cognition in animal groups.</w:t>
+        <w:t xml:space="preserve"> ID, Krause J, Franks NR, Levin SA (2005) Effective leadership and decision-making in animal groups on the move.</w:t>
       </w:r>
       <w:proofErr w:type="gramEnd"/>
       <w:r>
@@ -3331,31 +3470,15 @@
           <w:sz w:val="20"/>
           <w:szCs w:val="20"/>
         </w:rPr>
-        <w:t>Trends in Cognitive Sciences</w:t>
-      </w:r>
-      <w:r>
-        <w:rPr>
-          <w:rFonts w:ascii="Times New Roman" w:hAnsi="Times New Roman" w:cs="Times New Roman"/>
-          <w:sz w:val="20"/>
-          <w:szCs w:val="20"/>
-        </w:rPr>
-        <w:t xml:space="preserve"> </w:t>
-      </w:r>
-      <w:r>
-        <w:rPr>
-          <w:rFonts w:ascii="Times New Roman" w:hAnsi="Times New Roman" w:cs="Times New Roman"/>
-          <w:sz w:val="20"/>
-          <w:szCs w:val="20"/>
-        </w:rPr>
-        <w:t>13:35-43</w:t>
-      </w:r>
-      <w:r>
-        <w:rPr>
-          <w:rFonts w:ascii="Times New Roman" w:hAnsi="Times New Roman" w:cs="Times New Roman"/>
-          <w:sz w:val="20"/>
-          <w:szCs w:val="20"/>
-        </w:rPr>
-        <w:t>.</w:t>
+        <w:t>Nature</w:t>
+      </w:r>
+      <w:r>
+        <w:rPr>
+          <w:rFonts w:ascii="Times New Roman" w:hAnsi="Times New Roman" w:cs="Times New Roman"/>
+          <w:sz w:val="20"/>
+          <w:szCs w:val="20"/>
+        </w:rPr>
+        <w:t xml:space="preserve"> 433:513-516.</w:t>
       </w:r>
       <w:proofErr w:type="gramEnd"/>
     </w:p>
@@ -3368,30 +3491,15 @@
           <w:szCs w:val="20"/>
         </w:rPr>
       </w:pPr>
-      <w:r>
-        <w:rPr>
-          <w:rFonts w:ascii="Times New Roman" w:hAnsi="Times New Roman" w:cs="Times New Roman"/>
-          <w:sz w:val="20"/>
-          <w:szCs w:val="20"/>
-        </w:rPr>
-        <w:t xml:space="preserve">[2] </w:t>
-      </w:r>
-      <w:r>
-        <w:rPr>
-          <w:rFonts w:ascii="Times New Roman" w:hAnsi="Times New Roman" w:cs="Times New Roman"/>
-          <w:sz w:val="20"/>
-          <w:szCs w:val="20"/>
-        </w:rPr>
-        <w:t xml:space="preserve">Krause J, </w:t>
-      </w:r>
       <w:proofErr w:type="spellStart"/>
-      <w:r>
-        <w:rPr>
-          <w:rFonts w:ascii="Times New Roman" w:hAnsi="Times New Roman" w:cs="Times New Roman"/>
-          <w:sz w:val="20"/>
-          <w:szCs w:val="20"/>
-        </w:rPr>
-        <w:t>Ruxton</w:t>
+      <w:proofErr w:type="gramStart"/>
+      <w:r>
+        <w:rPr>
+          <w:rFonts w:ascii="Times New Roman" w:hAnsi="Times New Roman" w:cs="Times New Roman"/>
+          <w:sz w:val="20"/>
+          <w:szCs w:val="20"/>
+        </w:rPr>
+        <w:t>Couzin</w:t>
       </w:r>
       <w:proofErr w:type="spellEnd"/>
       <w:r>
@@ -3400,7 +3508,16 @@
           <w:sz w:val="20"/>
           <w:szCs w:val="20"/>
         </w:rPr>
-        <w:t xml:space="preserve"> GD (2002) Living in Groups. </w:t>
+        <w:t>, ID (2009) Collective cognition in animal groups.</w:t>
+      </w:r>
+      <w:proofErr w:type="gramEnd"/>
+      <w:r>
+        <w:rPr>
+          <w:rFonts w:ascii="Times New Roman" w:hAnsi="Times New Roman" w:cs="Times New Roman"/>
+          <w:sz w:val="20"/>
+          <w:szCs w:val="20"/>
+        </w:rPr>
+        <w:t xml:space="preserve"> </w:t>
       </w:r>
       <w:proofErr w:type="gramStart"/>
       <w:r>
@@ -3410,15 +3527,31 @@
           <w:sz w:val="20"/>
           <w:szCs w:val="20"/>
         </w:rPr>
-        <w:t>Oxford University Press</w:t>
-      </w:r>
-      <w:r>
-        <w:rPr>
-          <w:rFonts w:ascii="Times New Roman" w:hAnsi="Times New Roman" w:cs="Times New Roman"/>
-          <w:sz w:val="20"/>
-          <w:szCs w:val="20"/>
-        </w:rPr>
-        <w:t>, USA.</w:t>
+        <w:t>Trends in Cognitive Sciences</w:t>
+      </w:r>
+      <w:r>
+        <w:rPr>
+          <w:rFonts w:ascii="Times New Roman" w:hAnsi="Times New Roman" w:cs="Times New Roman"/>
+          <w:sz w:val="20"/>
+          <w:szCs w:val="20"/>
+        </w:rPr>
+        <w:t xml:space="preserve"> </w:t>
+      </w:r>
+      <w:r>
+        <w:rPr>
+          <w:rFonts w:ascii="Times New Roman" w:hAnsi="Times New Roman" w:cs="Times New Roman"/>
+          <w:sz w:val="20"/>
+          <w:szCs w:val="20"/>
+        </w:rPr>
+        <w:t>13:35-43</w:t>
+      </w:r>
+      <w:r>
+        <w:rPr>
+          <w:rFonts w:ascii="Times New Roman" w:hAnsi="Times New Roman" w:cs="Times New Roman"/>
+          <w:sz w:val="20"/>
+          <w:szCs w:val="20"/>
+        </w:rPr>
+        <w:t>.</w:t>
       </w:r>
       <w:proofErr w:type="gramEnd"/>
     </w:p>
@@ -3431,22 +3564,6 @@
           <w:szCs w:val="20"/>
         </w:rPr>
       </w:pPr>
-      <w:r>
-        <w:rPr>
-          <w:rFonts w:ascii="Times New Roman" w:hAnsi="Times New Roman" w:cs="Times New Roman"/>
-          <w:sz w:val="20"/>
-          <w:szCs w:val="20"/>
-        </w:rPr>
-        <w:t>[3</w:t>
-      </w:r>
-      <w:r>
-        <w:rPr>
-          <w:rFonts w:ascii="Times New Roman" w:hAnsi="Times New Roman" w:cs="Times New Roman"/>
-          <w:sz w:val="20"/>
-          <w:szCs w:val="20"/>
-        </w:rPr>
-        <w:t xml:space="preserve">] </w:t>
-      </w:r>
       <w:proofErr w:type="spellStart"/>
       <w:r>
         <w:rPr>
@@ -3454,7 +3571,7 @@
           <w:sz w:val="20"/>
           <w:szCs w:val="20"/>
         </w:rPr>
-        <w:t>Jeschke</w:t>
+        <w:t>Ioannou</w:t>
       </w:r>
       <w:proofErr w:type="spellEnd"/>
       <w:r>
@@ -3463,7 +3580,7 @@
           <w:sz w:val="20"/>
           <w:szCs w:val="20"/>
         </w:rPr>
-        <w:t xml:space="preserve"> JM, </w:t>
+        <w:t xml:space="preserve"> CC, </w:t>
       </w:r>
       <w:proofErr w:type="spellStart"/>
       <w:r>
@@ -3472,7 +3589,7 @@
           <w:sz w:val="20"/>
           <w:szCs w:val="20"/>
         </w:rPr>
-        <w:t>Tollrian</w:t>
+        <w:t>Guttal</w:t>
       </w:r>
       <w:proofErr w:type="spellEnd"/>
       <w:r>
@@ -3481,8 +3598,27 @@
           <w:sz w:val="20"/>
           <w:szCs w:val="20"/>
         </w:rPr>
-        <w:t xml:space="preserve"> R (2007) Prey swarming: which predators become confused and why? </w:t>
-      </w:r>
+        <w:t xml:space="preserve"> V, </w:t>
+      </w:r>
+      <w:proofErr w:type="spellStart"/>
+      <w:r>
+        <w:rPr>
+          <w:rFonts w:ascii="Times New Roman" w:hAnsi="Times New Roman" w:cs="Times New Roman"/>
+          <w:sz w:val="20"/>
+          <w:szCs w:val="20"/>
+        </w:rPr>
+        <w:t>Couzin</w:t>
+      </w:r>
+      <w:proofErr w:type="spellEnd"/>
+      <w:r>
+        <w:rPr>
+          <w:rFonts w:ascii="Times New Roman" w:hAnsi="Times New Roman" w:cs="Times New Roman"/>
+          <w:sz w:val="20"/>
+          <w:szCs w:val="20"/>
+        </w:rPr>
+        <w:t xml:space="preserve"> ID (2012) Predatory fish select for coordinated collective motion in virtual prey. </w:t>
+      </w:r>
+      <w:proofErr w:type="gramStart"/>
       <w:r>
         <w:rPr>
           <w:rFonts w:ascii="Times New Roman" w:hAnsi="Times New Roman" w:cs="Times New Roman"/>
@@ -3490,141 +3626,15 @@
           <w:sz w:val="20"/>
           <w:szCs w:val="20"/>
         </w:rPr>
-        <w:t xml:space="preserve">Animal </w:t>
-      </w:r>
-      <w:proofErr w:type="spellStart"/>
-      <w:r>
-        <w:rPr>
-          <w:rFonts w:ascii="Times New Roman" w:hAnsi="Times New Roman" w:cs="Times New Roman"/>
-          <w:i/>
-          <w:sz w:val="20"/>
-          <w:szCs w:val="20"/>
-        </w:rPr>
-        <w:t>Behaviour</w:t>
-      </w:r>
-      <w:proofErr w:type="spellEnd"/>
-      <w:r>
-        <w:rPr>
-          <w:rFonts w:ascii="Times New Roman" w:hAnsi="Times New Roman" w:cs="Times New Roman"/>
-          <w:sz w:val="20"/>
-          <w:szCs w:val="20"/>
-        </w:rPr>
-        <w:t xml:space="preserve"> 74:387-393.</w:t>
-      </w:r>
-    </w:p>
-    <w:p>
-      <w:pPr>
-        <w:ind w:left="360" w:hanging="360"/>
-        <w:rPr>
-          <w:rFonts w:ascii="Times New Roman" w:hAnsi="Times New Roman" w:cs="Times New Roman"/>
-          <w:sz w:val="20"/>
-          <w:szCs w:val="20"/>
-        </w:rPr>
-      </w:pPr>
-      <w:r>
-        <w:rPr>
-          <w:rFonts w:ascii="Times New Roman" w:hAnsi="Times New Roman" w:cs="Times New Roman"/>
-          <w:sz w:val="20"/>
-          <w:szCs w:val="20"/>
-        </w:rPr>
-        <w:t xml:space="preserve"> </w:t>
-      </w:r>
-      <w:r>
-        <w:rPr>
-          <w:rFonts w:ascii="Times New Roman" w:hAnsi="Times New Roman" w:cs="Times New Roman"/>
-          <w:sz w:val="20"/>
-          <w:szCs w:val="20"/>
-        </w:rPr>
-        <w:t>[4</w:t>
-      </w:r>
-      <w:r>
-        <w:rPr>
-          <w:rFonts w:ascii="Times New Roman" w:hAnsi="Times New Roman" w:cs="Times New Roman"/>
-          <w:sz w:val="20"/>
-          <w:szCs w:val="20"/>
-        </w:rPr>
-        <w:t xml:space="preserve">] Olson RS, </w:t>
-      </w:r>
-      <w:proofErr w:type="spellStart"/>
-      <w:r>
-        <w:rPr>
-          <w:rFonts w:ascii="Times New Roman" w:hAnsi="Times New Roman" w:cs="Times New Roman"/>
-          <w:sz w:val="20"/>
-          <w:szCs w:val="20"/>
-        </w:rPr>
-        <w:t>Hintze</w:t>
-      </w:r>
-      <w:proofErr w:type="spellEnd"/>
-      <w:r>
-        <w:rPr>
-          <w:rFonts w:ascii="Times New Roman" w:hAnsi="Times New Roman" w:cs="Times New Roman"/>
-          <w:sz w:val="20"/>
-          <w:szCs w:val="20"/>
-        </w:rPr>
-        <w:t xml:space="preserve"> A, Dyer FC, </w:t>
-      </w:r>
-      <w:proofErr w:type="spellStart"/>
-      <w:r>
-        <w:rPr>
-          <w:rFonts w:ascii="Times New Roman" w:hAnsi="Times New Roman" w:cs="Times New Roman"/>
-          <w:sz w:val="20"/>
-          <w:szCs w:val="20"/>
-        </w:rPr>
-        <w:t>Knoester</w:t>
-      </w:r>
-      <w:proofErr w:type="spellEnd"/>
-      <w:r>
-        <w:rPr>
-          <w:rFonts w:ascii="Times New Roman" w:hAnsi="Times New Roman" w:cs="Times New Roman"/>
-          <w:sz w:val="20"/>
-          <w:szCs w:val="20"/>
-        </w:rPr>
-        <w:t xml:space="preserve"> DB, </w:t>
-      </w:r>
-      <w:proofErr w:type="spellStart"/>
-      <w:r>
-        <w:rPr>
-          <w:rFonts w:ascii="Times New Roman" w:hAnsi="Times New Roman" w:cs="Times New Roman"/>
-          <w:sz w:val="20"/>
-          <w:szCs w:val="20"/>
-        </w:rPr>
-        <w:t>Adami</w:t>
-      </w:r>
-      <w:proofErr w:type="spellEnd"/>
-      <w:r>
-        <w:rPr>
-          <w:rFonts w:ascii="Times New Roman" w:hAnsi="Times New Roman" w:cs="Times New Roman"/>
-          <w:sz w:val="20"/>
-          <w:szCs w:val="20"/>
-        </w:rPr>
-        <w:t xml:space="preserve"> C (2012) Predator confusion is sufficient to evolve swarming. </w:t>
-      </w:r>
-      <w:proofErr w:type="gramStart"/>
-      <w:r>
-        <w:rPr>
-          <w:rFonts w:ascii="Times New Roman" w:hAnsi="Times New Roman" w:cs="Times New Roman"/>
-          <w:i/>
-          <w:sz w:val="20"/>
-          <w:szCs w:val="20"/>
-        </w:rPr>
-        <w:t>In review</w:t>
-      </w:r>
-      <w:r>
-        <w:rPr>
-          <w:rFonts w:ascii="Times New Roman" w:hAnsi="Times New Roman" w:cs="Times New Roman"/>
-          <w:i/>
-          <w:sz w:val="20"/>
-          <w:szCs w:val="20"/>
-        </w:rPr>
-        <w:t>, Proc. Nat. Acad. Sci</w:t>
-      </w:r>
-      <w:r>
-        <w:rPr>
-          <w:rFonts w:ascii="Times New Roman" w:hAnsi="Times New Roman" w:cs="Times New Roman"/>
-          <w:sz w:val="20"/>
-          <w:szCs w:val="20"/>
-        </w:rPr>
-        <w:t>.</w:t>
+        <w:t>Science </w:t>
+      </w:r>
+      <w:r>
+        <w:rPr>
+          <w:rFonts w:ascii="Times New Roman" w:hAnsi="Times New Roman" w:cs="Times New Roman"/>
+          <w:sz w:val="20"/>
+          <w:szCs w:val="20"/>
+        </w:rPr>
+        <w:t>337(6099), 1212-1215.</w:t>
       </w:r>
       <w:proofErr w:type="gramEnd"/>
     </w:p>
@@ -3637,22 +3647,6 @@
           <w:szCs w:val="20"/>
         </w:rPr>
       </w:pPr>
-      <w:r>
-        <w:rPr>
-          <w:rFonts w:ascii="Times New Roman" w:hAnsi="Times New Roman" w:cs="Times New Roman"/>
-          <w:sz w:val="20"/>
-          <w:szCs w:val="20"/>
-        </w:rPr>
-        <w:t>[5</w:t>
-      </w:r>
-      <w:r>
-        <w:rPr>
-          <w:rFonts w:ascii="Times New Roman" w:hAnsi="Times New Roman" w:cs="Times New Roman"/>
-          <w:sz w:val="20"/>
-          <w:szCs w:val="20"/>
-        </w:rPr>
-        <w:t xml:space="preserve">] </w:t>
-      </w:r>
       <w:proofErr w:type="spellStart"/>
       <w:r>
         <w:rPr>
@@ -3660,7 +3654,7 @@
           <w:sz w:val="20"/>
           <w:szCs w:val="20"/>
         </w:rPr>
-        <w:t>Lenski</w:t>
+        <w:t>Jeschke</w:t>
       </w:r>
       <w:proofErr w:type="spellEnd"/>
       <w:r>
@@ -3669,7 +3663,7 @@
           <w:sz w:val="20"/>
           <w:szCs w:val="20"/>
         </w:rPr>
-        <w:t xml:space="preserve"> RE, </w:t>
+        <w:t xml:space="preserve"> JM, </w:t>
       </w:r>
       <w:proofErr w:type="spellStart"/>
       <w:r>
@@ -3678,7 +3672,7 @@
           <w:sz w:val="20"/>
           <w:szCs w:val="20"/>
         </w:rPr>
-        <w:t>Ofria</w:t>
+        <w:t>Tollrian</w:t>
       </w:r>
       <w:proofErr w:type="spellEnd"/>
       <w:r>
@@ -3687,16 +3681,26 @@
           <w:sz w:val="20"/>
           <w:szCs w:val="20"/>
         </w:rPr>
-        <w:t xml:space="preserve"> C, </w:t>
+        <w:t xml:space="preserve"> R (2007) Prey swarming: which predators become confused and why? </w:t>
+      </w:r>
+      <w:r>
+        <w:rPr>
+          <w:rFonts w:ascii="Times New Roman" w:hAnsi="Times New Roman" w:cs="Times New Roman"/>
+          <w:i/>
+          <w:sz w:val="20"/>
+          <w:szCs w:val="20"/>
+        </w:rPr>
+        <w:t xml:space="preserve">Animal </w:t>
       </w:r>
       <w:proofErr w:type="spellStart"/>
       <w:r>
         <w:rPr>
           <w:rFonts w:ascii="Times New Roman" w:hAnsi="Times New Roman" w:cs="Times New Roman"/>
-          <w:sz w:val="20"/>
-          <w:szCs w:val="20"/>
-        </w:rPr>
-        <w:t>Pennock</w:t>
+          <w:i/>
+          <w:sz w:val="20"/>
+          <w:szCs w:val="20"/>
+        </w:rPr>
+        <w:t>Behaviour</w:t>
       </w:r>
       <w:proofErr w:type="spellEnd"/>
       <w:r>
@@ -3705,7 +3709,25 @@
           <w:sz w:val="20"/>
           <w:szCs w:val="20"/>
         </w:rPr>
-        <w:t xml:space="preserve"> RT, </w:t>
+        <w:t xml:space="preserve"> 74:387-393.</w:t>
+      </w:r>
+    </w:p>
+    <w:p>
+      <w:pPr>
+        <w:ind w:left="360" w:hanging="360"/>
+        <w:rPr>
+          <w:rFonts w:ascii="Times New Roman" w:hAnsi="Times New Roman" w:cs="Times New Roman"/>
+          <w:sz w:val="20"/>
+          <w:szCs w:val="20"/>
+        </w:rPr>
+      </w:pPr>
+      <w:r>
+        <w:rPr>
+          <w:rFonts w:ascii="Times New Roman" w:hAnsi="Times New Roman" w:cs="Times New Roman"/>
+          <w:sz w:val="20"/>
+          <w:szCs w:val="20"/>
+        </w:rPr>
+        <w:t xml:space="preserve">Krause J, </w:t>
       </w:r>
       <w:proofErr w:type="spellStart"/>
       <w:r>
@@ -3714,7 +3736,7 @@
           <w:sz w:val="20"/>
           <w:szCs w:val="20"/>
         </w:rPr>
-        <w:t>Adami</w:t>
+        <w:t>Ruxton</w:t>
       </w:r>
       <w:proofErr w:type="spellEnd"/>
       <w:r>
@@ -3723,7 +3745,7 @@
           <w:sz w:val="20"/>
           <w:szCs w:val="20"/>
         </w:rPr>
-        <w:t xml:space="preserve"> C (2003) The evolutionary origin of complex features. </w:t>
+        <w:t xml:space="preserve"> GD (2002) Living in Groups. </w:t>
       </w:r>
       <w:proofErr w:type="gramStart"/>
       <w:r>
@@ -3733,15 +3755,15 @@
           <w:sz w:val="20"/>
           <w:szCs w:val="20"/>
         </w:rPr>
-        <w:t>Nature</w:t>
-      </w:r>
-      <w:r>
-        <w:rPr>
-          <w:rFonts w:ascii="Times New Roman" w:hAnsi="Times New Roman" w:cs="Times New Roman"/>
-          <w:sz w:val="20"/>
-          <w:szCs w:val="20"/>
-        </w:rPr>
-        <w:t xml:space="preserve"> 423:139-144.</w:t>
+        <w:t>Oxford University Press</w:t>
+      </w:r>
+      <w:r>
+        <w:rPr>
+          <w:rFonts w:ascii="Times New Roman" w:hAnsi="Times New Roman" w:cs="Times New Roman"/>
+          <w:sz w:val="20"/>
+          <w:szCs w:val="20"/>
+        </w:rPr>
+        <w:t>, USA.</w:t>
       </w:r>
       <w:proofErr w:type="gramEnd"/>
     </w:p>
@@ -3754,54 +3776,82 @@
           <w:szCs w:val="20"/>
         </w:rPr>
       </w:pPr>
+      <w:proofErr w:type="spellStart"/>
+      <w:r>
+        <w:rPr>
+          <w:rFonts w:ascii="Times New Roman" w:hAnsi="Times New Roman" w:cs="Times New Roman"/>
+          <w:sz w:val="20"/>
+          <w:szCs w:val="20"/>
+        </w:rPr>
+        <w:t>Lenski</w:t>
+      </w:r>
+      <w:proofErr w:type="spellEnd"/>
+      <w:r>
+        <w:rPr>
+          <w:rFonts w:ascii="Times New Roman" w:hAnsi="Times New Roman" w:cs="Times New Roman"/>
+          <w:sz w:val="20"/>
+          <w:szCs w:val="20"/>
+        </w:rPr>
+        <w:t xml:space="preserve"> RE, </w:t>
+      </w:r>
+      <w:proofErr w:type="spellStart"/>
+      <w:r>
+        <w:rPr>
+          <w:rFonts w:ascii="Times New Roman" w:hAnsi="Times New Roman" w:cs="Times New Roman"/>
+          <w:sz w:val="20"/>
+          <w:szCs w:val="20"/>
+        </w:rPr>
+        <w:t>Ofria</w:t>
+      </w:r>
+      <w:proofErr w:type="spellEnd"/>
+      <w:r>
+        <w:rPr>
+          <w:rFonts w:ascii="Times New Roman" w:hAnsi="Times New Roman" w:cs="Times New Roman"/>
+          <w:sz w:val="20"/>
+          <w:szCs w:val="20"/>
+        </w:rPr>
+        <w:t xml:space="preserve"> C, </w:t>
+      </w:r>
+      <w:proofErr w:type="spellStart"/>
+      <w:r>
+        <w:rPr>
+          <w:rFonts w:ascii="Times New Roman" w:hAnsi="Times New Roman" w:cs="Times New Roman"/>
+          <w:sz w:val="20"/>
+          <w:szCs w:val="20"/>
+        </w:rPr>
+        <w:t>Pennock</w:t>
+      </w:r>
+      <w:proofErr w:type="spellEnd"/>
+      <w:r>
+        <w:rPr>
+          <w:rFonts w:ascii="Times New Roman" w:hAnsi="Times New Roman" w:cs="Times New Roman"/>
+          <w:sz w:val="20"/>
+          <w:szCs w:val="20"/>
+        </w:rPr>
+        <w:t xml:space="preserve"> RT, </w:t>
+      </w:r>
+      <w:proofErr w:type="spellStart"/>
+      <w:r>
+        <w:rPr>
+          <w:rFonts w:ascii="Times New Roman" w:hAnsi="Times New Roman" w:cs="Times New Roman"/>
+          <w:sz w:val="20"/>
+          <w:szCs w:val="20"/>
+        </w:rPr>
+        <w:t>Adami</w:t>
+      </w:r>
+      <w:proofErr w:type="spellEnd"/>
+      <w:r>
+        <w:rPr>
+          <w:rFonts w:ascii="Times New Roman" w:hAnsi="Times New Roman" w:cs="Times New Roman"/>
+          <w:sz w:val="20"/>
+          <w:szCs w:val="20"/>
+        </w:rPr>
+        <w:t xml:space="preserve"> C (2003) The evolutionary origin of complex features. </w:t>
+      </w:r>
       <w:proofErr w:type="gramStart"/>
       <w:r>
         <w:rPr>
           <w:rFonts w:ascii="Times New Roman" w:hAnsi="Times New Roman" w:cs="Times New Roman"/>
-          <w:sz w:val="20"/>
-          <w:szCs w:val="20"/>
-        </w:rPr>
-        <w:t>[6</w:t>
-      </w:r>
-      <w:r>
-        <w:rPr>
-          <w:rFonts w:ascii="Times New Roman" w:hAnsi="Times New Roman" w:cs="Times New Roman"/>
-          <w:sz w:val="20"/>
-          <w:szCs w:val="20"/>
-        </w:rPr>
-        <w:t xml:space="preserve">] </w:t>
-      </w:r>
-      <w:proofErr w:type="spellStart"/>
-      <w:r>
-        <w:rPr>
-          <w:rFonts w:ascii="Times New Roman" w:hAnsi="Times New Roman" w:cs="Times New Roman"/>
-          <w:sz w:val="20"/>
-          <w:szCs w:val="20"/>
-        </w:rPr>
-        <w:t>Couzin</w:t>
-      </w:r>
-      <w:proofErr w:type="spellEnd"/>
-      <w:r>
-        <w:rPr>
-          <w:rFonts w:ascii="Times New Roman" w:hAnsi="Times New Roman" w:cs="Times New Roman"/>
-          <w:sz w:val="20"/>
-          <w:szCs w:val="20"/>
-        </w:rPr>
-        <w:t xml:space="preserve"> ID, Krause J, Franks NR, Levin SA (2005) Effective leadership and decision-making in animal groups on the move.</w:t>
-      </w:r>
-      <w:proofErr w:type="gramEnd"/>
-      <w:r>
-        <w:rPr>
-          <w:rFonts w:ascii="Times New Roman" w:hAnsi="Times New Roman" w:cs="Times New Roman"/>
-          <w:sz w:val="20"/>
-          <w:szCs w:val="20"/>
-        </w:rPr>
-        <w:t xml:space="preserve"> </w:t>
-      </w:r>
-      <w:proofErr w:type="gramStart"/>
-      <w:r>
-        <w:rPr>
-          <w:rFonts w:ascii="Times New Roman" w:hAnsi="Times New Roman" w:cs="Times New Roman"/>
           <w:i/>
           <w:sz w:val="20"/>
           <w:szCs w:val="20"/>
@@ -3814,7 +3864,7 @@
           <w:sz w:val="20"/>
           <w:szCs w:val="20"/>
         </w:rPr>
-        <w:t xml:space="preserve"> 433:513-516.</w:t>
+        <w:t xml:space="preserve"> 423:139-144.</w:t>
       </w:r>
       <w:proofErr w:type="gramEnd"/>
     </w:p>
@@ -3827,22 +3877,6 @@
           <w:szCs w:val="20"/>
         </w:rPr>
       </w:pPr>
-      <w:r>
-        <w:rPr>
-          <w:rFonts w:ascii="Times New Roman" w:hAnsi="Times New Roman" w:cs="Times New Roman"/>
-          <w:sz w:val="20"/>
-          <w:szCs w:val="20"/>
-        </w:rPr>
-        <w:t>[7</w:t>
-      </w:r>
-      <w:r>
-        <w:rPr>
-          <w:rFonts w:ascii="Times New Roman" w:hAnsi="Times New Roman" w:cs="Times New Roman"/>
-          <w:sz w:val="20"/>
-          <w:szCs w:val="20"/>
-        </w:rPr>
-        <w:t xml:space="preserve">] </w:t>
-      </w:r>
       <w:proofErr w:type="spellStart"/>
       <w:r>
         <w:rPr>
@@ -3850,7 +3884,7 @@
           <w:sz w:val="20"/>
           <w:szCs w:val="20"/>
         </w:rPr>
-        <w:t>Ioannou</w:t>
+        <w:t>Milinski</w:t>
       </w:r>
       <w:proofErr w:type="spellEnd"/>
       <w:r>
@@ -3859,43 +3893,104 @@
           <w:sz w:val="20"/>
           <w:szCs w:val="20"/>
         </w:rPr>
-        <w:t xml:space="preserve"> CC, </w:t>
+        <w:t xml:space="preserve"> M, Heller R (1978) </w:t>
+      </w:r>
+      <w:r>
+        <w:rPr>
+          <w:rFonts w:ascii="Times New Roman" w:eastAsia="Times New Roman" w:hAnsi="Times New Roman" w:cs="Times New Roman"/>
+          <w:bCs/>
+          <w:color w:val="000000"/>
+          <w:sz w:val="20"/>
+          <w:szCs w:val="20"/>
+          <w:shd w:val="clear" w:color="auto" w:fill="FFFFFF"/>
+        </w:rPr>
+        <w:t xml:space="preserve">Influence of a predator on the optimal foraging </w:t>
       </w:r>
       <w:proofErr w:type="spellStart"/>
       <w:r>
         <w:rPr>
-          <w:rFonts w:ascii="Times New Roman" w:hAnsi="Times New Roman" w:cs="Times New Roman"/>
-          <w:sz w:val="20"/>
-          <w:szCs w:val="20"/>
-        </w:rPr>
-        <w:t>Guttal</w:t>
+          <w:rFonts w:ascii="Times New Roman" w:eastAsia="Times New Roman" w:hAnsi="Times New Roman" w:cs="Times New Roman"/>
+          <w:bCs/>
+          <w:color w:val="000000"/>
+          <w:sz w:val="20"/>
+          <w:szCs w:val="20"/>
+          <w:shd w:val="clear" w:color="auto" w:fill="FFFFFF"/>
+        </w:rPr>
+        <w:t>behaviour</w:t>
       </w:r>
       <w:proofErr w:type="spellEnd"/>
       <w:r>
         <w:rPr>
-          <w:rFonts w:ascii="Times New Roman" w:hAnsi="Times New Roman" w:cs="Times New Roman"/>
-          <w:sz w:val="20"/>
-          <w:szCs w:val="20"/>
-        </w:rPr>
-        <w:t xml:space="preserve"> V, </w:t>
+          <w:rFonts w:ascii="Times New Roman" w:eastAsia="Times New Roman" w:hAnsi="Times New Roman" w:cs="Times New Roman"/>
+          <w:bCs/>
+          <w:color w:val="000000"/>
+          <w:sz w:val="20"/>
+          <w:szCs w:val="20"/>
+          <w:shd w:val="clear" w:color="auto" w:fill="FFFFFF"/>
+        </w:rPr>
+        <w:t xml:space="preserve"> of sticklebacks (</w:t>
       </w:r>
       <w:proofErr w:type="spellStart"/>
       <w:r>
         <w:rPr>
-          <w:rFonts w:ascii="Times New Roman" w:hAnsi="Times New Roman" w:cs="Times New Roman"/>
-          <w:sz w:val="20"/>
-          <w:szCs w:val="20"/>
-        </w:rPr>
-        <w:t>Couzin</w:t>
+          <w:rFonts w:ascii="Times New Roman" w:eastAsia="Times New Roman" w:hAnsi="Times New Roman" w:cs="Times New Roman"/>
+          <w:bCs/>
+          <w:i/>
+          <w:iCs/>
+          <w:color w:val="000000"/>
+          <w:sz w:val="20"/>
+          <w:szCs w:val="20"/>
+          <w:shd w:val="clear" w:color="auto" w:fill="FFFFFF"/>
+        </w:rPr>
+        <w:t>Gasterosteus</w:t>
       </w:r>
       <w:proofErr w:type="spellEnd"/>
       <w:r>
         <w:rPr>
-          <w:rFonts w:ascii="Times New Roman" w:hAnsi="Times New Roman" w:cs="Times New Roman"/>
-          <w:sz w:val="20"/>
-          <w:szCs w:val="20"/>
-        </w:rPr>
-        <w:t xml:space="preserve"> ID (2012) Predatory fish select for coordinated collective motion in virtual prey. </w:t>
+          <w:rFonts w:ascii="Times New Roman" w:eastAsia="Times New Roman" w:hAnsi="Times New Roman" w:cs="Times New Roman"/>
+          <w:bCs/>
+          <w:i/>
+          <w:iCs/>
+          <w:color w:val="000000"/>
+          <w:sz w:val="20"/>
+          <w:szCs w:val="20"/>
+          <w:shd w:val="clear" w:color="auto" w:fill="FFFFFF"/>
+        </w:rPr>
+        <w:t xml:space="preserve"> </w:t>
+      </w:r>
+      <w:proofErr w:type="spellStart"/>
+      <w:r>
+        <w:rPr>
+          <w:rFonts w:ascii="Times New Roman" w:eastAsia="Times New Roman" w:hAnsi="Times New Roman" w:cs="Times New Roman"/>
+          <w:bCs/>
+          <w:i/>
+          <w:iCs/>
+          <w:color w:val="000000"/>
+          <w:sz w:val="20"/>
+          <w:szCs w:val="20"/>
+          <w:shd w:val="clear" w:color="auto" w:fill="FFFFFF"/>
+        </w:rPr>
+        <w:t>aculeatus</w:t>
+      </w:r>
+      <w:proofErr w:type="spellEnd"/>
+      <w:r>
+        <w:rPr>
+          <w:rFonts w:ascii="Times New Roman" w:eastAsia="Times New Roman" w:hAnsi="Times New Roman" w:cs="Times New Roman"/>
+          <w:bCs/>
+          <w:color w:val="000000"/>
+          <w:sz w:val="20"/>
+          <w:szCs w:val="20"/>
+          <w:shd w:val="clear" w:color="auto" w:fill="FFFFFF"/>
+        </w:rPr>
+        <w:t> L.)</w:t>
+      </w:r>
+      <w:r>
+        <w:rPr>
+          <w:rFonts w:ascii="Times" w:eastAsia="Times New Roman" w:hAnsi="Times" w:cs="Times New Roman"/>
+          <w:sz w:val="20"/>
+          <w:szCs w:val="20"/>
+        </w:rPr>
+        <w:t xml:space="preserve">. </w:t>
       </w:r>
       <w:proofErr w:type="gramStart"/>
       <w:r>
@@ -3905,15 +4000,39 @@
           <w:sz w:val="20"/>
           <w:szCs w:val="20"/>
         </w:rPr>
-        <w:t>Science </w:t>
-      </w:r>
-      <w:r>
-        <w:rPr>
-          <w:rFonts w:ascii="Times New Roman" w:hAnsi="Times New Roman" w:cs="Times New Roman"/>
-          <w:sz w:val="20"/>
-          <w:szCs w:val="20"/>
-        </w:rPr>
-        <w:t>337(6099), 1212-1215.</w:t>
+        <w:t>Nature </w:t>
+      </w:r>
+      <w:r>
+        <w:rPr>
+          <w:rFonts w:ascii="Times New Roman" w:hAnsi="Times New Roman" w:cs="Times New Roman"/>
+          <w:sz w:val="20"/>
+          <w:szCs w:val="20"/>
+        </w:rPr>
+        <w:t>275</w:t>
+      </w:r>
+      <w:r>
+        <w:rPr>
+          <w:rFonts w:ascii="Times New Roman" w:hAnsi="Times New Roman" w:cs="Times New Roman"/>
+          <w:sz w:val="20"/>
+          <w:szCs w:val="20"/>
+        </w:rPr>
+        <w:t>, 642-</w:t>
+      </w:r>
+      <w:r>
+        <w:rPr>
+          <w:rFonts w:ascii="Times New Roman" w:hAnsi="Times New Roman" w:cs="Times New Roman"/>
+          <w:sz w:val="20"/>
+          <w:szCs w:val="20"/>
+        </w:rPr>
+        <w:t>644</w:t>
+      </w:r>
+      <w:r>
+        <w:rPr>
+          <w:rFonts w:ascii="Times New Roman" w:hAnsi="Times New Roman" w:cs="Times New Roman"/>
+          <w:sz w:val="20"/>
+          <w:szCs w:val="20"/>
+        </w:rPr>
+        <w:t>.</w:t>
       </w:r>
       <w:proofErr w:type="gramEnd"/>
     </w:p>
@@ -3932,15 +4051,7 @@
           <w:sz w:val="20"/>
           <w:szCs w:val="20"/>
         </w:rPr>
-        <w:t>[8</w:t>
-      </w:r>
-      <w:r>
-        <w:rPr>
-          <w:rFonts w:ascii="Times New Roman" w:hAnsi="Times New Roman" w:cs="Times New Roman"/>
-          <w:sz w:val="20"/>
-          <w:szCs w:val="20"/>
-        </w:rPr>
-        <w:t xml:space="preserve">] </w:t>
+        <w:t xml:space="preserve">Olson RS, </w:t>
       </w:r>
       <w:proofErr w:type="spellStart"/>
       <w:r>
@@ -3949,7 +4060,7 @@
           <w:sz w:val="20"/>
           <w:szCs w:val="20"/>
         </w:rPr>
-        <w:t>Milinski</w:t>
+        <w:t>Hintze</w:t>
       </w:r>
       <w:proofErr w:type="spellEnd"/>
       <w:r>
@@ -3958,148 +4069,80 @@
           <w:sz w:val="20"/>
           <w:szCs w:val="20"/>
         </w:rPr>
-        <w:t xml:space="preserve"> M, Heller R (1978) </w:t>
-      </w:r>
-      <w:r>
-        <w:rPr>
-          <w:rFonts w:ascii="Times New Roman" w:eastAsia="Times New Roman" w:hAnsi="Times New Roman" w:cs="Times New Roman"/>
-          <w:bCs/>
-          <w:color w:val="000000"/>
-          <w:sz w:val="20"/>
-          <w:szCs w:val="20"/>
-          <w:shd w:val="clear" w:color="auto" w:fill="FFFFFF"/>
-        </w:rPr>
-        <w:t xml:space="preserve">Influence of a predator on the optimal foraging </w:t>
+        <w:t xml:space="preserve"> A, Dyer FC, </w:t>
       </w:r>
       <w:proofErr w:type="spellStart"/>
       <w:r>
         <w:rPr>
-          <w:rFonts w:ascii="Times New Roman" w:eastAsia="Times New Roman" w:hAnsi="Times New Roman" w:cs="Times New Roman"/>
-          <w:bCs/>
-          <w:color w:val="000000"/>
-          <w:sz w:val="20"/>
-          <w:szCs w:val="20"/>
-          <w:shd w:val="clear" w:color="auto" w:fill="FFFFFF"/>
-        </w:rPr>
-        <w:t>behaviour</w:t>
+          <w:rFonts w:ascii="Times New Roman" w:hAnsi="Times New Roman" w:cs="Times New Roman"/>
+          <w:sz w:val="20"/>
+          <w:szCs w:val="20"/>
+        </w:rPr>
+        <w:t>Knoester</w:t>
       </w:r>
       <w:proofErr w:type="spellEnd"/>
       <w:r>
         <w:rPr>
-          <w:rFonts w:ascii="Times New Roman" w:eastAsia="Times New Roman" w:hAnsi="Times New Roman" w:cs="Times New Roman"/>
-          <w:bCs/>
-          <w:color w:val="000000"/>
-          <w:sz w:val="20"/>
-          <w:szCs w:val="20"/>
-          <w:shd w:val="clear" w:color="auto" w:fill="FFFFFF"/>
-        </w:rPr>
-        <w:t xml:space="preserve"> of sticklebacks (</w:t>
+          <w:rFonts w:ascii="Times New Roman" w:hAnsi="Times New Roman" w:cs="Times New Roman"/>
+          <w:sz w:val="20"/>
+          <w:szCs w:val="20"/>
+        </w:rPr>
+        <w:t xml:space="preserve"> DB, </w:t>
       </w:r>
       <w:proofErr w:type="spellStart"/>
       <w:r>
         <w:rPr>
-          <w:rFonts w:ascii="Times New Roman" w:eastAsia="Times New Roman" w:hAnsi="Times New Roman" w:cs="Times New Roman"/>
-          <w:bCs/>
+          <w:rFonts w:ascii="Times New Roman" w:hAnsi="Times New Roman" w:cs="Times New Roman"/>
+          <w:sz w:val="20"/>
+          <w:szCs w:val="20"/>
+        </w:rPr>
+        <w:t>Adami</w:t>
+      </w:r>
+      <w:proofErr w:type="spellEnd"/>
+      <w:r>
+        <w:rPr>
+          <w:rFonts w:ascii="Times New Roman" w:hAnsi="Times New Roman" w:cs="Times New Roman"/>
+          <w:sz w:val="20"/>
+          <w:szCs w:val="20"/>
+        </w:rPr>
+        <w:t xml:space="preserve"> C (2012) Predator confusion is sufficient to evolve swarming. </w:t>
+      </w:r>
+      <w:proofErr w:type="gramStart"/>
+      <w:r>
+        <w:rPr>
+          <w:rFonts w:ascii="Times New Roman" w:hAnsi="Times New Roman" w:cs="Times New Roman"/>
           <w:i/>
-          <w:iCs/>
-          <w:color w:val="000000"/>
-          <w:sz w:val="20"/>
-          <w:szCs w:val="20"/>
-          <w:shd w:val="clear" w:color="auto" w:fill="FFFFFF"/>
-        </w:rPr>
-        <w:t>Gasterosteus</w:t>
-      </w:r>
-      <w:proofErr w:type="spellEnd"/>
-      <w:r>
-        <w:rPr>
-          <w:rFonts w:ascii="Times New Roman" w:eastAsia="Times New Roman" w:hAnsi="Times New Roman" w:cs="Times New Roman"/>
-          <w:bCs/>
+          <w:sz w:val="20"/>
+          <w:szCs w:val="20"/>
+        </w:rPr>
+        <w:t>In review</w:t>
+      </w:r>
+      <w:r>
+        <w:rPr>
+          <w:rFonts w:ascii="Times New Roman" w:hAnsi="Times New Roman" w:cs="Times New Roman"/>
           <w:i/>
-          <w:iCs/>
-          <w:color w:val="000000"/>
-          <w:sz w:val="20"/>
-          <w:szCs w:val="20"/>
-          <w:shd w:val="clear" w:color="auto" w:fill="FFFFFF"/>
-        </w:rPr>
-        <w:t xml:space="preserve"> </w:t>
-      </w:r>
-      <w:proofErr w:type="spellStart"/>
-      <w:r>
-        <w:rPr>
-          <w:rFonts w:ascii="Times New Roman" w:eastAsia="Times New Roman" w:hAnsi="Times New Roman" w:cs="Times New Roman"/>
-          <w:bCs/>
-          <w:i/>
-          <w:iCs/>
-          <w:color w:val="000000"/>
-          <w:sz w:val="20"/>
-          <w:szCs w:val="20"/>
-          <w:shd w:val="clear" w:color="auto" w:fill="FFFFFF"/>
-        </w:rPr>
-        <w:t>aculeatus</w:t>
-      </w:r>
-      <w:proofErr w:type="spellEnd"/>
-      <w:r>
-        <w:rPr>
-          <w:rFonts w:ascii="Times New Roman" w:eastAsia="Times New Roman" w:hAnsi="Times New Roman" w:cs="Times New Roman"/>
-          <w:bCs/>
-          <w:color w:val="000000"/>
-          <w:sz w:val="20"/>
-          <w:szCs w:val="20"/>
-          <w:shd w:val="clear" w:color="auto" w:fill="FFFFFF"/>
-        </w:rPr>
-        <w:t> L.)</w:t>
-      </w:r>
-      <w:r>
-        <w:rPr>
-          <w:rFonts w:ascii="Times" w:eastAsia="Times New Roman" w:hAnsi="Times" w:cs="Times New Roman"/>
-          <w:sz w:val="20"/>
-          <w:szCs w:val="20"/>
-        </w:rPr>
-        <w:t xml:space="preserve">. </w:t>
-      </w:r>
-      <w:proofErr w:type="gramStart"/>
-      <w:r>
-        <w:rPr>
-          <w:rFonts w:ascii="Times New Roman" w:hAnsi="Times New Roman" w:cs="Times New Roman"/>
-          <w:i/>
-          <w:sz w:val="20"/>
-          <w:szCs w:val="20"/>
-        </w:rPr>
-        <w:t>Nature </w:t>
-      </w:r>
-      <w:r>
-        <w:rPr>
-          <w:rFonts w:ascii="Times New Roman" w:hAnsi="Times New Roman" w:cs="Times New Roman"/>
-          <w:sz w:val="20"/>
-          <w:szCs w:val="20"/>
-        </w:rPr>
-        <w:t>275</w:t>
-      </w:r>
-      <w:r>
-        <w:rPr>
-          <w:rFonts w:ascii="Times New Roman" w:hAnsi="Times New Roman" w:cs="Times New Roman"/>
-          <w:sz w:val="20"/>
-          <w:szCs w:val="20"/>
-        </w:rPr>
-        <w:t>, 642-</w:t>
-      </w:r>
-      <w:r>
-        <w:rPr>
-          <w:rFonts w:ascii="Times New Roman" w:hAnsi="Times New Roman" w:cs="Times New Roman"/>
-          <w:sz w:val="20"/>
-          <w:szCs w:val="20"/>
-        </w:rPr>
-        <w:t>644</w:t>
-      </w:r>
-      <w:r>
-        <w:rPr>
-          <w:rFonts w:ascii="Times New Roman" w:hAnsi="Times New Roman" w:cs="Times New Roman"/>
           <w:sz w:val="20"/>
           <w:szCs w:val="20"/>
         </w:rPr>
         <w:t>.</w:t>
       </w:r>
       <w:proofErr w:type="gramEnd"/>
+      <w:r>
+        <w:rPr>
+          <w:rFonts w:ascii="Times New Roman" w:hAnsi="Times New Roman" w:cs="Times New Roman"/>
+          <w:sz w:val="20"/>
+          <w:szCs w:val="20"/>
+        </w:rPr>
+        <w:t xml:space="preserve"> Preprint: </w:t>
+      </w:r>
+      <w:r>
+        <w:rPr>
+          <w:rFonts w:ascii="Times New Roman" w:hAnsi="Times New Roman" w:cs="Times New Roman"/>
+          <w:sz w:val="20"/>
+          <w:szCs w:val="20"/>
+        </w:rPr>
+        <w:t>http://arxiv.org/abs/1209.3330</w:t>
+      </w:r>
     </w:p>
     <w:p>
       <w:pPr>
@@ -4110,23 +4153,8 @@
           <w:szCs w:val="20"/>
         </w:rPr>
       </w:pPr>
-      <w:r>
-        <w:rPr>
-          <w:rFonts w:ascii="Times New Roman" w:hAnsi="Times New Roman" w:cs="Times New Roman"/>
-          <w:sz w:val="20"/>
-          <w:szCs w:val="20"/>
-        </w:rPr>
-        <w:t>[9</w:t>
-      </w:r>
-      <w:r>
-        <w:rPr>
-          <w:rFonts w:ascii="Times New Roman" w:hAnsi="Times New Roman" w:cs="Times New Roman"/>
-          <w:sz w:val="20"/>
-          <w:szCs w:val="20"/>
-        </w:rPr>
-        <w:t xml:space="preserve">] </w:t>
-      </w:r>
       <w:proofErr w:type="spellStart"/>
+      <w:proofErr w:type="gramStart"/>
       <w:r>
         <w:rPr>
           <w:rFonts w:ascii="Times New Roman" w:hAnsi="Times New Roman" w:cs="Times New Roman"/>
@@ -4176,7 +4204,16 @@
           <w:sz w:val="20"/>
           <w:szCs w:val="20"/>
         </w:rPr>
-        <w:t xml:space="preserve">. </w:t>
+        <w:t>.</w:t>
+      </w:r>
+      <w:proofErr w:type="gramEnd"/>
+      <w:r>
+        <w:rPr>
+          <w:rFonts w:ascii="Times New Roman" w:hAnsi="Times New Roman" w:cs="Times New Roman"/>
+          <w:sz w:val="20"/>
+          <w:szCs w:val="20"/>
+        </w:rPr>
+        <w:t xml:space="preserve"> </w:t>
       </w:r>
       <w:proofErr w:type="gramStart"/>
       <w:r>
@@ -4197,213 +4234,6 @@
         <w:t>.</w:t>
       </w:r>
       <w:proofErr w:type="gramEnd"/>
-    </w:p>
-    <w:p>
-      <w:pPr>
-        <w:ind w:left="360" w:hanging="360"/>
-        <w:rPr>
-          <w:rFonts w:ascii="Times New Roman" w:hAnsi="Times New Roman" w:cs="Times New Roman"/>
-          <w:sz w:val="20"/>
-          <w:szCs w:val="20"/>
-        </w:rPr>
-      </w:pPr>
-    </w:p>
-    <w:p>
-      <w:pPr>
-        <w:ind w:left="360" w:hanging="360"/>
-        <w:rPr>
-          <w:rFonts w:ascii="Times New Roman" w:hAnsi="Times New Roman" w:cs="Times New Roman"/>
-          <w:sz w:val="20"/>
-          <w:szCs w:val="20"/>
-        </w:rPr>
-      </w:pPr>
-    </w:p>
-    <w:p>
-      <w:pPr>
-        <w:ind w:left="360" w:hanging="360"/>
-        <w:rPr>
-          <w:rFonts w:ascii="Times New Roman" w:hAnsi="Times New Roman" w:cs="Times New Roman"/>
-          <w:b/>
-          <w:sz w:val="28"/>
-          <w:szCs w:val="28"/>
-        </w:rPr>
-      </w:pPr>
-      <w:r>
-        <w:rPr>
-          <w:rFonts w:ascii="Times New Roman" w:hAnsi="Times New Roman" w:cs="Times New Roman"/>
-          <w:b/>
-          <w:sz w:val="28"/>
-          <w:szCs w:val="28"/>
-        </w:rPr>
-        <w:t>QUESTIONS</w:t>
-      </w:r>
-      <w:r>
-        <w:rPr>
-          <w:rFonts w:ascii="Times New Roman" w:hAnsi="Times New Roman" w:cs="Times New Roman"/>
-          <w:b/>
-          <w:sz w:val="28"/>
-          <w:szCs w:val="28"/>
-        </w:rPr>
-        <w:t xml:space="preserve"> FOR REVIEWERS</w:t>
-      </w:r>
-    </w:p>
-    <w:p>
-      <w:pPr>
-        <w:ind w:left="360" w:hanging="360"/>
-        <w:rPr>
-          <w:rFonts w:ascii="Times New Roman" w:hAnsi="Times New Roman" w:cs="Times New Roman"/>
-          <w:b/>
-          <w:sz w:val="28"/>
-          <w:szCs w:val="28"/>
-        </w:rPr>
-      </w:pPr>
-    </w:p>
-    <w:p>
-      <w:pPr>
-        <w:pStyle w:val="ListParagraph"/>
-        <w:numPr>
-          <w:ilvl w:val="0"/>
-          <w:numId w:val="1"/>
-        </w:numPr>
-        <w:rPr>
-          <w:rFonts w:ascii="Times New Roman" w:hAnsi="Times New Roman" w:cs="Times New Roman"/>
-          <w:sz w:val="28"/>
-          <w:szCs w:val="28"/>
-        </w:rPr>
-      </w:pPr>
-      <w:r>
-        <w:rPr>
-          <w:rFonts w:ascii="Times New Roman" w:hAnsi="Times New Roman" w:cs="Times New Roman"/>
-          <w:sz w:val="28"/>
-          <w:szCs w:val="28"/>
-        </w:rPr>
-        <w:t>Are you convinced that this research is worthwhile from the first 2-3 paragraphs?</w:t>
-      </w:r>
-    </w:p>
-    <w:p>
-      <w:pPr>
-        <w:rPr>
-          <w:rFonts w:ascii="Times New Roman" w:hAnsi="Times New Roman" w:cs="Times New Roman"/>
-          <w:sz w:val="28"/>
-          <w:szCs w:val="28"/>
-        </w:rPr>
-      </w:pPr>
-    </w:p>
-    <w:p>
-      <w:pPr>
-        <w:rPr>
-          <w:rFonts w:ascii="Times New Roman" w:hAnsi="Times New Roman" w:cs="Times New Roman"/>
-          <w:sz w:val="28"/>
-          <w:szCs w:val="28"/>
-        </w:rPr>
-      </w:pPr>
-    </w:p>
-    <w:p>
-      <w:pPr>
-        <w:rPr>
-          <w:rFonts w:ascii="Times New Roman" w:hAnsi="Times New Roman" w:cs="Times New Roman"/>
-          <w:sz w:val="28"/>
-          <w:szCs w:val="28"/>
-        </w:rPr>
-      </w:pPr>
-    </w:p>
-    <w:p>
-      <w:pPr>
-        <w:rPr>
-          <w:rFonts w:ascii="Times New Roman" w:hAnsi="Times New Roman" w:cs="Times New Roman"/>
-          <w:sz w:val="28"/>
-          <w:szCs w:val="28"/>
-        </w:rPr>
-      </w:pPr>
-    </w:p>
-    <w:p>
-      <w:pPr>
-        <w:pStyle w:val="ListParagraph"/>
-        <w:numPr>
-          <w:ilvl w:val="0"/>
-          <w:numId w:val="1"/>
-        </w:numPr>
-        <w:rPr>
-          <w:rFonts w:ascii="Times New Roman" w:hAnsi="Times New Roman" w:cs="Times New Roman"/>
-          <w:sz w:val="28"/>
-          <w:szCs w:val="28"/>
-        </w:rPr>
-      </w:pPr>
-      <w:r>
-        <w:rPr>
-          <w:rFonts w:ascii="Times New Roman" w:hAnsi="Times New Roman" w:cs="Times New Roman"/>
-          <w:sz w:val="28"/>
-          <w:szCs w:val="28"/>
-        </w:rPr>
-        <w:t>I know I need to cut something out, but what should I cut out?</w:t>
-      </w:r>
-    </w:p>
-    <w:p>
-      <w:pPr>
-        <w:rPr>
-          <w:rFonts w:ascii="Times New Roman" w:hAnsi="Times New Roman" w:cs="Times New Roman"/>
-          <w:sz w:val="28"/>
-          <w:szCs w:val="28"/>
-        </w:rPr>
-      </w:pPr>
-    </w:p>
-    <w:p>
-      <w:pPr>
-        <w:rPr>
-          <w:rFonts w:ascii="Times New Roman" w:hAnsi="Times New Roman" w:cs="Times New Roman"/>
-          <w:sz w:val="28"/>
-          <w:szCs w:val="28"/>
-        </w:rPr>
-      </w:pPr>
-    </w:p>
-    <w:p>
-      <w:pPr>
-        <w:rPr>
-          <w:rFonts w:ascii="Times New Roman" w:hAnsi="Times New Roman" w:cs="Times New Roman"/>
-          <w:sz w:val="28"/>
-          <w:szCs w:val="28"/>
-        </w:rPr>
-      </w:pPr>
-    </w:p>
-    <w:p>
-      <w:pPr>
-        <w:rPr>
-          <w:rFonts w:ascii="Times New Roman" w:hAnsi="Times New Roman" w:cs="Times New Roman"/>
-          <w:sz w:val="28"/>
-          <w:szCs w:val="28"/>
-        </w:rPr>
-      </w:pPr>
-    </w:p>
-    <w:p>
-      <w:pPr>
-        <w:rPr>
-          <w:rFonts w:ascii="Times New Roman" w:hAnsi="Times New Roman" w:cs="Times New Roman"/>
-          <w:sz w:val="28"/>
-          <w:szCs w:val="28"/>
-        </w:rPr>
-      </w:pPr>
-    </w:p>
-    <w:p>
-      <w:pPr>
-        <w:pStyle w:val="ListParagraph"/>
-        <w:numPr>
-          <w:ilvl w:val="0"/>
-          <w:numId w:val="1"/>
-        </w:numPr>
-        <w:rPr>
-          <w:rFonts w:ascii="Times New Roman" w:hAnsi="Times New Roman" w:cs="Times New Roman"/>
-          <w:sz w:val="28"/>
-          <w:szCs w:val="28"/>
-        </w:rPr>
-      </w:pPr>
-      <w:r>
-        <w:rPr>
-          <w:rFonts w:ascii="Times New Roman" w:hAnsi="Times New Roman" w:cs="Times New Roman"/>
-          <w:sz w:val="28"/>
-          <w:szCs w:val="28"/>
-        </w:rPr>
-        <w:t>Do I need to expand my Broader Impacts?</w:t>
-      </w:r>
     </w:p>
     <w:sectPr>
       <w:headerReference w:type="even" r:id="rId9"/>
@@ -4470,7 +4300,6 @@
         <w:temporary/>
         <w:showingPlcHdr/>
       </w:sdtPr>
-      <w:sdtEndPr/>
       <w:sdtContent>
         <w:r>
           <w:t>[Type text]</w:t>
@@ -4489,7 +4318,6 @@
         <w:temporary/>
         <w:showingPlcHdr/>
       </w:sdtPr>
-      <w:sdtEndPr/>
       <w:sdtContent>
         <w:r>
           <w:t>[Type text]</w:t>
@@ -4508,7 +4336,6 @@
         <w:temporary/>
         <w:showingPlcHdr/>
       </w:sdtPr>
-      <w:sdtEndPr/>
       <w:sdtContent>
         <w:r>
           <w:t>[Type text]</w:t>
@@ -4531,18 +4358,6 @@
       <w:pStyle w:val="Header"/>
       <w:jc w:val="right"/>
     </w:pPr>
-    <w:r>
-      <w:t>Randy Olson</w:t>
-    </w:r>
-  </w:p>
-  <w:p>
-    <w:pPr>
-      <w:pStyle w:val="Header"/>
-      <w:jc w:val="right"/>
-    </w:pPr>
-    <w:r>
-      <w:t>rso@randalolson.com</w:t>
-    </w:r>
   </w:p>
 </w:hdr>
 </file>
@@ -5880,6 +5695,7 @@
     <w:rsid w:val="001C240E"/>
     <w:rsid w:val="006738FB"/>
     <w:rsid w:val="008346E2"/>
+    <w:rsid w:val="00D14A85"/>
     <w:rsid w:val="00EE2BAD"/>
   </w:rsids>
   <m:mathPr>
@@ -6656,7 +6472,7 @@
 </file>
 
 <file path=customXml/itemProps1.xml><?xml version="1.0" encoding="utf-8"?>
-<ds:datastoreItem xmlns:ds="http://schemas.openxmlformats.org/officeDocument/2006/customXml" ds:itemID="{9F8179A2-5537-1D44-84B6-8B86A6864AB4}">
+<ds:datastoreItem xmlns:ds="http://schemas.openxmlformats.org/officeDocument/2006/customXml" ds:itemID="{C0FAFAEA-C65C-0840-8926-1A0DC1E54784}">
   <ds:schemaRefs>
     <ds:schemaRef ds:uri="http://schemas.openxmlformats.org/officeDocument/2006/bibliography"/>
   </ds:schemaRefs>

</xml_diff>

<commit_message>
Minor fix to reference.
</commit_message>
<xml_diff>
--- a/Randal Olson NSF Predoc Research Proposal.docx
+++ b/Randal Olson NSF Predoc Research Proposal.docx
@@ -354,21 +354,12 @@
         </w:rPr>
         <w:t xml:space="preserve"> </w:t>
       </w:r>
-      <w:proofErr w:type="spellStart"/>
-      <w:r>
-        <w:rPr>
-          <w:rFonts w:ascii="Times New Roman" w:eastAsia="Times New Roman" w:hAnsi="Times New Roman" w:cs="Times New Roman"/>
-          <w:color w:val="000000"/>
-        </w:rPr>
-        <w:t>Ioannou</w:t>
-      </w:r>
-      <w:proofErr w:type="spellEnd"/>
-      <w:r>
-        <w:rPr>
-          <w:rFonts w:ascii="Times New Roman" w:eastAsia="Times New Roman" w:hAnsi="Times New Roman" w:cs="Times New Roman"/>
-          <w:color w:val="000000"/>
-        </w:rPr>
-        <w:t xml:space="preserve"> et al.</w:t>
+      <w:r>
+        <w:rPr>
+          <w:rFonts w:ascii="Times New Roman" w:eastAsia="Times New Roman" w:hAnsi="Times New Roman" w:cs="Times New Roman"/>
+          <w:color w:val="000000"/>
+        </w:rPr>
+        <w:t>Ioannou et al.</w:t>
       </w:r>
       <w:r>
         <w:rPr>
@@ -665,31 +656,13 @@
         </w:rPr>
         <w:t>(</w:t>
       </w:r>
-      <w:proofErr w:type="spellStart"/>
       <w:r>
         <w:rPr>
           <w:rFonts w:ascii="Times New Roman" w:hAnsi="Times New Roman" w:cs="Times New Roman"/>
           <w:i/>
         </w:rPr>
-        <w:t>Gasterosteus</w:t>
-      </w:r>
-      <w:proofErr w:type="spellEnd"/>
-      <w:r>
-        <w:rPr>
-          <w:rFonts w:ascii="Times New Roman" w:hAnsi="Times New Roman" w:cs="Times New Roman"/>
-          <w:i/>
-        </w:rPr>
-        <w:t xml:space="preserve"> </w:t>
-      </w:r>
-      <w:proofErr w:type="spellStart"/>
-      <w:r>
-        <w:rPr>
-          <w:rFonts w:ascii="Times New Roman" w:hAnsi="Times New Roman" w:cs="Times New Roman"/>
-          <w:i/>
-        </w:rPr>
-        <w:t>aculeatus</w:t>
-      </w:r>
-      <w:proofErr w:type="spellEnd"/>
+        <w:t>Gasterosteus aculeatus</w:t>
+      </w:r>
       <w:r>
         <w:rPr>
           <w:rFonts w:ascii="Times New Roman" w:hAnsi="Times New Roman" w:cs="Times New Roman"/>
@@ -899,21 +872,7 @@
         <w:rPr>
           <w:rFonts w:ascii="Times New Roman" w:hAnsi="Times New Roman" w:cs="Times New Roman"/>
         </w:rPr>
-        <w:t xml:space="preserve"> of 50 simulated </w:t>
-      </w:r>
-      <w:proofErr w:type="gramStart"/>
-      <w:r>
-        <w:rPr>
-          <w:rFonts w:ascii="Times New Roman" w:hAnsi="Times New Roman" w:cs="Times New Roman"/>
-        </w:rPr>
-        <w:t>prey</w:t>
-      </w:r>
-      <w:proofErr w:type="gramEnd"/>
-      <w:r>
-        <w:rPr>
-          <w:rFonts w:ascii="Times New Roman" w:hAnsi="Times New Roman" w:cs="Times New Roman"/>
-        </w:rPr>
-        <w:t xml:space="preserve"> with </w:t>
+        <w:t xml:space="preserve"> of 50 simulated prey with </w:t>
       </w:r>
       <w:r>
         <w:rPr>
@@ -1027,15 +986,7 @@
         <w:rPr>
           <w:rFonts w:ascii="Times New Roman" w:hAnsi="Times New Roman" w:cs="Times New Roman"/>
         </w:rPr>
-        <w:t>to the first attack by the stickleback on the</w:t>
-      </w:r>
-      <w:bookmarkStart w:id="0" w:name="_GoBack"/>
-      <w:bookmarkEnd w:id="0"/>
-      <w:r>
-        <w:rPr>
-          <w:rFonts w:ascii="Times New Roman" w:hAnsi="Times New Roman" w:cs="Times New Roman"/>
-        </w:rPr>
-        <w:t xml:space="preserve"> simulated prey</w:t>
+        <w:t>to the first attack by the stickleback on the simulated prey</w:t>
       </w:r>
       <w:r>
         <w:rPr>
@@ -1126,22 +1077,13 @@
           <w:rFonts w:ascii="Times New Roman" w:hAnsi="Times New Roman" w:cs="Times New Roman"/>
           <w:i/>
         </w:rPr>
-        <w:t xml:space="preserve"> predator attack efficiency </w:t>
-      </w:r>
-      <w:proofErr w:type="spellStart"/>
+        <w:t xml:space="preserve"> predator attack efficiency moreso</w:t>
+      </w:r>
       <w:r>
         <w:rPr>
           <w:rFonts w:ascii="Times New Roman" w:hAnsi="Times New Roman" w:cs="Times New Roman"/>
           <w:i/>
         </w:rPr>
-        <w:t>moreso</w:t>
-      </w:r>
-      <w:proofErr w:type="spellEnd"/>
-      <w:r>
-        <w:rPr>
-          <w:rFonts w:ascii="Times New Roman" w:hAnsi="Times New Roman" w:cs="Times New Roman"/>
-          <w:i/>
-        </w:rPr>
         <w:t xml:space="preserve"> than smaller swarms</w:t>
       </w:r>
       <w:r>
@@ -1478,21 +1420,7 @@
         <w:rPr>
           <w:rFonts w:ascii="Times New Roman" w:hAnsi="Times New Roman" w:cs="Times New Roman"/>
         </w:rPr>
-        <w:t xml:space="preserve"> Alternatively, if there </w:t>
-      </w:r>
-      <w:proofErr w:type="gramStart"/>
-      <w:r>
-        <w:rPr>
-          <w:rFonts w:ascii="Times New Roman" w:hAnsi="Times New Roman" w:cs="Times New Roman"/>
-        </w:rPr>
-        <w:t>is</w:t>
-      </w:r>
-      <w:proofErr w:type="gramEnd"/>
-      <w:r>
-        <w:rPr>
-          <w:rFonts w:ascii="Times New Roman" w:hAnsi="Times New Roman" w:cs="Times New Roman"/>
-        </w:rPr>
-        <w:t xml:space="preserve"> no significant difference in predator response between experiments, then this</w:t>
+        <w:t xml:space="preserve"> Alternatively, if there is no significant difference in predator response between experiments, then this</w:t>
       </w:r>
       <w:r>
         <w:rPr>
@@ -1709,7 +1637,6 @@
         </w:rPr>
         <w:t xml:space="preserve">: </w:t>
       </w:r>
-      <w:proofErr w:type="spellStart"/>
       <w:r>
         <w:rPr>
           <w:rFonts w:ascii="Times New Roman" w:hAnsi="Times New Roman" w:cs="Times New Roman"/>
@@ -1724,7 +1651,6 @@
         </w:rPr>
         <w:t>s</w:t>
       </w:r>
-      <w:proofErr w:type="spellEnd"/>
       <w:r>
         <w:rPr>
           <w:rFonts w:ascii="Times New Roman" w:hAnsi="Times New Roman" w:cs="Times New Roman"/>
@@ -1803,7 +1729,6 @@
         </w:rPr>
         <w:t xml:space="preserve"> </w:t>
       </w:r>
-      <w:proofErr w:type="spellStart"/>
       <w:r>
         <w:rPr>
           <w:rFonts w:ascii="Times New Roman" w:hAnsi="Times New Roman" w:cs="Times New Roman"/>
@@ -1818,7 +1743,6 @@
         </w:rPr>
         <w:t>s</w:t>
       </w:r>
-      <w:proofErr w:type="spellEnd"/>
       <w:r>
         <w:rPr>
           <w:rFonts w:ascii="Times New Roman" w:hAnsi="Times New Roman" w:cs="Times New Roman"/>
@@ -1854,16 +1778,8 @@
         <w:rPr>
           <w:rFonts w:ascii="Times New Roman" w:hAnsi="Times New Roman" w:cs="Times New Roman"/>
         </w:rPr>
-        <w:t xml:space="preserve">As in previous experiments, I will project 50 simulated </w:t>
-      </w:r>
-      <w:proofErr w:type="gramStart"/>
-      <w:r>
-        <w:rPr>
-          <w:rFonts w:ascii="Times New Roman" w:hAnsi="Times New Roman" w:cs="Times New Roman"/>
-        </w:rPr>
-        <w:t>prey</w:t>
-      </w:r>
-      <w:proofErr w:type="gramEnd"/>
+        <w:t>As in previous experiments, I will project 50 simulated prey</w:t>
+      </w:r>
       <w:r>
         <w:rPr>
           <w:rFonts w:ascii="Times New Roman" w:hAnsi="Times New Roman" w:cs="Times New Roman"/>
@@ -1940,14 +1856,7 @@
         <w:rPr>
           <w:rFonts w:ascii="Times New Roman" w:hAnsi="Times New Roman" w:cs="Times New Roman"/>
         </w:rPr>
-        <w:t xml:space="preserve">the </w:t>
-      </w:r>
-      <w:proofErr w:type="spellStart"/>
-      <w:r>
-        <w:rPr>
-          <w:rFonts w:ascii="Times New Roman" w:hAnsi="Times New Roman" w:cs="Times New Roman"/>
-        </w:rPr>
-        <w:t>limnetic</w:t>
+        <w:t>the limnetic</w:t>
       </w:r>
       <w:r>
         <w:rPr>
@@ -1955,7 +1864,6 @@
         </w:rPr>
         <w:t>s</w:t>
       </w:r>
-      <w:proofErr w:type="spellEnd"/>
       <w:r>
         <w:rPr>
           <w:rFonts w:ascii="Times New Roman" w:hAnsi="Times New Roman" w:cs="Times New Roman"/>
@@ -1984,14 +1892,7 @@
         <w:rPr>
           <w:rFonts w:ascii="Times New Roman" w:hAnsi="Times New Roman" w:cs="Times New Roman"/>
         </w:rPr>
-        <w:t xml:space="preserve"> than the </w:t>
-      </w:r>
-      <w:proofErr w:type="spellStart"/>
-      <w:r>
-        <w:rPr>
-          <w:rFonts w:ascii="Times New Roman" w:hAnsi="Times New Roman" w:cs="Times New Roman"/>
-        </w:rPr>
-        <w:t>benthic</w:t>
+        <w:t xml:space="preserve"> than the benthic</w:t>
       </w:r>
       <w:r>
         <w:rPr>
@@ -1999,19 +1900,11 @@
         </w:rPr>
         <w:t>s</w:t>
       </w:r>
-      <w:proofErr w:type="spellEnd"/>
-      <w:r>
-        <w:rPr>
-          <w:rFonts w:ascii="Times New Roman" w:hAnsi="Times New Roman" w:cs="Times New Roman"/>
-        </w:rPr>
-        <w:t xml:space="preserve"> due to the </w:t>
-      </w:r>
-      <w:proofErr w:type="spellStart"/>
-      <w:r>
-        <w:rPr>
-          <w:rFonts w:ascii="Times New Roman" w:hAnsi="Times New Roman" w:cs="Times New Roman"/>
-        </w:rPr>
-        <w:t>limnetic</w:t>
+      <w:r>
+        <w:rPr>
+          <w:rFonts w:ascii="Times New Roman" w:hAnsi="Times New Roman" w:cs="Times New Roman"/>
+        </w:rPr>
+        <w:t xml:space="preserve"> due to the limnetic</w:t>
       </w:r>
       <w:r>
         <w:rPr>
@@ -2019,7 +1912,6 @@
         </w:rPr>
         <w:t>’s</w:t>
       </w:r>
-      <w:proofErr w:type="spellEnd"/>
       <w:r>
         <w:rPr>
           <w:rFonts w:ascii="Times New Roman" w:hAnsi="Times New Roman" w:cs="Times New Roman"/>
@@ -2179,16 +2071,8 @@
         <w:rPr>
           <w:rFonts w:ascii="Times New Roman" w:hAnsi="Times New Roman" w:cs="Times New Roman"/>
         </w:rPr>
-        <w:t xml:space="preserve">Michigan State University offers the necessary facilities for this research, including Dr. Jenny </w:t>
-      </w:r>
-      <w:proofErr w:type="spellStart"/>
-      <w:r>
-        <w:rPr>
-          <w:rFonts w:ascii="Times New Roman" w:hAnsi="Times New Roman" w:cs="Times New Roman"/>
-        </w:rPr>
-        <w:t>Boughman’s</w:t>
-      </w:r>
-      <w:proofErr w:type="spellEnd"/>
+        <w:t>Michigan State University offers the necessary facilities for this research, including Dr. Jenny Boughman’s</w:t>
+      </w:r>
       <w:r>
         <w:rPr>
           <w:rFonts w:ascii="Times New Roman" w:hAnsi="Times New Roman" w:cs="Times New Roman"/>
@@ -2199,21 +2083,7 @@
         <w:rPr>
           <w:rFonts w:ascii="Times New Roman" w:hAnsi="Times New Roman" w:cs="Times New Roman"/>
         </w:rPr>
-        <w:t xml:space="preserve">stickleback research lab; Dr. Chris </w:t>
-      </w:r>
-      <w:proofErr w:type="spellStart"/>
-      <w:r>
-        <w:rPr>
-          <w:rFonts w:ascii="Times New Roman" w:hAnsi="Times New Roman" w:cs="Times New Roman"/>
-        </w:rPr>
-        <w:t>Adami’s</w:t>
-      </w:r>
-      <w:proofErr w:type="spellEnd"/>
-      <w:r>
-        <w:rPr>
-          <w:rFonts w:ascii="Times New Roman" w:hAnsi="Times New Roman" w:cs="Times New Roman"/>
-        </w:rPr>
-        <w:t xml:space="preserve"> computational lab studying evolutionary processes and evolving animal behavior; and support from zoologist Dr. Fred Dyer and the NSF BEACON Center, an interdisciplinary research collaboration between biologists and computer scientists</w:t>
+        <w:t>stickleback research lab; Dr. Chris Adami’s computational lab studying evolutionary processes and evolving animal behavior; and support from zoologist Dr. Fred Dyer and the NSF BEACON Center, an interdisciplinary research collaboration between biologists and computer scientists</w:t>
       </w:r>
       <w:r>
         <w:rPr>
@@ -2231,35 +2101,7 @@
         <w:rPr>
           <w:rFonts w:ascii="Times New Roman" w:hAnsi="Times New Roman" w:cs="Times New Roman"/>
         </w:rPr>
-        <w:t xml:space="preserve">My previous research has prepared me to design and complete these experiments, and will be published in venues such as </w:t>
-      </w:r>
-      <w:proofErr w:type="spellStart"/>
-      <w:r>
-        <w:rPr>
-          <w:rFonts w:ascii="Times New Roman" w:hAnsi="Times New Roman" w:cs="Times New Roman"/>
-        </w:rPr>
-        <w:t>ALife</w:t>
-      </w:r>
-      <w:proofErr w:type="spellEnd"/>
-      <w:r>
-        <w:rPr>
-          <w:rFonts w:ascii="Times New Roman" w:hAnsi="Times New Roman" w:cs="Times New Roman"/>
-        </w:rPr>
-        <w:t xml:space="preserve"> XIII, </w:t>
-      </w:r>
-      <w:proofErr w:type="spellStart"/>
-      <w:r>
-        <w:rPr>
-          <w:rFonts w:ascii="Times New Roman" w:hAnsi="Times New Roman" w:cs="Times New Roman"/>
-        </w:rPr>
-        <w:t>SwarmFest</w:t>
-      </w:r>
-      <w:proofErr w:type="spellEnd"/>
-      <w:r>
-        <w:rPr>
-          <w:rFonts w:ascii="Times New Roman" w:hAnsi="Times New Roman" w:cs="Times New Roman"/>
-        </w:rPr>
-        <w:t xml:space="preserve"> 2012, and journals such as</w:t>
+        <w:t>My previous research has prepared me to design and complete these experiments, and will be published in venues such as ALife XIII, SwarmFest 2012, and journals such as</w:t>
       </w:r>
       <w:r>
         <w:rPr>
@@ -2368,7 +2210,6 @@
           <w:szCs w:val="20"/>
         </w:rPr>
       </w:pPr>
-      <w:proofErr w:type="gramStart"/>
       <w:r>
         <w:rPr>
           <w:rFonts w:ascii="Times New Roman" w:hAnsi="Times New Roman" w:cs="Times New Roman"/>
@@ -2377,7 +2218,6 @@
         </w:rPr>
         <w:t xml:space="preserve">[1] </w:t>
       </w:r>
-      <w:proofErr w:type="spellStart"/>
       <w:r>
         <w:rPr>
           <w:rFonts w:ascii="Times New Roman" w:hAnsi="Times New Roman" w:cs="Times New Roman"/>
@@ -2386,25 +2226,16 @@
         </w:rPr>
         <w:t>Couzin</w:t>
       </w:r>
-      <w:proofErr w:type="spellEnd"/>
+      <w:bookmarkStart w:id="0" w:name="_GoBack"/>
+      <w:bookmarkEnd w:id="0"/>
       <w:r>
         <w:rPr>
           <w:rFonts w:ascii="Times New Roman" w:hAnsi="Times New Roman" w:cs="Times New Roman"/>
           <w:sz w:val="20"/>
           <w:szCs w:val="20"/>
         </w:rPr>
-        <w:t>, ID (2009) Collective cognition in animal groups.</w:t>
-      </w:r>
-      <w:proofErr w:type="gramEnd"/>
-      <w:r>
-        <w:rPr>
-          <w:rFonts w:ascii="Times New Roman" w:hAnsi="Times New Roman" w:cs="Times New Roman"/>
-          <w:sz w:val="20"/>
-          <w:szCs w:val="20"/>
-        </w:rPr>
-        <w:t xml:space="preserve"> </w:t>
-      </w:r>
-      <w:proofErr w:type="gramStart"/>
+        <w:t xml:space="preserve"> ID (2009) Collective cognition in animal groups. </w:t>
+      </w:r>
       <w:r>
         <w:rPr>
           <w:rFonts w:ascii="Times New Roman" w:hAnsi="Times New Roman" w:cs="Times New Roman"/>
@@ -2438,7 +2269,6 @@
         </w:rPr>
         <w:t>.</w:t>
       </w:r>
-      <w:proofErr w:type="gramEnd"/>
     </w:p>
     <w:p>
       <w:pPr>
@@ -2457,61 +2287,14 @@
         </w:rPr>
         <w:t xml:space="preserve">[2] </w:t>
       </w:r>
-      <w:proofErr w:type="spellStart"/>
       <w:r>
         <w:rPr>
           <w:rFonts w:ascii="Times New Roman" w:hAnsi="Times New Roman" w:cs="Times New Roman"/>
           <w:sz w:val="20"/>
           <w:szCs w:val="20"/>
         </w:rPr>
-        <w:t>Ioannou</w:t>
-      </w:r>
-      <w:proofErr w:type="spellEnd"/>
-      <w:r>
-        <w:rPr>
-          <w:rFonts w:ascii="Times New Roman" w:hAnsi="Times New Roman" w:cs="Times New Roman"/>
-          <w:sz w:val="20"/>
-          <w:szCs w:val="20"/>
-        </w:rPr>
-        <w:t xml:space="preserve"> CC, </w:t>
-      </w:r>
-      <w:proofErr w:type="spellStart"/>
-      <w:r>
-        <w:rPr>
-          <w:rFonts w:ascii="Times New Roman" w:hAnsi="Times New Roman" w:cs="Times New Roman"/>
-          <w:sz w:val="20"/>
-          <w:szCs w:val="20"/>
-        </w:rPr>
-        <w:t>Guttal</w:t>
-      </w:r>
-      <w:proofErr w:type="spellEnd"/>
-      <w:r>
-        <w:rPr>
-          <w:rFonts w:ascii="Times New Roman" w:hAnsi="Times New Roman" w:cs="Times New Roman"/>
-          <w:sz w:val="20"/>
-          <w:szCs w:val="20"/>
-        </w:rPr>
-        <w:t xml:space="preserve"> V, </w:t>
-      </w:r>
-      <w:proofErr w:type="spellStart"/>
-      <w:r>
-        <w:rPr>
-          <w:rFonts w:ascii="Times New Roman" w:hAnsi="Times New Roman" w:cs="Times New Roman"/>
-          <w:sz w:val="20"/>
-          <w:szCs w:val="20"/>
-        </w:rPr>
-        <w:t>Couzin</w:t>
-      </w:r>
-      <w:proofErr w:type="spellEnd"/>
-      <w:r>
-        <w:rPr>
-          <w:rFonts w:ascii="Times New Roman" w:hAnsi="Times New Roman" w:cs="Times New Roman"/>
-          <w:sz w:val="20"/>
-          <w:szCs w:val="20"/>
-        </w:rPr>
-        <w:t xml:space="preserve"> ID (2012) Predatory fish select for coordinated collective motion in virtual prey. </w:t>
-      </w:r>
-      <w:proofErr w:type="gramStart"/>
+        <w:t>Ioannou CC, Guttal V, Couzin ID (2012) Predatory fish select for coordinated collective motion in virtual prey. </w:t>
+      </w:r>
       <w:r>
         <w:rPr>
           <w:rFonts w:ascii="Times New Roman" w:hAnsi="Times New Roman" w:cs="Times New Roman"/>
@@ -2529,7 +2312,6 @@
         </w:rPr>
         <w:t>337(6099), 1212-1215.</w:t>
       </w:r>
-      <w:proofErr w:type="gramEnd"/>
     </w:p>
     <w:p>
       <w:pPr>
@@ -2548,41 +2330,13 @@
         </w:rPr>
         <w:t xml:space="preserve">[3] </w:t>
       </w:r>
-      <w:proofErr w:type="spellStart"/>
       <w:r>
         <w:rPr>
           <w:rFonts w:ascii="Times New Roman" w:hAnsi="Times New Roman" w:cs="Times New Roman"/>
           <w:sz w:val="20"/>
           <w:szCs w:val="20"/>
         </w:rPr>
-        <w:t>Jeschke</w:t>
-      </w:r>
-      <w:proofErr w:type="spellEnd"/>
-      <w:r>
-        <w:rPr>
-          <w:rFonts w:ascii="Times New Roman" w:hAnsi="Times New Roman" w:cs="Times New Roman"/>
-          <w:sz w:val="20"/>
-          <w:szCs w:val="20"/>
-        </w:rPr>
-        <w:t xml:space="preserve"> JM, </w:t>
-      </w:r>
-      <w:proofErr w:type="spellStart"/>
-      <w:r>
-        <w:rPr>
-          <w:rFonts w:ascii="Times New Roman" w:hAnsi="Times New Roman" w:cs="Times New Roman"/>
-          <w:sz w:val="20"/>
-          <w:szCs w:val="20"/>
-        </w:rPr>
-        <w:t>Tollrian</w:t>
-      </w:r>
-      <w:proofErr w:type="spellEnd"/>
-      <w:r>
-        <w:rPr>
-          <w:rFonts w:ascii="Times New Roman" w:hAnsi="Times New Roman" w:cs="Times New Roman"/>
-          <w:sz w:val="20"/>
-          <w:szCs w:val="20"/>
-        </w:rPr>
-        <w:t xml:space="preserve"> R (2007) Prey swarming: which predators become confused and why? </w:t>
+        <w:t xml:space="preserve">Jeschke JM, Tollrian R (2007) Prey swarming: which predators become confused and why? </w:t>
       </w:r>
       <w:r>
         <w:rPr>
@@ -2591,19 +2345,8 @@
           <w:sz w:val="20"/>
           <w:szCs w:val="20"/>
         </w:rPr>
-        <w:t xml:space="preserve">Animal </w:t>
-      </w:r>
-      <w:proofErr w:type="spellStart"/>
-      <w:r>
-        <w:rPr>
-          <w:rFonts w:ascii="Times New Roman" w:hAnsi="Times New Roman" w:cs="Times New Roman"/>
-          <w:i/>
-          <w:sz w:val="20"/>
-          <w:szCs w:val="20"/>
-        </w:rPr>
-        <w:t>Behaviour</w:t>
-      </w:r>
-      <w:proofErr w:type="spellEnd"/>
+        <w:t>Animal Behaviour</w:t>
+      </w:r>
       <w:r>
         <w:rPr>
           <w:rFonts w:ascii="Times New Roman" w:hAnsi="Times New Roman" w:cs="Times New Roman"/>
@@ -2630,23 +2373,13 @@
         </w:rPr>
         <w:t xml:space="preserve">[4] </w:t>
       </w:r>
-      <w:proofErr w:type="spellStart"/>
       <w:r>
         <w:rPr>
           <w:rFonts w:ascii="Times New Roman" w:hAnsi="Times New Roman" w:cs="Times New Roman"/>
           <w:sz w:val="20"/>
           <w:szCs w:val="20"/>
         </w:rPr>
-        <w:t>Milinski</w:t>
-      </w:r>
-      <w:proofErr w:type="spellEnd"/>
-      <w:r>
-        <w:rPr>
-          <w:rFonts w:ascii="Times New Roman" w:hAnsi="Times New Roman" w:cs="Times New Roman"/>
-          <w:sz w:val="20"/>
-          <w:szCs w:val="20"/>
-        </w:rPr>
-        <w:t xml:space="preserve"> M, Heller R (1978) </w:t>
+        <w:t xml:space="preserve">Milinski M, Heller R (1978) </w:t>
       </w:r>
       <w:r>
         <w:rPr>
@@ -2657,21 +2390,21 @@
           <w:szCs w:val="20"/>
           <w:shd w:val="clear" w:color="auto" w:fill="FFFFFF"/>
         </w:rPr>
-        <w:t xml:space="preserve">Influence of a predator on the optimal foraging </w:t>
-      </w:r>
-      <w:proofErr w:type="spellStart"/>
+        <w:t>Influence of a predator on the optimal foraging behaviour of sticklebacks (</w:t>
+      </w:r>
       <w:r>
         <w:rPr>
           <w:rFonts w:ascii="Times New Roman" w:eastAsia="Times New Roman" w:hAnsi="Times New Roman" w:cs="Times New Roman"/>
           <w:bCs/>
+          <w:i/>
+          <w:iCs/>
           <w:color w:val="000000"/>
           <w:sz w:val="20"/>
           <w:szCs w:val="20"/>
           <w:shd w:val="clear" w:color="auto" w:fill="FFFFFF"/>
         </w:rPr>
-        <w:t>behaviour</w:t>
-      </w:r>
-      <w:proofErr w:type="spellEnd"/>
+        <w:t>Gasterosteus aculeatus</w:t>
+      </w:r>
       <w:r>
         <w:rPr>
           <w:rFonts w:ascii="Times New Roman" w:eastAsia="Times New Roman" w:hAnsi="Times New Roman" w:cs="Times New Roman"/>
@@ -2681,60 +2414,6 @@
           <w:szCs w:val="20"/>
           <w:shd w:val="clear" w:color="auto" w:fill="FFFFFF"/>
         </w:rPr>
-        <w:t xml:space="preserve"> of sticklebacks (</w:t>
-      </w:r>
-      <w:proofErr w:type="spellStart"/>
-      <w:r>
-        <w:rPr>
-          <w:rFonts w:ascii="Times New Roman" w:eastAsia="Times New Roman" w:hAnsi="Times New Roman" w:cs="Times New Roman"/>
-          <w:bCs/>
-          <w:i/>
-          <w:iCs/>
-          <w:color w:val="000000"/>
-          <w:sz w:val="20"/>
-          <w:szCs w:val="20"/>
-          <w:shd w:val="clear" w:color="auto" w:fill="FFFFFF"/>
-        </w:rPr>
-        <w:t>Gasterosteus</w:t>
-      </w:r>
-      <w:proofErr w:type="spellEnd"/>
-      <w:r>
-        <w:rPr>
-          <w:rFonts w:ascii="Times New Roman" w:eastAsia="Times New Roman" w:hAnsi="Times New Roman" w:cs="Times New Roman"/>
-          <w:bCs/>
-          <w:i/>
-          <w:iCs/>
-          <w:color w:val="000000"/>
-          <w:sz w:val="20"/>
-          <w:szCs w:val="20"/>
-          <w:shd w:val="clear" w:color="auto" w:fill="FFFFFF"/>
-        </w:rPr>
-        <w:t xml:space="preserve"> </w:t>
-      </w:r>
-      <w:proofErr w:type="spellStart"/>
-      <w:r>
-        <w:rPr>
-          <w:rFonts w:ascii="Times New Roman" w:eastAsia="Times New Roman" w:hAnsi="Times New Roman" w:cs="Times New Roman"/>
-          <w:bCs/>
-          <w:i/>
-          <w:iCs/>
-          <w:color w:val="000000"/>
-          <w:sz w:val="20"/>
-          <w:szCs w:val="20"/>
-          <w:shd w:val="clear" w:color="auto" w:fill="FFFFFF"/>
-        </w:rPr>
-        <w:t>aculeatus</w:t>
-      </w:r>
-      <w:proofErr w:type="spellEnd"/>
-      <w:r>
-        <w:rPr>
-          <w:rFonts w:ascii="Times New Roman" w:eastAsia="Times New Roman" w:hAnsi="Times New Roman" w:cs="Times New Roman"/>
-          <w:bCs/>
-          <w:color w:val="000000"/>
-          <w:sz w:val="20"/>
-          <w:szCs w:val="20"/>
-          <w:shd w:val="clear" w:color="auto" w:fill="FFFFFF"/>
-        </w:rPr>
         <w:t> L.)</w:t>
       </w:r>
       <w:r>
@@ -2745,7 +2424,6 @@
         </w:rPr>
         <w:t xml:space="preserve">. </w:t>
       </w:r>
-      <w:proofErr w:type="gramStart"/>
       <w:r>
         <w:rPr>
           <w:rFonts w:ascii="Times New Roman" w:hAnsi="Times New Roman" w:cs="Times New Roman"/>
@@ -2787,7 +2465,6 @@
         </w:rPr>
         <w:t>.</w:t>
       </w:r>
-      <w:proofErr w:type="gramEnd"/>
     </w:p>
     <w:p>
       <w:pPr>
@@ -2812,63 +2489,8 @@
           <w:sz w:val="20"/>
           <w:szCs w:val="20"/>
         </w:rPr>
-        <w:t xml:space="preserve">Olson RS, </w:t>
-      </w:r>
-      <w:proofErr w:type="spellStart"/>
-      <w:r>
-        <w:rPr>
-          <w:rFonts w:ascii="Times New Roman" w:hAnsi="Times New Roman" w:cs="Times New Roman"/>
-          <w:sz w:val="20"/>
-          <w:szCs w:val="20"/>
-        </w:rPr>
-        <w:t>Hintze</w:t>
-      </w:r>
-      <w:proofErr w:type="spellEnd"/>
-      <w:r>
-        <w:rPr>
-          <w:rFonts w:ascii="Times New Roman" w:hAnsi="Times New Roman" w:cs="Times New Roman"/>
-          <w:sz w:val="20"/>
-          <w:szCs w:val="20"/>
-        </w:rPr>
-        <w:t xml:space="preserve"> A, Dyer FC, </w:t>
-      </w:r>
-      <w:proofErr w:type="spellStart"/>
-      <w:r>
-        <w:rPr>
-          <w:rFonts w:ascii="Times New Roman" w:hAnsi="Times New Roman" w:cs="Times New Roman"/>
-          <w:sz w:val="20"/>
-          <w:szCs w:val="20"/>
-        </w:rPr>
-        <w:t>Knoester</w:t>
-      </w:r>
-      <w:proofErr w:type="spellEnd"/>
-      <w:r>
-        <w:rPr>
-          <w:rFonts w:ascii="Times New Roman" w:hAnsi="Times New Roman" w:cs="Times New Roman"/>
-          <w:sz w:val="20"/>
-          <w:szCs w:val="20"/>
-        </w:rPr>
-        <w:t xml:space="preserve"> DB, </w:t>
-      </w:r>
-      <w:proofErr w:type="spellStart"/>
-      <w:r>
-        <w:rPr>
-          <w:rFonts w:ascii="Times New Roman" w:hAnsi="Times New Roman" w:cs="Times New Roman"/>
-          <w:sz w:val="20"/>
-          <w:szCs w:val="20"/>
-        </w:rPr>
-        <w:t>Adami</w:t>
-      </w:r>
-      <w:proofErr w:type="spellEnd"/>
-      <w:r>
-        <w:rPr>
-          <w:rFonts w:ascii="Times New Roman" w:hAnsi="Times New Roman" w:cs="Times New Roman"/>
-          <w:sz w:val="20"/>
-          <w:szCs w:val="20"/>
-        </w:rPr>
-        <w:t xml:space="preserve"> C (2012) Predator confusion is sufficient to evolve swarming. </w:t>
-      </w:r>
-      <w:proofErr w:type="gramStart"/>
+        <w:t xml:space="preserve">Olson RS, Hintze A, Dyer FC, Knoester DB, Adami C (2012) Predator confusion is sufficient to evolve swarming. </w:t>
+      </w:r>
       <w:r>
         <w:rPr>
           <w:rFonts w:ascii="Times New Roman" w:hAnsi="Times New Roman" w:cs="Times New Roman"/>
@@ -2887,7 +2509,6 @@
         </w:rPr>
         <w:t>.</w:t>
       </w:r>
-      <w:proofErr w:type="gramEnd"/>
       <w:r>
         <w:rPr>
           <w:rFonts w:ascii="Times New Roman" w:hAnsi="Times New Roman" w:cs="Times New Roman"/>
@@ -2922,59 +2543,30 @@
         </w:rPr>
         <w:t xml:space="preserve">[6] </w:t>
       </w:r>
-      <w:proofErr w:type="spellStart"/>
       <w:r>
         <w:rPr>
           <w:rFonts w:ascii="Times New Roman" w:hAnsi="Times New Roman" w:cs="Times New Roman"/>
           <w:sz w:val="20"/>
           <w:szCs w:val="20"/>
         </w:rPr>
-        <w:t>Ostlund</w:t>
-      </w:r>
-      <w:proofErr w:type="spellEnd"/>
+        <w:t xml:space="preserve">Ostlund-Nilsson S, Mayer I, Huntingford FA (2006) </w:t>
+      </w:r>
       <w:r>
         <w:rPr>
           <w:rFonts w:ascii="Times New Roman" w:hAnsi="Times New Roman" w:cs="Times New Roman"/>
           <w:sz w:val="20"/>
           <w:szCs w:val="20"/>
         </w:rPr>
-        <w:t xml:space="preserve">-Nilsson S, Mayer I, </w:t>
-      </w:r>
-      <w:proofErr w:type="spellStart"/>
+        <w:t>Biology of the Three-Spined Stickleback</w:t>
+      </w:r>
       <w:r>
         <w:rPr>
           <w:rFonts w:ascii="Times New Roman" w:hAnsi="Times New Roman" w:cs="Times New Roman"/>
           <w:sz w:val="20"/>
           <w:szCs w:val="20"/>
         </w:rPr>
-        <w:t>Huntingford</w:t>
-      </w:r>
-      <w:proofErr w:type="spellEnd"/>
-      <w:r>
-        <w:rPr>
-          <w:rFonts w:ascii="Times New Roman" w:hAnsi="Times New Roman" w:cs="Times New Roman"/>
-          <w:sz w:val="20"/>
-          <w:szCs w:val="20"/>
-        </w:rPr>
-        <w:t xml:space="preserve"> FA (2006) </w:t>
-      </w:r>
-      <w:r>
-        <w:rPr>
-          <w:rFonts w:ascii="Times New Roman" w:hAnsi="Times New Roman" w:cs="Times New Roman"/>
-          <w:sz w:val="20"/>
-          <w:szCs w:val="20"/>
-        </w:rPr>
-        <w:t>Biology of the Three-Spined Stickleback</w:t>
-      </w:r>
-      <w:r>
-        <w:rPr>
-          <w:rFonts w:ascii="Times New Roman" w:hAnsi="Times New Roman" w:cs="Times New Roman"/>
-          <w:sz w:val="20"/>
-          <w:szCs w:val="20"/>
-        </w:rPr>
         <w:t xml:space="preserve">. </w:t>
       </w:r>
-      <w:proofErr w:type="gramStart"/>
       <w:r>
         <w:rPr>
           <w:rFonts w:ascii="Times New Roman" w:hAnsi="Times New Roman" w:cs="Times New Roman"/>
@@ -2992,7 +2584,6 @@
         </w:rPr>
         <w:t>.</w:t>
       </w:r>
-      <w:proofErr w:type="gramEnd"/>
     </w:p>
     <w:sectPr>
       <w:headerReference w:type="even" r:id="rId9"/>
@@ -3059,6 +2650,7 @@
         <w:temporary/>
         <w:showingPlcHdr/>
       </w:sdtPr>
+      <w:sdtEndPr/>
       <w:sdtContent>
         <w:r>
           <w:t>[Type text]</w:t>
@@ -3077,6 +2669,7 @@
         <w:temporary/>
         <w:showingPlcHdr/>
       </w:sdtPr>
+      <w:sdtEndPr/>
       <w:sdtContent>
         <w:r>
           <w:t>[Type text]</w:t>
@@ -3095,6 +2688,7 @@
         <w:temporary/>
         <w:showingPlcHdr/>
       </w:sdtPr>
+      <w:sdtEndPr/>
       <w:sdtContent>
         <w:r>
           <w:t>[Type text]</w:t>
@@ -5231,7 +4825,7 @@
 </file>
 
 <file path=customXml/itemProps1.xml><?xml version="1.0" encoding="utf-8"?>
-<ds:datastoreItem xmlns:ds="http://schemas.openxmlformats.org/officeDocument/2006/customXml" ds:itemID="{88D22C21-1A86-B748-A4C6-12E517F93BBD}">
+<ds:datastoreItem xmlns:ds="http://schemas.openxmlformats.org/officeDocument/2006/customXml" ds:itemID="{212522C5-9393-8944-884A-4EDA7519C038}">
   <ds:schemaRefs>
     <ds:schemaRef ds:uri="http://schemas.openxmlformats.org/officeDocument/2006/bibliography"/>
   </ds:schemaRefs>

</xml_diff>

<commit_message>
Update to research proposal w/ Katy's feedback.
</commit_message>
<xml_diff>
--- a/Randal Olson NSF Predoc Research Proposal.docx
+++ b/Randal Olson NSF Predoc Research Proposal.docx
@@ -354,12 +354,36 @@
         </w:rPr>
         <w:t xml:space="preserve"> </w:t>
       </w:r>
-      <w:r>
-        <w:rPr>
-          <w:rFonts w:ascii="Times New Roman" w:eastAsia="Times New Roman" w:hAnsi="Times New Roman" w:cs="Times New Roman"/>
-          <w:color w:val="000000"/>
-        </w:rPr>
-        <w:t>Ioannou et al.</w:t>
+      <w:proofErr w:type="spellStart"/>
+      <w:r>
+        <w:rPr>
+          <w:rFonts w:ascii="Times New Roman" w:eastAsia="Times New Roman" w:hAnsi="Times New Roman" w:cs="Times New Roman"/>
+          <w:color w:val="000000"/>
+        </w:rPr>
+        <w:t>Ioannou</w:t>
+      </w:r>
+      <w:proofErr w:type="spellEnd"/>
+      <w:r>
+        <w:rPr>
+          <w:rFonts w:ascii="Times New Roman" w:eastAsia="Times New Roman" w:hAnsi="Times New Roman" w:cs="Times New Roman"/>
+          <w:color w:val="000000"/>
+        </w:rPr>
+        <w:t xml:space="preserve"> </w:t>
+      </w:r>
+      <w:r>
+        <w:rPr>
+          <w:rFonts w:ascii="Times New Roman" w:eastAsia="Times New Roman" w:hAnsi="Times New Roman" w:cs="Times New Roman"/>
+          <w:i/>
+          <w:color w:val="000000"/>
+        </w:rPr>
+        <w:t>et al</w:t>
+      </w:r>
+      <w:r>
+        <w:rPr>
+          <w:rFonts w:ascii="Times New Roman" w:eastAsia="Times New Roman" w:hAnsi="Times New Roman" w:cs="Times New Roman"/>
+          <w:color w:val="000000"/>
+        </w:rPr>
+        <w:t>.</w:t>
       </w:r>
       <w:r>
         <w:rPr>
@@ -537,7 +561,21 @@
           <w:rFonts w:ascii="Times New Roman" w:eastAsia="Times New Roman" w:hAnsi="Times New Roman" w:cs="Times New Roman"/>
           <w:color w:val="000000"/>
         </w:rPr>
-        <w:t xml:space="preserve"> at a fix point in evolutionary time</w:t>
+        <w:t xml:space="preserve"> at a fix</w:t>
+      </w:r>
+      <w:r>
+        <w:rPr>
+          <w:rFonts w:ascii="Times New Roman" w:eastAsia="Times New Roman" w:hAnsi="Times New Roman" w:cs="Times New Roman"/>
+          <w:color w:val="000000"/>
+        </w:rPr>
+        <w:t>ed</w:t>
+      </w:r>
+      <w:r>
+        <w:rPr>
+          <w:rFonts w:ascii="Times New Roman" w:eastAsia="Times New Roman" w:hAnsi="Times New Roman" w:cs="Times New Roman"/>
+          <w:color w:val="000000"/>
+        </w:rPr>
+        <w:t xml:space="preserve"> point in evolutionary time</w:t>
       </w:r>
       <w:r>
         <w:rPr>
@@ -656,13 +694,31 @@
         </w:rPr>
         <w:t>(</w:t>
       </w:r>
+      <w:proofErr w:type="spellStart"/>
       <w:r>
         <w:rPr>
           <w:rFonts w:ascii="Times New Roman" w:hAnsi="Times New Roman" w:cs="Times New Roman"/>
           <w:i/>
         </w:rPr>
-        <w:t>Gasterosteus aculeatus</w:t>
-      </w:r>
+        <w:t>Gasterosteus</w:t>
+      </w:r>
+      <w:proofErr w:type="spellEnd"/>
+      <w:r>
+        <w:rPr>
+          <w:rFonts w:ascii="Times New Roman" w:hAnsi="Times New Roman" w:cs="Times New Roman"/>
+          <w:i/>
+        </w:rPr>
+        <w:t xml:space="preserve"> </w:t>
+      </w:r>
+      <w:proofErr w:type="spellStart"/>
+      <w:r>
+        <w:rPr>
+          <w:rFonts w:ascii="Times New Roman" w:hAnsi="Times New Roman" w:cs="Times New Roman"/>
+          <w:i/>
+        </w:rPr>
+        <w:t>aculeatus</w:t>
+      </w:r>
+      <w:proofErr w:type="spellEnd"/>
       <w:r>
         <w:rPr>
           <w:rFonts w:ascii="Times New Roman" w:hAnsi="Times New Roman" w:cs="Times New Roman"/>
@@ -794,25 +850,7 @@
         <w:rPr>
           <w:rFonts w:ascii="Times New Roman" w:hAnsi="Times New Roman" w:cs="Times New Roman"/>
         </w:rPr>
-        <w:t xml:space="preserve"> </w:t>
-      </w:r>
-      <w:r>
-        <w:rPr>
-          <w:rFonts w:ascii="Times New Roman" w:hAnsi="Times New Roman" w:cs="Times New Roman"/>
-        </w:rPr>
-        <w:t>Here</w:t>
-      </w:r>
-      <w:r>
-        <w:rPr>
-          <w:rFonts w:ascii="Times New Roman" w:hAnsi="Times New Roman" w:cs="Times New Roman"/>
-        </w:rPr>
-        <w:t xml:space="preserve"> </w:t>
-      </w:r>
-      <w:r>
-        <w:rPr>
-          <w:rFonts w:ascii="Times New Roman" w:hAnsi="Times New Roman" w:cs="Times New Roman"/>
-        </w:rPr>
-        <w:t xml:space="preserve">I </w:t>
+        <w:t xml:space="preserve"> I </w:t>
       </w:r>
       <w:r>
         <w:rPr>
@@ -824,12 +862,6 @@
         <w:rPr>
           <w:rFonts w:ascii="Times New Roman" w:hAnsi="Times New Roman" w:cs="Times New Roman"/>
         </w:rPr>
-        <w:t xml:space="preserve">first </w:t>
-      </w:r>
-      <w:r>
-        <w:rPr>
-          <w:rFonts w:ascii="Times New Roman" w:hAnsi="Times New Roman" w:cs="Times New Roman"/>
-        </w:rPr>
         <w:t>seek</w:t>
       </w:r>
       <w:r>
@@ -872,7 +904,21 @@
         <w:rPr>
           <w:rFonts w:ascii="Times New Roman" w:hAnsi="Times New Roman" w:cs="Times New Roman"/>
         </w:rPr>
-        <w:t xml:space="preserve"> of 50 simulated prey with </w:t>
+        <w:t xml:space="preserve"> of 50 simulated </w:t>
+      </w:r>
+      <w:proofErr w:type="gramStart"/>
+      <w:r>
+        <w:rPr>
+          <w:rFonts w:ascii="Times New Roman" w:hAnsi="Times New Roman" w:cs="Times New Roman"/>
+        </w:rPr>
+        <w:t>prey</w:t>
+      </w:r>
+      <w:proofErr w:type="gramEnd"/>
+      <w:r>
+        <w:rPr>
+          <w:rFonts w:ascii="Times New Roman" w:hAnsi="Times New Roman" w:cs="Times New Roman"/>
+        </w:rPr>
+        <w:t xml:space="preserve"> with </w:t>
       </w:r>
       <w:r>
         <w:rPr>
@@ -908,7 +954,21 @@
         <w:rPr>
           <w:rFonts w:ascii="Times New Roman" w:hAnsi="Times New Roman" w:cs="Times New Roman"/>
         </w:rPr>
-        <w:t xml:space="preserve"> I expect prey that swarm to experience fewer successful attack attempts from the predator than prey that move around randomly.</w:t>
+        <w:t xml:space="preserve"> I expect prey that swarm to experience fewer successful attack </w:t>
+      </w:r>
+      <w:proofErr w:type="gramStart"/>
+      <w:r>
+        <w:rPr>
+          <w:rFonts w:ascii="Times New Roman" w:hAnsi="Times New Roman" w:cs="Times New Roman"/>
+        </w:rPr>
+        <w:t>attempts</w:t>
+      </w:r>
+      <w:proofErr w:type="gramEnd"/>
+      <w:r>
+        <w:rPr>
+          <w:rFonts w:ascii="Times New Roman" w:hAnsi="Times New Roman" w:cs="Times New Roman"/>
+        </w:rPr>
+        <w:t xml:space="preserve"> from the predator than prey that move around randomly.</w:t>
       </w:r>
       <w:r>
         <w:rPr>
@@ -1077,13 +1137,22 @@
           <w:rFonts w:ascii="Times New Roman" w:hAnsi="Times New Roman" w:cs="Times New Roman"/>
           <w:i/>
         </w:rPr>
-        <w:t xml:space="preserve"> predator attack efficiency moreso</w:t>
-      </w:r>
+        <w:t xml:space="preserve"> predator attack efficiency </w:t>
+      </w:r>
+      <w:proofErr w:type="spellStart"/>
       <w:r>
         <w:rPr>
           <w:rFonts w:ascii="Times New Roman" w:hAnsi="Times New Roman" w:cs="Times New Roman"/>
           <w:i/>
         </w:rPr>
+        <w:t>moreso</w:t>
+      </w:r>
+      <w:proofErr w:type="spellEnd"/>
+      <w:r>
+        <w:rPr>
+          <w:rFonts w:ascii="Times New Roman" w:hAnsi="Times New Roman" w:cs="Times New Roman"/>
+          <w:i/>
+        </w:rPr>
         <w:t xml:space="preserve"> than smaller swarms</w:t>
       </w:r>
       <w:r>
@@ -1420,7 +1489,21 @@
         <w:rPr>
           <w:rFonts w:ascii="Times New Roman" w:hAnsi="Times New Roman" w:cs="Times New Roman"/>
         </w:rPr>
-        <w:t xml:space="preserve"> Alternatively, if there is no significant difference in predator response between experiments, then this</w:t>
+        <w:t xml:space="preserve"> Alternatively, if there </w:t>
+      </w:r>
+      <w:proofErr w:type="gramStart"/>
+      <w:r>
+        <w:rPr>
+          <w:rFonts w:ascii="Times New Roman" w:hAnsi="Times New Roman" w:cs="Times New Roman"/>
+        </w:rPr>
+        <w:t>is</w:t>
+      </w:r>
+      <w:proofErr w:type="gramEnd"/>
+      <w:r>
+        <w:rPr>
+          <w:rFonts w:ascii="Times New Roman" w:hAnsi="Times New Roman" w:cs="Times New Roman"/>
+        </w:rPr>
+        <w:t xml:space="preserve"> no significant difference in predator response between experiments, then this</w:t>
       </w:r>
       <w:r>
         <w:rPr>
@@ -1468,7 +1551,27 @@
         <w:rPr>
           <w:rFonts w:ascii="Times New Roman" w:hAnsi="Times New Roman" w:cs="Times New Roman"/>
         </w:rPr>
-        <w:t xml:space="preserve"> because there are more prey to potentially be captured per attack.</w:t>
+        <w:t xml:space="preserve"> because there </w:t>
+      </w:r>
+      <w:r>
+        <w:rPr>
+          <w:rFonts w:ascii="Times New Roman" w:hAnsi="Times New Roman" w:cs="Times New Roman"/>
+        </w:rPr>
+        <w:t>is</w:t>
+      </w:r>
+      <w:r>
+        <w:rPr>
+          <w:rFonts w:ascii="Times New Roman" w:hAnsi="Times New Roman" w:cs="Times New Roman"/>
+        </w:rPr>
+        <w:t xml:space="preserve"> more prey to potentially be captured per att</w:t>
+      </w:r>
+      <w:bookmarkStart w:id="0" w:name="_GoBack"/>
+      <w:bookmarkEnd w:id="0"/>
+      <w:r>
+        <w:rPr>
+          <w:rFonts w:ascii="Times New Roman" w:hAnsi="Times New Roman" w:cs="Times New Roman"/>
+        </w:rPr>
+        <w:t>ack.</w:t>
       </w:r>
     </w:p>
     <w:p>
@@ -1637,6 +1740,7 @@
         </w:rPr>
         <w:t xml:space="preserve">: </w:t>
       </w:r>
+      <w:proofErr w:type="spellStart"/>
       <w:r>
         <w:rPr>
           <w:rFonts w:ascii="Times New Roman" w:hAnsi="Times New Roman" w:cs="Times New Roman"/>
@@ -1651,6 +1755,7 @@
         </w:rPr>
         <w:t>s</w:t>
       </w:r>
+      <w:proofErr w:type="spellEnd"/>
       <w:r>
         <w:rPr>
           <w:rFonts w:ascii="Times New Roman" w:hAnsi="Times New Roman" w:cs="Times New Roman"/>
@@ -1729,6 +1834,7 @@
         </w:rPr>
         <w:t xml:space="preserve"> </w:t>
       </w:r>
+      <w:proofErr w:type="spellStart"/>
       <w:r>
         <w:rPr>
           <w:rFonts w:ascii="Times New Roman" w:hAnsi="Times New Roman" w:cs="Times New Roman"/>
@@ -1743,6 +1849,7 @@
         </w:rPr>
         <w:t>s</w:t>
       </w:r>
+      <w:proofErr w:type="spellEnd"/>
       <w:r>
         <w:rPr>
           <w:rFonts w:ascii="Times New Roman" w:hAnsi="Times New Roman" w:cs="Times New Roman"/>
@@ -1778,8 +1885,16 @@
         <w:rPr>
           <w:rFonts w:ascii="Times New Roman" w:hAnsi="Times New Roman" w:cs="Times New Roman"/>
         </w:rPr>
-        <w:t>As in previous experiments, I will project 50 simulated prey</w:t>
-      </w:r>
+        <w:t xml:space="preserve">As in previous experiments, I will project 50 simulated </w:t>
+      </w:r>
+      <w:proofErr w:type="gramStart"/>
+      <w:r>
+        <w:rPr>
+          <w:rFonts w:ascii="Times New Roman" w:hAnsi="Times New Roman" w:cs="Times New Roman"/>
+        </w:rPr>
+        <w:t>prey</w:t>
+      </w:r>
+      <w:proofErr w:type="gramEnd"/>
       <w:r>
         <w:rPr>
           <w:rFonts w:ascii="Times New Roman" w:hAnsi="Times New Roman" w:cs="Times New Roman"/>
@@ -1856,7 +1971,14 @@
         <w:rPr>
           <w:rFonts w:ascii="Times New Roman" w:hAnsi="Times New Roman" w:cs="Times New Roman"/>
         </w:rPr>
-        <w:t>the limnetic</w:t>
+        <w:t xml:space="preserve">the </w:t>
+      </w:r>
+      <w:proofErr w:type="spellStart"/>
+      <w:r>
+        <w:rPr>
+          <w:rFonts w:ascii="Times New Roman" w:hAnsi="Times New Roman" w:cs="Times New Roman"/>
+        </w:rPr>
+        <w:t>limnetic</w:t>
       </w:r>
       <w:r>
         <w:rPr>
@@ -1864,6 +1986,7 @@
         </w:rPr>
         <w:t>s</w:t>
       </w:r>
+      <w:proofErr w:type="spellEnd"/>
       <w:r>
         <w:rPr>
           <w:rFonts w:ascii="Times New Roman" w:hAnsi="Times New Roman" w:cs="Times New Roman"/>
@@ -1892,7 +2015,14 @@
         <w:rPr>
           <w:rFonts w:ascii="Times New Roman" w:hAnsi="Times New Roman" w:cs="Times New Roman"/>
         </w:rPr>
-        <w:t xml:space="preserve"> than the benthic</w:t>
+        <w:t xml:space="preserve"> than the </w:t>
+      </w:r>
+      <w:proofErr w:type="spellStart"/>
+      <w:r>
+        <w:rPr>
+          <w:rFonts w:ascii="Times New Roman" w:hAnsi="Times New Roman" w:cs="Times New Roman"/>
+        </w:rPr>
+        <w:t>benthic</w:t>
       </w:r>
       <w:r>
         <w:rPr>
@@ -1900,11 +2030,19 @@
         </w:rPr>
         <w:t>s</w:t>
       </w:r>
-      <w:r>
-        <w:rPr>
-          <w:rFonts w:ascii="Times New Roman" w:hAnsi="Times New Roman" w:cs="Times New Roman"/>
-        </w:rPr>
-        <w:t xml:space="preserve"> due to the limnetic</w:t>
+      <w:proofErr w:type="spellEnd"/>
+      <w:r>
+        <w:rPr>
+          <w:rFonts w:ascii="Times New Roman" w:hAnsi="Times New Roman" w:cs="Times New Roman"/>
+        </w:rPr>
+        <w:t xml:space="preserve"> due to the </w:t>
+      </w:r>
+      <w:proofErr w:type="spellStart"/>
+      <w:r>
+        <w:rPr>
+          <w:rFonts w:ascii="Times New Roman" w:hAnsi="Times New Roman" w:cs="Times New Roman"/>
+        </w:rPr>
+        <w:t>limnetic</w:t>
       </w:r>
       <w:r>
         <w:rPr>
@@ -1912,6 +2050,7 @@
         </w:rPr>
         <w:t>’s</w:t>
       </w:r>
+      <w:proofErr w:type="spellEnd"/>
       <w:r>
         <w:rPr>
           <w:rFonts w:ascii="Times New Roman" w:hAnsi="Times New Roman" w:cs="Times New Roman"/>
@@ -2071,8 +2210,16 @@
         <w:rPr>
           <w:rFonts w:ascii="Times New Roman" w:hAnsi="Times New Roman" w:cs="Times New Roman"/>
         </w:rPr>
-        <w:t>Michigan State University offers the necessary facilities for this research, including Dr. Jenny Boughman’s</w:t>
-      </w:r>
+        <w:t xml:space="preserve">Michigan State University offers the necessary facilities for this research, including Dr. Jenny </w:t>
+      </w:r>
+      <w:proofErr w:type="spellStart"/>
+      <w:r>
+        <w:rPr>
+          <w:rFonts w:ascii="Times New Roman" w:hAnsi="Times New Roman" w:cs="Times New Roman"/>
+        </w:rPr>
+        <w:t>Boughman’s</w:t>
+      </w:r>
+      <w:proofErr w:type="spellEnd"/>
       <w:r>
         <w:rPr>
           <w:rFonts w:ascii="Times New Roman" w:hAnsi="Times New Roman" w:cs="Times New Roman"/>
@@ -2083,7 +2230,21 @@
         <w:rPr>
           <w:rFonts w:ascii="Times New Roman" w:hAnsi="Times New Roman" w:cs="Times New Roman"/>
         </w:rPr>
-        <w:t>stickleback research lab; Dr. Chris Adami’s computational lab studying evolutionary processes and evolving animal behavior; and support from zoologist Dr. Fred Dyer and the NSF BEACON Center, an interdisciplinary research collaboration between biologists and computer scientists</w:t>
+        <w:t xml:space="preserve">stickleback research lab; Dr. Chris </w:t>
+      </w:r>
+      <w:proofErr w:type="spellStart"/>
+      <w:r>
+        <w:rPr>
+          <w:rFonts w:ascii="Times New Roman" w:hAnsi="Times New Roman" w:cs="Times New Roman"/>
+        </w:rPr>
+        <w:t>Adami’s</w:t>
+      </w:r>
+      <w:proofErr w:type="spellEnd"/>
+      <w:r>
+        <w:rPr>
+          <w:rFonts w:ascii="Times New Roman" w:hAnsi="Times New Roman" w:cs="Times New Roman"/>
+        </w:rPr>
+        <w:t xml:space="preserve"> computational lab studying evolutionary processes and evolving animal behavior; and support from zoologist Dr. Fred Dyer and the NSF BEACON Center, an interdisciplinary research collaboration between biologists and computer scientists</w:t>
       </w:r>
       <w:r>
         <w:rPr>
@@ -2101,7 +2262,35 @@
         <w:rPr>
           <w:rFonts w:ascii="Times New Roman" w:hAnsi="Times New Roman" w:cs="Times New Roman"/>
         </w:rPr>
-        <w:t>My previous research has prepared me to design and complete these experiments, and will be published in venues such as ALife XIII, SwarmFest 2012, and journals such as</w:t>
+        <w:t xml:space="preserve">My previous research has prepared me to design and complete these experiments, and will be published in venues such as </w:t>
+      </w:r>
+      <w:proofErr w:type="spellStart"/>
+      <w:r>
+        <w:rPr>
+          <w:rFonts w:ascii="Times New Roman" w:hAnsi="Times New Roman" w:cs="Times New Roman"/>
+        </w:rPr>
+        <w:t>ALife</w:t>
+      </w:r>
+      <w:proofErr w:type="spellEnd"/>
+      <w:r>
+        <w:rPr>
+          <w:rFonts w:ascii="Times New Roman" w:hAnsi="Times New Roman" w:cs="Times New Roman"/>
+        </w:rPr>
+        <w:t xml:space="preserve"> XIII, </w:t>
+      </w:r>
+      <w:proofErr w:type="spellStart"/>
+      <w:r>
+        <w:rPr>
+          <w:rFonts w:ascii="Times New Roman" w:hAnsi="Times New Roman" w:cs="Times New Roman"/>
+        </w:rPr>
+        <w:t>SwarmFest</w:t>
+      </w:r>
+      <w:proofErr w:type="spellEnd"/>
+      <w:r>
+        <w:rPr>
+          <w:rFonts w:ascii="Times New Roman" w:hAnsi="Times New Roman" w:cs="Times New Roman"/>
+        </w:rPr>
+        <w:t xml:space="preserve"> 2012, and journals such as</w:t>
       </w:r>
       <w:r>
         <w:rPr>
@@ -2210,6 +2399,7 @@
           <w:szCs w:val="20"/>
         </w:rPr>
       </w:pPr>
+      <w:proofErr w:type="gramStart"/>
       <w:r>
         <w:rPr>
           <w:rFonts w:ascii="Times New Roman" w:hAnsi="Times New Roman" w:cs="Times New Roman"/>
@@ -2218,6 +2408,7 @@
         </w:rPr>
         <w:t xml:space="preserve">[1] </w:t>
       </w:r>
+      <w:proofErr w:type="spellStart"/>
       <w:r>
         <w:rPr>
           <w:rFonts w:ascii="Times New Roman" w:hAnsi="Times New Roman" w:cs="Times New Roman"/>
@@ -2226,16 +2417,25 @@
         </w:rPr>
         <w:t>Couzin</w:t>
       </w:r>
-      <w:bookmarkStart w:id="0" w:name="_GoBack"/>
-      <w:bookmarkEnd w:id="0"/>
-      <w:r>
-        <w:rPr>
-          <w:rFonts w:ascii="Times New Roman" w:hAnsi="Times New Roman" w:cs="Times New Roman"/>
-          <w:sz w:val="20"/>
-          <w:szCs w:val="20"/>
-        </w:rPr>
-        <w:t xml:space="preserve"> ID (2009) Collective cognition in animal groups. </w:t>
-      </w:r>
+      <w:proofErr w:type="spellEnd"/>
+      <w:r>
+        <w:rPr>
+          <w:rFonts w:ascii="Times New Roman" w:hAnsi="Times New Roman" w:cs="Times New Roman"/>
+          <w:sz w:val="20"/>
+          <w:szCs w:val="20"/>
+        </w:rPr>
+        <w:t xml:space="preserve"> ID (2009) Collective cognition in animal groups.</w:t>
+      </w:r>
+      <w:proofErr w:type="gramEnd"/>
+      <w:r>
+        <w:rPr>
+          <w:rFonts w:ascii="Times New Roman" w:hAnsi="Times New Roman" w:cs="Times New Roman"/>
+          <w:sz w:val="20"/>
+          <w:szCs w:val="20"/>
+        </w:rPr>
+        <w:t xml:space="preserve"> </w:t>
+      </w:r>
+      <w:proofErr w:type="gramStart"/>
       <w:r>
         <w:rPr>
           <w:rFonts w:ascii="Times New Roman" w:hAnsi="Times New Roman" w:cs="Times New Roman"/>
@@ -2269,6 +2469,7 @@
         </w:rPr>
         <w:t>.</w:t>
       </w:r>
+      <w:proofErr w:type="gramEnd"/>
     </w:p>
     <w:p>
       <w:pPr>
@@ -2287,14 +2488,61 @@
         </w:rPr>
         <w:t xml:space="preserve">[2] </w:t>
       </w:r>
-      <w:r>
-        <w:rPr>
-          <w:rFonts w:ascii="Times New Roman" w:hAnsi="Times New Roman" w:cs="Times New Roman"/>
-          <w:sz w:val="20"/>
-          <w:szCs w:val="20"/>
-        </w:rPr>
-        <w:t>Ioannou CC, Guttal V, Couzin ID (2012) Predatory fish select for coordinated collective motion in virtual prey. </w:t>
-      </w:r>
+      <w:proofErr w:type="spellStart"/>
+      <w:r>
+        <w:rPr>
+          <w:rFonts w:ascii="Times New Roman" w:hAnsi="Times New Roman" w:cs="Times New Roman"/>
+          <w:sz w:val="20"/>
+          <w:szCs w:val="20"/>
+        </w:rPr>
+        <w:t>Ioannou</w:t>
+      </w:r>
+      <w:proofErr w:type="spellEnd"/>
+      <w:r>
+        <w:rPr>
+          <w:rFonts w:ascii="Times New Roman" w:hAnsi="Times New Roman" w:cs="Times New Roman"/>
+          <w:sz w:val="20"/>
+          <w:szCs w:val="20"/>
+        </w:rPr>
+        <w:t xml:space="preserve"> CC, </w:t>
+      </w:r>
+      <w:proofErr w:type="spellStart"/>
+      <w:r>
+        <w:rPr>
+          <w:rFonts w:ascii="Times New Roman" w:hAnsi="Times New Roman" w:cs="Times New Roman"/>
+          <w:sz w:val="20"/>
+          <w:szCs w:val="20"/>
+        </w:rPr>
+        <w:t>Guttal</w:t>
+      </w:r>
+      <w:proofErr w:type="spellEnd"/>
+      <w:r>
+        <w:rPr>
+          <w:rFonts w:ascii="Times New Roman" w:hAnsi="Times New Roman" w:cs="Times New Roman"/>
+          <w:sz w:val="20"/>
+          <w:szCs w:val="20"/>
+        </w:rPr>
+        <w:t xml:space="preserve"> V, </w:t>
+      </w:r>
+      <w:proofErr w:type="spellStart"/>
+      <w:r>
+        <w:rPr>
+          <w:rFonts w:ascii="Times New Roman" w:hAnsi="Times New Roman" w:cs="Times New Roman"/>
+          <w:sz w:val="20"/>
+          <w:szCs w:val="20"/>
+        </w:rPr>
+        <w:t>Couzin</w:t>
+      </w:r>
+      <w:proofErr w:type="spellEnd"/>
+      <w:r>
+        <w:rPr>
+          <w:rFonts w:ascii="Times New Roman" w:hAnsi="Times New Roman" w:cs="Times New Roman"/>
+          <w:sz w:val="20"/>
+          <w:szCs w:val="20"/>
+        </w:rPr>
+        <w:t xml:space="preserve"> ID (2012) Predatory fish select for coordinated collective motion in virtual prey. </w:t>
+      </w:r>
+      <w:proofErr w:type="gramStart"/>
       <w:r>
         <w:rPr>
           <w:rFonts w:ascii="Times New Roman" w:hAnsi="Times New Roman" w:cs="Times New Roman"/>
@@ -2312,6 +2560,7 @@
         </w:rPr>
         <w:t>337(6099), 1212-1215.</w:t>
       </w:r>
+      <w:proofErr w:type="gramEnd"/>
     </w:p>
     <w:p>
       <w:pPr>
@@ -2330,13 +2579,41 @@
         </w:rPr>
         <w:t xml:space="preserve">[3] </w:t>
       </w:r>
-      <w:r>
-        <w:rPr>
-          <w:rFonts w:ascii="Times New Roman" w:hAnsi="Times New Roman" w:cs="Times New Roman"/>
-          <w:sz w:val="20"/>
-          <w:szCs w:val="20"/>
-        </w:rPr>
-        <w:t xml:space="preserve">Jeschke JM, Tollrian R (2007) Prey swarming: which predators become confused and why? </w:t>
+      <w:proofErr w:type="spellStart"/>
+      <w:r>
+        <w:rPr>
+          <w:rFonts w:ascii="Times New Roman" w:hAnsi="Times New Roman" w:cs="Times New Roman"/>
+          <w:sz w:val="20"/>
+          <w:szCs w:val="20"/>
+        </w:rPr>
+        <w:t>Jeschke</w:t>
+      </w:r>
+      <w:proofErr w:type="spellEnd"/>
+      <w:r>
+        <w:rPr>
+          <w:rFonts w:ascii="Times New Roman" w:hAnsi="Times New Roman" w:cs="Times New Roman"/>
+          <w:sz w:val="20"/>
+          <w:szCs w:val="20"/>
+        </w:rPr>
+        <w:t xml:space="preserve"> JM, </w:t>
+      </w:r>
+      <w:proofErr w:type="spellStart"/>
+      <w:r>
+        <w:rPr>
+          <w:rFonts w:ascii="Times New Roman" w:hAnsi="Times New Roman" w:cs="Times New Roman"/>
+          <w:sz w:val="20"/>
+          <w:szCs w:val="20"/>
+        </w:rPr>
+        <w:t>Tollrian</w:t>
+      </w:r>
+      <w:proofErr w:type="spellEnd"/>
+      <w:r>
+        <w:rPr>
+          <w:rFonts w:ascii="Times New Roman" w:hAnsi="Times New Roman" w:cs="Times New Roman"/>
+          <w:sz w:val="20"/>
+          <w:szCs w:val="20"/>
+        </w:rPr>
+        <w:t xml:space="preserve"> R (2007) Prey swarming: which predators become confused and why? </w:t>
       </w:r>
       <w:r>
         <w:rPr>
@@ -2345,8 +2622,19 @@
           <w:sz w:val="20"/>
           <w:szCs w:val="20"/>
         </w:rPr>
-        <w:t>Animal Behaviour</w:t>
-      </w:r>
+        <w:t xml:space="preserve">Animal </w:t>
+      </w:r>
+      <w:proofErr w:type="spellStart"/>
+      <w:r>
+        <w:rPr>
+          <w:rFonts w:ascii="Times New Roman" w:hAnsi="Times New Roman" w:cs="Times New Roman"/>
+          <w:i/>
+          <w:sz w:val="20"/>
+          <w:szCs w:val="20"/>
+        </w:rPr>
+        <w:t>Behaviour</w:t>
+      </w:r>
+      <w:proofErr w:type="spellEnd"/>
       <w:r>
         <w:rPr>
           <w:rFonts w:ascii="Times New Roman" w:hAnsi="Times New Roman" w:cs="Times New Roman"/>
@@ -2373,13 +2661,23 @@
         </w:rPr>
         <w:t xml:space="preserve">[4] </w:t>
       </w:r>
-      <w:r>
-        <w:rPr>
-          <w:rFonts w:ascii="Times New Roman" w:hAnsi="Times New Roman" w:cs="Times New Roman"/>
-          <w:sz w:val="20"/>
-          <w:szCs w:val="20"/>
-        </w:rPr>
-        <w:t xml:space="preserve">Milinski M, Heller R (1978) </w:t>
+      <w:proofErr w:type="spellStart"/>
+      <w:r>
+        <w:rPr>
+          <w:rFonts w:ascii="Times New Roman" w:hAnsi="Times New Roman" w:cs="Times New Roman"/>
+          <w:sz w:val="20"/>
+          <w:szCs w:val="20"/>
+        </w:rPr>
+        <w:t>Milinski</w:t>
+      </w:r>
+      <w:proofErr w:type="spellEnd"/>
+      <w:r>
+        <w:rPr>
+          <w:rFonts w:ascii="Times New Roman" w:hAnsi="Times New Roman" w:cs="Times New Roman"/>
+          <w:sz w:val="20"/>
+          <w:szCs w:val="20"/>
+        </w:rPr>
+        <w:t xml:space="preserve"> M, Heller R (1978) </w:t>
       </w:r>
       <w:r>
         <w:rPr>
@@ -2390,8 +2688,33 @@
           <w:szCs w:val="20"/>
           <w:shd w:val="clear" w:color="auto" w:fill="FFFFFF"/>
         </w:rPr>
-        <w:t>Influence of a predator on the optimal foraging behaviour of sticklebacks (</w:t>
-      </w:r>
+        <w:t xml:space="preserve">Influence of a predator on the optimal foraging </w:t>
+      </w:r>
+      <w:proofErr w:type="spellStart"/>
+      <w:r>
+        <w:rPr>
+          <w:rFonts w:ascii="Times New Roman" w:eastAsia="Times New Roman" w:hAnsi="Times New Roman" w:cs="Times New Roman"/>
+          <w:bCs/>
+          <w:color w:val="000000"/>
+          <w:sz w:val="20"/>
+          <w:szCs w:val="20"/>
+          <w:shd w:val="clear" w:color="auto" w:fill="FFFFFF"/>
+        </w:rPr>
+        <w:t>behaviour</w:t>
+      </w:r>
+      <w:proofErr w:type="spellEnd"/>
+      <w:r>
+        <w:rPr>
+          <w:rFonts w:ascii="Times New Roman" w:eastAsia="Times New Roman" w:hAnsi="Times New Roman" w:cs="Times New Roman"/>
+          <w:bCs/>
+          <w:color w:val="000000"/>
+          <w:sz w:val="20"/>
+          <w:szCs w:val="20"/>
+          <w:shd w:val="clear" w:color="auto" w:fill="FFFFFF"/>
+        </w:rPr>
+        <w:t xml:space="preserve"> of sticklebacks (</w:t>
+      </w:r>
+      <w:proofErr w:type="spellStart"/>
       <w:r>
         <w:rPr>
           <w:rFonts w:ascii="Times New Roman" w:eastAsia="Times New Roman" w:hAnsi="Times New Roman" w:cs="Times New Roman"/>
@@ -2403,17 +2726,46 @@
           <w:szCs w:val="20"/>
           <w:shd w:val="clear" w:color="auto" w:fill="FFFFFF"/>
         </w:rPr>
-        <w:t>Gasterosteus aculeatus</w:t>
-      </w:r>
+        <w:t>Gasterosteus</w:t>
+      </w:r>
+      <w:proofErr w:type="spellEnd"/>
       <w:r>
         <w:rPr>
           <w:rFonts w:ascii="Times New Roman" w:eastAsia="Times New Roman" w:hAnsi="Times New Roman" w:cs="Times New Roman"/>
           <w:bCs/>
+          <w:i/>
+          <w:iCs/>
           <w:color w:val="000000"/>
           <w:sz w:val="20"/>
           <w:szCs w:val="20"/>
           <w:shd w:val="clear" w:color="auto" w:fill="FFFFFF"/>
         </w:rPr>
+        <w:t xml:space="preserve"> </w:t>
+      </w:r>
+      <w:proofErr w:type="spellStart"/>
+      <w:r>
+        <w:rPr>
+          <w:rFonts w:ascii="Times New Roman" w:eastAsia="Times New Roman" w:hAnsi="Times New Roman" w:cs="Times New Roman"/>
+          <w:bCs/>
+          <w:i/>
+          <w:iCs/>
+          <w:color w:val="000000"/>
+          <w:sz w:val="20"/>
+          <w:szCs w:val="20"/>
+          <w:shd w:val="clear" w:color="auto" w:fill="FFFFFF"/>
+        </w:rPr>
+        <w:t>aculeatus</w:t>
+      </w:r>
+      <w:proofErr w:type="spellEnd"/>
+      <w:r>
+        <w:rPr>
+          <w:rFonts w:ascii="Times New Roman" w:eastAsia="Times New Roman" w:hAnsi="Times New Roman" w:cs="Times New Roman"/>
+          <w:bCs/>
+          <w:color w:val="000000"/>
+          <w:sz w:val="20"/>
+          <w:szCs w:val="20"/>
+          <w:shd w:val="clear" w:color="auto" w:fill="FFFFFF"/>
+        </w:rPr>
         <w:t> L.)</w:t>
       </w:r>
       <w:r>
@@ -2424,6 +2776,7 @@
         </w:rPr>
         <w:t xml:space="preserve">. </w:t>
       </w:r>
+      <w:proofErr w:type="gramStart"/>
       <w:r>
         <w:rPr>
           <w:rFonts w:ascii="Times New Roman" w:hAnsi="Times New Roman" w:cs="Times New Roman"/>
@@ -2465,6 +2818,7 @@
         </w:rPr>
         <w:t>.</w:t>
       </w:r>
+      <w:proofErr w:type="gramEnd"/>
     </w:p>
     <w:p>
       <w:pPr>
@@ -2489,8 +2843,63 @@
           <w:sz w:val="20"/>
           <w:szCs w:val="20"/>
         </w:rPr>
-        <w:t xml:space="preserve">Olson RS, Hintze A, Dyer FC, Knoester DB, Adami C (2012) Predator confusion is sufficient to evolve swarming. </w:t>
-      </w:r>
+        <w:t xml:space="preserve">Olson RS, </w:t>
+      </w:r>
+      <w:proofErr w:type="spellStart"/>
+      <w:r>
+        <w:rPr>
+          <w:rFonts w:ascii="Times New Roman" w:hAnsi="Times New Roman" w:cs="Times New Roman"/>
+          <w:sz w:val="20"/>
+          <w:szCs w:val="20"/>
+        </w:rPr>
+        <w:t>Hintze</w:t>
+      </w:r>
+      <w:proofErr w:type="spellEnd"/>
+      <w:r>
+        <w:rPr>
+          <w:rFonts w:ascii="Times New Roman" w:hAnsi="Times New Roman" w:cs="Times New Roman"/>
+          <w:sz w:val="20"/>
+          <w:szCs w:val="20"/>
+        </w:rPr>
+        <w:t xml:space="preserve"> A, Dyer FC, </w:t>
+      </w:r>
+      <w:proofErr w:type="spellStart"/>
+      <w:r>
+        <w:rPr>
+          <w:rFonts w:ascii="Times New Roman" w:hAnsi="Times New Roman" w:cs="Times New Roman"/>
+          <w:sz w:val="20"/>
+          <w:szCs w:val="20"/>
+        </w:rPr>
+        <w:t>Knoester</w:t>
+      </w:r>
+      <w:proofErr w:type="spellEnd"/>
+      <w:r>
+        <w:rPr>
+          <w:rFonts w:ascii="Times New Roman" w:hAnsi="Times New Roman" w:cs="Times New Roman"/>
+          <w:sz w:val="20"/>
+          <w:szCs w:val="20"/>
+        </w:rPr>
+        <w:t xml:space="preserve"> DB, </w:t>
+      </w:r>
+      <w:proofErr w:type="spellStart"/>
+      <w:r>
+        <w:rPr>
+          <w:rFonts w:ascii="Times New Roman" w:hAnsi="Times New Roman" w:cs="Times New Roman"/>
+          <w:sz w:val="20"/>
+          <w:szCs w:val="20"/>
+        </w:rPr>
+        <w:t>Adami</w:t>
+      </w:r>
+      <w:proofErr w:type="spellEnd"/>
+      <w:r>
+        <w:rPr>
+          <w:rFonts w:ascii="Times New Roman" w:hAnsi="Times New Roman" w:cs="Times New Roman"/>
+          <w:sz w:val="20"/>
+          <w:szCs w:val="20"/>
+        </w:rPr>
+        <w:t xml:space="preserve"> C (2012) Predator confusion is sufficient to evolve swarming. </w:t>
+      </w:r>
+      <w:proofErr w:type="gramStart"/>
       <w:r>
         <w:rPr>
           <w:rFonts w:ascii="Times New Roman" w:hAnsi="Times New Roman" w:cs="Times New Roman"/>
@@ -2509,6 +2918,7 @@
         </w:rPr>
         <w:t>.</w:t>
       </w:r>
+      <w:proofErr w:type="gramEnd"/>
       <w:r>
         <w:rPr>
           <w:rFonts w:ascii="Times New Roman" w:hAnsi="Times New Roman" w:cs="Times New Roman"/>
@@ -2543,13 +2953,41 @@
         </w:rPr>
         <w:t xml:space="preserve">[6] </w:t>
       </w:r>
-      <w:r>
-        <w:rPr>
-          <w:rFonts w:ascii="Times New Roman" w:hAnsi="Times New Roman" w:cs="Times New Roman"/>
-          <w:sz w:val="20"/>
-          <w:szCs w:val="20"/>
-        </w:rPr>
-        <w:t xml:space="preserve">Ostlund-Nilsson S, Mayer I, Huntingford FA (2006) </w:t>
+      <w:proofErr w:type="spellStart"/>
+      <w:r>
+        <w:rPr>
+          <w:rFonts w:ascii="Times New Roman" w:hAnsi="Times New Roman" w:cs="Times New Roman"/>
+          <w:sz w:val="20"/>
+          <w:szCs w:val="20"/>
+        </w:rPr>
+        <w:t>Ostlund</w:t>
+      </w:r>
+      <w:proofErr w:type="spellEnd"/>
+      <w:r>
+        <w:rPr>
+          <w:rFonts w:ascii="Times New Roman" w:hAnsi="Times New Roman" w:cs="Times New Roman"/>
+          <w:sz w:val="20"/>
+          <w:szCs w:val="20"/>
+        </w:rPr>
+        <w:t xml:space="preserve">-Nilsson S, Mayer I, </w:t>
+      </w:r>
+      <w:proofErr w:type="spellStart"/>
+      <w:r>
+        <w:rPr>
+          <w:rFonts w:ascii="Times New Roman" w:hAnsi="Times New Roman" w:cs="Times New Roman"/>
+          <w:sz w:val="20"/>
+          <w:szCs w:val="20"/>
+        </w:rPr>
+        <w:t>Huntingford</w:t>
+      </w:r>
+      <w:proofErr w:type="spellEnd"/>
+      <w:r>
+        <w:rPr>
+          <w:rFonts w:ascii="Times New Roman" w:hAnsi="Times New Roman" w:cs="Times New Roman"/>
+          <w:sz w:val="20"/>
+          <w:szCs w:val="20"/>
+        </w:rPr>
+        <w:t xml:space="preserve"> FA (2006) </w:t>
       </w:r>
       <w:r>
         <w:rPr>
@@ -2567,6 +3005,7 @@
         </w:rPr>
         <w:t xml:space="preserve">. </w:t>
       </w:r>
+      <w:proofErr w:type="gramStart"/>
       <w:r>
         <w:rPr>
           <w:rFonts w:ascii="Times New Roman" w:hAnsi="Times New Roman" w:cs="Times New Roman"/>
@@ -2584,6 +3023,7 @@
         </w:rPr>
         <w:t>.</w:t>
       </w:r>
+      <w:proofErr w:type="gramEnd"/>
     </w:p>
     <w:sectPr>
       <w:headerReference w:type="even" r:id="rId9"/>
@@ -3972,7 +4412,7 @@
     <w:charset w:val="00"/>
     <w:family w:val="auto"/>
     <w:pitch w:val="variable"/>
-    <w:sig w:usb0="E0002AFF" w:usb1="C0007843" w:usb2="00000009" w:usb3="00000000" w:csb0="000001FF" w:csb1="00000000"/>
+    <w:sig w:usb0="00000003" w:usb1="00000000" w:usb2="00000000" w:usb3="00000000" w:csb0="00000001" w:csb1="00000000"/>
   </w:font>
   <w:font w:name="Wingdings">
     <w:panose1 w:val="05000000000000000000"/>
@@ -3989,10 +4429,12 @@
     <w:sig w:usb0="E00002FF" w:usb1="400004FF" w:usb2="00000000" w:usb3="00000000" w:csb0="0000019F" w:csb1="00000000"/>
   </w:font>
   <w:font w:name="ＭＳ 明朝">
-    <w:charset w:val="4E"/>
-    <w:family w:val="auto"/>
-    <w:pitch w:val="variable"/>
-    <w:sig w:usb0="E00002FF" w:usb1="6AC7FDFB" w:usb2="00000012" w:usb3="00000000" w:csb0="0002009F" w:csb1="00000000"/>
+    <w:panose1 w:val="00000000000000000000"/>
+    <w:charset w:val="80"/>
+    <w:family w:val="roman"/>
+    <w:notTrueType/>
+    <w:pitch w:val="fixed"/>
+    <w:sig w:usb0="00000001" w:usb1="08070000" w:usb2="00000010" w:usb3="00000000" w:csb0="00020000" w:csb1="00000000"/>
   </w:font>
   <w:font w:name="Times">
     <w:panose1 w:val="02000500000000000000"/>
@@ -4002,6 +4444,7 @@
     <w:sig w:usb0="00000003" w:usb1="00000000" w:usb2="00000000" w:usb3="00000000" w:csb0="00000001" w:csb1="00000000"/>
   </w:font>
   <w:font w:name="Lucida Grande">
+    <w:altName w:val="Arial"/>
     <w:panose1 w:val="020B0600040502020204"/>
     <w:charset w:val="00"/>
     <w:family w:val="auto"/>
@@ -4013,20 +4456,22 @@
     <w:charset w:val="00"/>
     <w:family w:val="auto"/>
     <w:pitch w:val="variable"/>
-    <w:sig w:usb0="E0002AFF" w:usb1="C0007843" w:usb2="00000009" w:usb3="00000000" w:csb0="000001FF" w:csb1="00000000"/>
+    <w:sig w:usb0="00000003" w:usb1="00000000" w:usb2="00000000" w:usb3="00000000" w:csb0="00000001" w:csb1="00000000"/>
   </w:font>
   <w:font w:name="ＭＳ ゴシック">
-    <w:charset w:val="4E"/>
-    <w:family w:val="auto"/>
-    <w:pitch w:val="variable"/>
-    <w:sig w:usb0="E00002FF" w:usb1="6AC7FDFB" w:usb2="00000012" w:usb3="00000000" w:csb0="0002009F" w:csb1="00000000"/>
+    <w:panose1 w:val="00000000000000000000"/>
+    <w:charset w:val="80"/>
+    <w:family w:val="modern"/>
+    <w:notTrueType/>
+    <w:pitch w:val="fixed"/>
+    <w:sig w:usb0="00000001" w:usb1="08070000" w:usb2="00000010" w:usb3="00000000" w:csb0="00020000" w:csb1="00000000"/>
   </w:font>
   <w:font w:name="Calibri">
     <w:panose1 w:val="020F0502020204030204"/>
     <w:charset w:val="00"/>
     <w:family w:val="auto"/>
     <w:pitch w:val="variable"/>
-    <w:sig w:usb0="E10002FF" w:usb1="4000ACFF" w:usb2="00000009" w:usb3="00000000" w:csb0="0000019F" w:csb1="00000000"/>
+    <w:sig w:usb0="00000003" w:usb1="00000000" w:usb2="00000000" w:usb3="00000000" w:csb0="00000001" w:csb1="00000000"/>
   </w:font>
 </w:fonts>
 </file>
@@ -4825,7 +5270,7 @@
 </file>
 
 <file path=customXml/itemProps1.xml><?xml version="1.0" encoding="utf-8"?>
-<ds:datastoreItem xmlns:ds="http://schemas.openxmlformats.org/officeDocument/2006/customXml" ds:itemID="{212522C5-9393-8944-884A-4EDA7519C038}">
+<ds:datastoreItem xmlns:ds="http://schemas.openxmlformats.org/officeDocument/2006/customXml" ds:itemID="{66937904-D514-1C45-9A22-B3F8ACF23995}">
   <ds:schemaRefs>
     <ds:schemaRef ds:uri="http://schemas.openxmlformats.org/officeDocument/2006/bibliography"/>
   </ds:schemaRefs>

</xml_diff>

<commit_message>
Edits to proposed research from Kay's feedback.
</commit_message>
<xml_diff>
--- a/Randal Olson NSF Predoc Research Proposal.docx
+++ b/Randal Olson NSF Predoc Research Proposal.docx
@@ -100,7 +100,14 @@
           <w:rFonts w:ascii="Times New Roman" w:eastAsia="Times New Roman" w:hAnsi="Times New Roman" w:cs="Times New Roman"/>
           <w:color w:val="000000"/>
         </w:rPr>
-        <w:t xml:space="preserve">cations for social intelligence, </w:t>
+        <w:t>cations for social intelligence and</w:t>
+      </w:r>
+      <w:r>
+        <w:rPr>
+          <w:rFonts w:ascii="Times New Roman" w:eastAsia="Times New Roman" w:hAnsi="Times New Roman" w:cs="Times New Roman"/>
+          <w:color w:val="000000"/>
+        </w:rPr>
+        <w:t xml:space="preserve"> </w:t>
       </w:r>
       <w:r>
         <w:rPr>
@@ -108,13 +115,6 @@
           <w:color w:val="000000"/>
         </w:rPr>
         <w:t>collective cognition</w:t>
-      </w:r>
-      <w:r>
-        <w:rPr>
-          <w:rFonts w:ascii="Times New Roman" w:eastAsia="Times New Roman" w:hAnsi="Times New Roman" w:cs="Times New Roman"/>
-          <w:color w:val="000000"/>
-        </w:rPr>
-        <w:t>, and its potential applications in automated control of distributed systems</w:t>
       </w:r>
       <w:r>
         <w:rPr>
@@ -722,13 +722,6 @@
       <w:r>
         <w:rPr>
           <w:rFonts w:ascii="Times New Roman" w:hAnsi="Times New Roman" w:cs="Times New Roman"/>
-          <w:i/>
-        </w:rPr>
-        <w:t xml:space="preserve"> L.</w:t>
-      </w:r>
-      <w:r>
-        <w:rPr>
-          <w:rFonts w:ascii="Times New Roman" w:hAnsi="Times New Roman" w:cs="Times New Roman"/>
         </w:rPr>
         <w:t>)</w:t>
       </w:r>
@@ -954,26 +947,20 @@
         <w:rPr>
           <w:rFonts w:ascii="Times New Roman" w:hAnsi="Times New Roman" w:cs="Times New Roman"/>
         </w:rPr>
-        <w:t xml:space="preserve"> I expect prey that swarm to experience fewer successful attack </w:t>
+        <w:t xml:space="preserve"> I expect prey that swarm to experience fewer successful attack attempts from </w:t>
       </w:r>
       <w:proofErr w:type="gramStart"/>
       <w:r>
         <w:rPr>
           <w:rFonts w:ascii="Times New Roman" w:hAnsi="Times New Roman" w:cs="Times New Roman"/>
         </w:rPr>
-        <w:t>attempts</w:t>
+        <w:t>the predator than prey that move around randomly.</w:t>
       </w:r>
       <w:proofErr w:type="gramEnd"/>
       <w:r>
         <w:rPr>
           <w:rFonts w:ascii="Times New Roman" w:hAnsi="Times New Roman" w:cs="Times New Roman"/>
         </w:rPr>
-        <w:t xml:space="preserve"> from the predator than prey that move around randomly.</w:t>
-      </w:r>
-      <w:r>
-        <w:rPr>
-          <w:rFonts w:ascii="Times New Roman" w:hAnsi="Times New Roman" w:cs="Times New Roman"/>
-        </w:rPr>
         <w:t xml:space="preserve"> </w:t>
       </w:r>
       <w:r>
@@ -1005,6 +992,12 @@
           <w:rFonts w:ascii="Times New Roman" w:hAnsi="Times New Roman" w:cs="Times New Roman"/>
         </w:rPr>
         <w:t>30 times</w:t>
+      </w:r>
+      <w:r>
+        <w:rPr>
+          <w:rFonts w:ascii="Times New Roman" w:hAnsi="Times New Roman" w:cs="Times New Roman"/>
+        </w:rPr>
+        <w:t xml:space="preserve"> (each with a different fish to avoid the effects of learning)</w:t>
       </w:r>
       <w:r>
         <w:rPr>
@@ -1137,17 +1130,15 @@
           <w:rFonts w:ascii="Times New Roman" w:hAnsi="Times New Roman" w:cs="Times New Roman"/>
           <w:i/>
         </w:rPr>
-        <w:t xml:space="preserve"> predator attack efficiency </w:t>
-      </w:r>
-      <w:proofErr w:type="spellStart"/>
+        <w:t xml:space="preserve"> p</w:t>
+      </w:r>
       <w:r>
         <w:rPr>
           <w:rFonts w:ascii="Times New Roman" w:hAnsi="Times New Roman" w:cs="Times New Roman"/>
           <w:i/>
         </w:rPr>
-        <w:t>moreso</w:t>
-      </w:r>
-      <w:proofErr w:type="spellEnd"/>
+        <w:t>redator attack efficiency more</w:t>
+      </w:r>
       <w:r>
         <w:rPr>
           <w:rFonts w:ascii="Times New Roman" w:hAnsi="Times New Roman" w:cs="Times New Roman"/>
@@ -1405,7 +1396,13 @@
         <w:rPr>
           <w:rFonts w:ascii="Times New Roman" w:hAnsi="Times New Roman" w:cs="Times New Roman"/>
         </w:rPr>
-        <w:t>it indicates</w:t>
+        <w:t xml:space="preserve">it </w:t>
+      </w:r>
+      <w:r>
+        <w:rPr>
+          <w:rFonts w:ascii="Times New Roman" w:hAnsi="Times New Roman" w:cs="Times New Roman"/>
+        </w:rPr>
+        <w:t>would indicate</w:t>
       </w:r>
       <w:r>
         <w:rPr>
@@ -1503,19 +1500,25 @@
         <w:rPr>
           <w:rFonts w:ascii="Times New Roman" w:hAnsi="Times New Roman" w:cs="Times New Roman"/>
         </w:rPr>
-        <w:t xml:space="preserve"> no significant difference in predator response between experiments, then this</w:t>
-      </w:r>
-      <w:r>
-        <w:rPr>
-          <w:rFonts w:ascii="Times New Roman" w:hAnsi="Times New Roman" w:cs="Times New Roman"/>
-        </w:rPr>
-        <w:t xml:space="preserve"> would provide</w:t>
-      </w:r>
-      <w:r>
-        <w:rPr>
-          <w:rFonts w:ascii="Times New Roman" w:hAnsi="Times New Roman" w:cs="Times New Roman"/>
-        </w:rPr>
-        <w:t xml:space="preserve"> further evidence that predators that feed on swarming prey are not affected by the confusion effect.</w:t>
+        <w:t xml:space="preserve"> no difference in predator response between experiments, then this</w:t>
+      </w:r>
+      <w:r>
+        <w:rPr>
+          <w:rFonts w:ascii="Times New Roman" w:hAnsi="Times New Roman" w:cs="Times New Roman"/>
+        </w:rPr>
+        <w:t xml:space="preserve"> would </w:t>
+      </w:r>
+      <w:r>
+        <w:rPr>
+          <w:rFonts w:ascii="Times New Roman" w:hAnsi="Times New Roman" w:cs="Times New Roman"/>
+        </w:rPr>
+        <w:t>suggest</w:t>
+      </w:r>
+      <w:r>
+        <w:rPr>
+          <w:rFonts w:ascii="Times New Roman" w:hAnsi="Times New Roman" w:cs="Times New Roman"/>
+        </w:rPr>
+        <w:t xml:space="preserve"> that predators that feed on swarming prey are not affected by the confusion effect.</w:t>
       </w:r>
       <w:r>
         <w:rPr>
@@ -1539,7 +1542,32 @@
         <w:rPr>
           <w:rFonts w:ascii="Times New Roman" w:hAnsi="Times New Roman" w:cs="Times New Roman"/>
         </w:rPr>
-        <w:t>to attack larger swarms than smaller swarms, then this would indicate that the confusion effect is not magnified by swarm size, and attacking larger swarms is advantageous</w:t>
+        <w:t xml:space="preserve">to attack larger swarms than smaller swarms, then this </w:t>
+      </w:r>
+      <w:r>
+        <w:rPr>
+          <w:rFonts w:ascii="Times New Roman" w:hAnsi="Times New Roman" w:cs="Times New Roman"/>
+        </w:rPr>
+        <w:t xml:space="preserve">would </w:t>
+      </w:r>
+      <w:r>
+        <w:rPr>
+          <w:rFonts w:ascii="Times New Roman" w:hAnsi="Times New Roman" w:cs="Times New Roman"/>
+        </w:rPr>
+        <w:t>suggest</w:t>
+      </w:r>
+      <w:r>
+        <w:rPr>
+          <w:rFonts w:ascii="Times New Roman" w:hAnsi="Times New Roman" w:cs="Times New Roman"/>
+        </w:rPr>
+        <w:t xml:space="preserve"> that the confusion effect is </w:t>
+      </w:r>
+      <w:r>
+        <w:rPr>
+          <w:rFonts w:ascii="Times New Roman" w:hAnsi="Times New Roman" w:cs="Times New Roman"/>
+        </w:rPr>
+        <w:lastRenderedPageBreak/>
+        <w:t>not magnified by swarm size, and attacking larger swarms is advantageous</w:t>
       </w:r>
       <w:r>
         <w:rPr>
@@ -1563,15 +1591,31 @@
         <w:rPr>
           <w:rFonts w:ascii="Times New Roman" w:hAnsi="Times New Roman" w:cs="Times New Roman"/>
         </w:rPr>
-        <w:t xml:space="preserve"> more prey to potentially be captured per att</w:t>
-      </w:r>
-      <w:bookmarkStart w:id="0" w:name="_GoBack"/>
-      <w:bookmarkEnd w:id="0"/>
-      <w:r>
-        <w:rPr>
-          <w:rFonts w:ascii="Times New Roman" w:hAnsi="Times New Roman" w:cs="Times New Roman"/>
-        </w:rPr>
-        <w:t>ack.</w:t>
+        <w:t xml:space="preserve"> </w:t>
+      </w:r>
+      <w:r>
+        <w:rPr>
+          <w:rFonts w:ascii="Times New Roman" w:hAnsi="Times New Roman" w:cs="Times New Roman"/>
+        </w:rPr>
+        <w:t xml:space="preserve">potentially </w:t>
+      </w:r>
+      <w:r>
+        <w:rPr>
+          <w:rFonts w:ascii="Times New Roman" w:hAnsi="Times New Roman" w:cs="Times New Roman"/>
+        </w:rPr>
+        <w:t xml:space="preserve">more prey </w:t>
+      </w:r>
+      <w:r>
+        <w:rPr>
+          <w:rFonts w:ascii="Times New Roman" w:hAnsi="Times New Roman" w:cs="Times New Roman"/>
+        </w:rPr>
+        <w:t>to</w:t>
+      </w:r>
+      <w:r>
+        <w:rPr>
+          <w:rFonts w:ascii="Times New Roman" w:hAnsi="Times New Roman" w:cs="Times New Roman"/>
+        </w:rPr>
+        <w:t xml:space="preserve"> be captured per attack.</w:t>
       </w:r>
     </w:p>
     <w:p>
@@ -1587,7 +1631,6 @@
           <w:rFonts w:ascii="Times New Roman" w:hAnsi="Times New Roman" w:cs="Times New Roman"/>
           <w:b/>
         </w:rPr>
-        <w:lastRenderedPageBreak/>
         <w:t>Hypothesis III</w:t>
       </w:r>
       <w:r>
@@ -2109,7 +2152,19 @@
         <w:rPr>
           <w:rFonts w:ascii="Times New Roman" w:hAnsi="Times New Roman" w:cs="Times New Roman"/>
         </w:rPr>
-        <w:t>If this prediction holds, predators that feed on swarming prey could have a selective advantage by evolving a narrow, focused retina to reduce the efficacy of the confusion effect.</w:t>
+        <w:t xml:space="preserve">If this prediction holds, </w:t>
+      </w:r>
+      <w:r>
+        <w:rPr>
+          <w:rFonts w:ascii="Times New Roman" w:hAnsi="Times New Roman" w:cs="Times New Roman"/>
+        </w:rPr>
+        <w:t xml:space="preserve">then this suggests </w:t>
+      </w:r>
+      <w:r>
+        <w:rPr>
+          <w:rFonts w:ascii="Times New Roman" w:hAnsi="Times New Roman" w:cs="Times New Roman"/>
+        </w:rPr>
+        <w:t>predators that feed on swarming prey could have a selective advantage by evolving a narrow, focused retina to reduce the efficacy of the confusion effect.</w:t>
       </w:r>
     </w:p>
     <w:p>
@@ -2230,13 +2285,51 @@
         <w:rPr>
           <w:rFonts w:ascii="Times New Roman" w:hAnsi="Times New Roman" w:cs="Times New Roman"/>
         </w:rPr>
-        <w:t xml:space="preserve">stickleback research lab; Dr. Chris </w:t>
+        <w:t>research lab</w:t>
+      </w:r>
+      <w:r>
+        <w:rPr>
+          <w:rFonts w:ascii="Times New Roman" w:hAnsi="Times New Roman" w:cs="Times New Roman"/>
+        </w:rPr>
+        <w:t xml:space="preserve"> to perform the experiments</w:t>
+      </w:r>
+      <w:r>
+        <w:rPr>
+          <w:rFonts w:ascii="Times New Roman" w:hAnsi="Times New Roman" w:cs="Times New Roman"/>
+        </w:rPr>
+        <w:t xml:space="preserve"> with live sticklebacks</w:t>
+      </w:r>
+      <w:r>
+        <w:rPr>
+          <w:rFonts w:ascii="Times New Roman" w:hAnsi="Times New Roman" w:cs="Times New Roman"/>
+        </w:rPr>
+        <w:t xml:space="preserve">; Dr. </w:t>
       </w:r>
       <w:proofErr w:type="spellStart"/>
       <w:r>
         <w:rPr>
           <w:rFonts w:ascii="Times New Roman" w:hAnsi="Times New Roman" w:cs="Times New Roman"/>
         </w:rPr>
+        <w:t>Chris</w:t>
+      </w:r>
+      <w:r>
+        <w:rPr>
+          <w:rFonts w:ascii="Times New Roman" w:hAnsi="Times New Roman" w:cs="Times New Roman"/>
+        </w:rPr>
+        <w:t>toph</w:t>
+      </w:r>
+      <w:proofErr w:type="spellEnd"/>
+      <w:r>
+        <w:rPr>
+          <w:rFonts w:ascii="Times New Roman" w:hAnsi="Times New Roman" w:cs="Times New Roman"/>
+        </w:rPr>
+        <w:t xml:space="preserve"> </w:t>
+      </w:r>
+      <w:proofErr w:type="spellStart"/>
+      <w:r>
+        <w:rPr>
+          <w:rFonts w:ascii="Times New Roman" w:hAnsi="Times New Roman" w:cs="Times New Roman"/>
+        </w:rPr>
         <w:t>Adami’s</w:t>
       </w:r>
       <w:proofErr w:type="spellEnd"/>
@@ -2244,71 +2337,117 @@
         <w:rPr>
           <w:rFonts w:ascii="Times New Roman" w:hAnsi="Times New Roman" w:cs="Times New Roman"/>
         </w:rPr>
-        <w:t xml:space="preserve"> computational lab studying evolutionary processes and evolving animal behavior; and support from zoologist Dr. Fred Dyer and the NSF BEACON Center, an interdisciplinary research collaboration between biologists and computer scientists</w:t>
+        <w:t xml:space="preserve"> computational lab studying evolutionary processes and evolving animal behavior</w:t>
+      </w:r>
+      <w:r>
+        <w:rPr>
+          <w:rFonts w:ascii="Times New Roman" w:hAnsi="Times New Roman" w:cs="Times New Roman"/>
+        </w:rPr>
+        <w:t xml:space="preserve"> to prepare the evolving digital swarm platform; guidance </w:t>
+      </w:r>
+      <w:r>
+        <w:rPr>
+          <w:rFonts w:ascii="Times New Roman" w:hAnsi="Times New Roman" w:cs="Times New Roman"/>
+        </w:rPr>
+        <w:t xml:space="preserve">from </w:t>
+      </w:r>
+      <w:r>
+        <w:rPr>
+          <w:rFonts w:ascii="Times New Roman" w:hAnsi="Times New Roman" w:cs="Times New Roman"/>
+        </w:rPr>
+        <w:t>behavioral biologist</w:t>
+      </w:r>
+      <w:r>
+        <w:rPr>
+          <w:rFonts w:ascii="Times New Roman" w:hAnsi="Times New Roman" w:cs="Times New Roman"/>
+        </w:rPr>
+        <w:t xml:space="preserve"> Dr. Fred Dyer</w:t>
+      </w:r>
+      <w:r>
+        <w:rPr>
+          <w:rFonts w:ascii="Times New Roman" w:hAnsi="Times New Roman" w:cs="Times New Roman"/>
+        </w:rPr>
+        <w:t xml:space="preserve"> to interpret the </w:t>
+      </w:r>
+      <w:r>
+        <w:rPr>
+          <w:rFonts w:ascii="Times New Roman" w:hAnsi="Times New Roman" w:cs="Times New Roman"/>
+        </w:rPr>
+        <w:t>stickleback’s behavior</w:t>
+      </w:r>
+      <w:bookmarkStart w:id="0" w:name="_GoBack"/>
+      <w:bookmarkEnd w:id="0"/>
+      <w:r>
+        <w:rPr>
+          <w:rFonts w:ascii="Times New Roman" w:hAnsi="Times New Roman" w:cs="Times New Roman"/>
+        </w:rPr>
+        <w:t>;</w:t>
+      </w:r>
+      <w:r>
+        <w:rPr>
+          <w:rFonts w:ascii="Times New Roman" w:hAnsi="Times New Roman" w:cs="Times New Roman"/>
+        </w:rPr>
+        <w:t xml:space="preserve"> and </w:t>
+      </w:r>
+      <w:r>
+        <w:rPr>
+          <w:rFonts w:ascii="Times New Roman" w:hAnsi="Times New Roman" w:cs="Times New Roman"/>
+        </w:rPr>
+        <w:t xml:space="preserve">support from </w:t>
+      </w:r>
+      <w:r>
+        <w:rPr>
+          <w:rFonts w:ascii="Times New Roman" w:hAnsi="Times New Roman" w:cs="Times New Roman"/>
+        </w:rPr>
+        <w:t xml:space="preserve">the NSF BEACON Center, an </w:t>
+      </w:r>
+      <w:r>
+        <w:rPr>
+          <w:rFonts w:ascii="Times New Roman" w:hAnsi="Times New Roman" w:cs="Times New Roman"/>
+        </w:rPr>
+        <w:t xml:space="preserve">institution promoting </w:t>
+      </w:r>
+      <w:r>
+        <w:rPr>
+          <w:rFonts w:ascii="Times New Roman" w:hAnsi="Times New Roman" w:cs="Times New Roman"/>
+        </w:rPr>
+        <w:t>interdisciplinary research collaboration</w:t>
+      </w:r>
+      <w:r>
+        <w:rPr>
+          <w:rFonts w:ascii="Times New Roman" w:hAnsi="Times New Roman" w:cs="Times New Roman"/>
+        </w:rPr>
+        <w:t>s</w:t>
+      </w:r>
+      <w:r>
+        <w:rPr>
+          <w:rFonts w:ascii="Times New Roman" w:hAnsi="Times New Roman" w:cs="Times New Roman"/>
+        </w:rPr>
+        <w:t xml:space="preserve"> between biologists</w:t>
+      </w:r>
+      <w:r>
+        <w:rPr>
+          <w:rFonts w:ascii="Times New Roman" w:hAnsi="Times New Roman" w:cs="Times New Roman"/>
+        </w:rPr>
+        <w:t>,</w:t>
+      </w:r>
+      <w:r>
+        <w:rPr>
+          <w:rFonts w:ascii="Times New Roman" w:hAnsi="Times New Roman" w:cs="Times New Roman"/>
+        </w:rPr>
+        <w:t xml:space="preserve"> computer scientists</w:t>
+      </w:r>
+      <w:r>
+        <w:rPr>
+          <w:rFonts w:ascii="Times New Roman" w:hAnsi="Times New Roman" w:cs="Times New Roman"/>
+        </w:rPr>
+        <w:t>, and engineers</w:t>
       </w:r>
       <w:r>
         <w:rPr>
           <w:rFonts w:ascii="Times New Roman" w:hAnsi="Times New Roman" w:cs="Times New Roman"/>
         </w:rPr>
         <w:t>.</w:t>
-      </w:r>
-      <w:r>
-        <w:rPr>
-          <w:rFonts w:ascii="Times New Roman" w:hAnsi="Times New Roman" w:cs="Times New Roman"/>
-        </w:rPr>
-        <w:t xml:space="preserve"> </w:t>
-      </w:r>
-      <w:r>
-        <w:rPr>
-          <w:rFonts w:ascii="Times New Roman" w:hAnsi="Times New Roman" w:cs="Times New Roman"/>
-        </w:rPr>
-        <w:t xml:space="preserve">My previous research has prepared me to design and complete these experiments, and will be published in venues such as </w:t>
-      </w:r>
-      <w:proofErr w:type="spellStart"/>
-      <w:r>
-        <w:rPr>
-          <w:rFonts w:ascii="Times New Roman" w:hAnsi="Times New Roman" w:cs="Times New Roman"/>
-        </w:rPr>
-        <w:t>ALife</w:t>
-      </w:r>
-      <w:proofErr w:type="spellEnd"/>
-      <w:r>
-        <w:rPr>
-          <w:rFonts w:ascii="Times New Roman" w:hAnsi="Times New Roman" w:cs="Times New Roman"/>
-        </w:rPr>
-        <w:t xml:space="preserve"> XIII, </w:t>
-      </w:r>
-      <w:proofErr w:type="spellStart"/>
-      <w:r>
-        <w:rPr>
-          <w:rFonts w:ascii="Times New Roman" w:hAnsi="Times New Roman" w:cs="Times New Roman"/>
-        </w:rPr>
-        <w:t>SwarmFest</w:t>
-      </w:r>
-      <w:proofErr w:type="spellEnd"/>
-      <w:r>
-        <w:rPr>
-          <w:rFonts w:ascii="Times New Roman" w:hAnsi="Times New Roman" w:cs="Times New Roman"/>
-        </w:rPr>
-        <w:t xml:space="preserve"> 2012, and journals such as</w:t>
-      </w:r>
-      <w:r>
-        <w:rPr>
-          <w:rFonts w:ascii="Times New Roman" w:hAnsi="Times New Roman" w:cs="Times New Roman"/>
-        </w:rPr>
-        <w:t xml:space="preserve"> the</w:t>
-      </w:r>
-      <w:r>
-        <w:rPr>
-          <w:rFonts w:ascii="Times New Roman" w:hAnsi="Times New Roman" w:cs="Times New Roman"/>
-        </w:rPr>
-        <w:t xml:space="preserve"> Proceedings of the National Academy of Science</w:t>
-      </w:r>
-      <w:r>
-        <w:rPr>
-          <w:rFonts w:ascii="Times New Roman" w:hAnsi="Times New Roman" w:cs="Times New Roman"/>
-        </w:rPr>
-        <w:t>s.</w:t>
       </w:r>
     </w:p>
     <w:p>
@@ -2349,7 +2488,31 @@
         <w:rPr>
           <w:rFonts w:ascii="Times New Roman" w:hAnsi="Times New Roman" w:cs="Times New Roman"/>
         </w:rPr>
-        <w:t>This work develops a platform for directly interfacing biological and computational research, and increasing understanding of collective cognition and decision-making in animals. Research in this area has applications in behavioral science, Artificial Intelligence, Artificial Life, Robotics, distributed control systems, and many other fields that seek to understand how individual behaviors can result in emergent phenomena</w:t>
+        <w:t xml:space="preserve">This work develops a platform for directly interfacing biological and computational research, and increasing </w:t>
+      </w:r>
+      <w:r>
+        <w:rPr>
+          <w:rFonts w:ascii="Times New Roman" w:hAnsi="Times New Roman" w:cs="Times New Roman"/>
+        </w:rPr>
+        <w:t xml:space="preserve">our </w:t>
+      </w:r>
+      <w:r>
+        <w:rPr>
+          <w:rFonts w:ascii="Times New Roman" w:hAnsi="Times New Roman" w:cs="Times New Roman"/>
+        </w:rPr>
+        <w:t>understanding of collective cognition and decision-making in animals.</w:t>
+      </w:r>
+      <w:r>
+        <w:rPr>
+          <w:rFonts w:ascii="Times New Roman" w:hAnsi="Times New Roman" w:cs="Times New Roman"/>
+        </w:rPr>
+        <w:t xml:space="preserve"> By doing so, this work will inform engineers, AI researchers, and roboticists on how to better design</w:t>
+      </w:r>
+      <w:r>
+        <w:rPr>
+          <w:rFonts w:ascii="Times New Roman" w:hAnsi="Times New Roman" w:cs="Times New Roman"/>
+        </w:rPr>
+        <w:t xml:space="preserve"> control algorithms for complex, distributed systems</w:t>
       </w:r>
       <w:r>
         <w:rPr>
@@ -2362,7 +2525,25 @@
         <w:rPr>
           <w:rFonts w:ascii="Times New Roman" w:hAnsi="Times New Roman" w:cs="Times New Roman"/>
         </w:rPr>
-        <w:t>. In addition, research in digital evolution and animal behavior is readily accessible to broad populations, and I will continue to share this research and my passion for science with college undergraduates and K-12 audiences through the NSF BEACON Center, local science fairs and volunteering at the local museum.</w:t>
+        <w:t>.</w:t>
+      </w:r>
+      <w:r>
+        <w:rPr>
+          <w:rFonts w:ascii="Times New Roman" w:hAnsi="Times New Roman" w:cs="Times New Roman"/>
+        </w:rPr>
+        <w:t xml:space="preserve"> In addition, research in digital evolution and animal behavior is readily accessible to broad populations, and I will continue to share this research and my passion for science with college undergraduates and K-12 audiences through the NSF BEACON Center, local science fairs</w:t>
+      </w:r>
+      <w:r>
+        <w:rPr>
+          <w:rFonts w:ascii="Times New Roman" w:hAnsi="Times New Roman" w:cs="Times New Roman"/>
+        </w:rPr>
+        <w:t>,</w:t>
+      </w:r>
+      <w:r>
+        <w:rPr>
+          <w:rFonts w:ascii="Times New Roman" w:hAnsi="Times New Roman" w:cs="Times New Roman"/>
+        </w:rPr>
+        <w:t xml:space="preserve"> and volunteering at the local museum.</w:t>
       </w:r>
     </w:p>
     <w:p>
@@ -3090,7 +3271,6 @@
         <w:temporary/>
         <w:showingPlcHdr/>
       </w:sdtPr>
-      <w:sdtEndPr/>
       <w:sdtContent>
         <w:r>
           <w:t>[Type text]</w:t>
@@ -3109,7 +3289,6 @@
         <w:temporary/>
         <w:showingPlcHdr/>
       </w:sdtPr>
-      <w:sdtEndPr/>
       <w:sdtContent>
         <w:r>
           <w:t>[Type text]</w:t>
@@ -3128,7 +3307,6 @@
         <w:temporary/>
         <w:showingPlcHdr/>
       </w:sdtPr>
-      <w:sdtEndPr/>
       <w:sdtContent>
         <w:r>
           <w:t>[Type text]</w:t>
@@ -4412,7 +4590,7 @@
     <w:charset w:val="00"/>
     <w:family w:val="auto"/>
     <w:pitch w:val="variable"/>
-    <w:sig w:usb0="00000003" w:usb1="00000000" w:usb2="00000000" w:usb3="00000000" w:csb0="00000001" w:csb1="00000000"/>
+    <w:sig w:usb0="E0002AFF" w:usb1="C0007843" w:usb2="00000009" w:usb3="00000000" w:csb0="000001FF" w:csb1="00000000"/>
   </w:font>
   <w:font w:name="Wingdings">
     <w:panose1 w:val="05000000000000000000"/>
@@ -4429,11 +4607,9 @@
     <w:sig w:usb0="E00002FF" w:usb1="400004FF" w:usb2="00000000" w:usb3="00000000" w:csb0="0000019F" w:csb1="00000000"/>
   </w:font>
   <w:font w:name="ＭＳ 明朝">
-    <w:panose1 w:val="00000000000000000000"/>
-    <w:charset w:val="80"/>
-    <w:family w:val="roman"/>
-    <w:notTrueType/>
-    <w:pitch w:val="fixed"/>
+    <w:charset w:val="4E"/>
+    <w:family w:val="auto"/>
+    <w:pitch w:val="variable"/>
     <w:sig w:usb0="00000001" w:usb1="08070000" w:usb2="00000010" w:usb3="00000000" w:csb0="00020000" w:csb1="00000000"/>
   </w:font>
   <w:font w:name="Times">
@@ -4456,14 +4632,12 @@
     <w:charset w:val="00"/>
     <w:family w:val="auto"/>
     <w:pitch w:val="variable"/>
-    <w:sig w:usb0="00000003" w:usb1="00000000" w:usb2="00000000" w:usb3="00000000" w:csb0="00000001" w:csb1="00000000"/>
+    <w:sig w:usb0="E0002AFF" w:usb1="C0007843" w:usb2="00000009" w:usb3="00000000" w:csb0="000001FF" w:csb1="00000000"/>
   </w:font>
   <w:font w:name="ＭＳ ゴシック">
-    <w:panose1 w:val="00000000000000000000"/>
-    <w:charset w:val="80"/>
-    <w:family w:val="modern"/>
-    <w:notTrueType/>
-    <w:pitch w:val="fixed"/>
+    <w:charset w:val="4E"/>
+    <w:family w:val="auto"/>
+    <w:pitch w:val="variable"/>
     <w:sig w:usb0="00000001" w:usb1="08070000" w:usb2="00000010" w:usb3="00000000" w:csb0="00020000" w:csb1="00000000"/>
   </w:font>
   <w:font w:name="Calibri">
@@ -4471,7 +4645,7 @@
     <w:charset w:val="00"/>
     <w:family w:val="auto"/>
     <w:pitch w:val="variable"/>
-    <w:sig w:usb0="00000003" w:usb1="00000000" w:usb2="00000000" w:usb3="00000000" w:csb0="00000001" w:csb1="00000000"/>
+    <w:sig w:usb0="E10002FF" w:usb1="4000ACFF" w:usb2="00000009" w:usb3="00000000" w:csb0="0000019F" w:csb1="00000000"/>
   </w:font>
 </w:fonts>
 </file>
@@ -4491,6 +4665,7 @@
   <w:rsids>
     <w:rsidRoot w:val="006738FB"/>
     <w:rsid w:val="001C240E"/>
+    <w:rsid w:val="00214E94"/>
     <w:rsid w:val="006738FB"/>
     <w:rsid w:val="008346E2"/>
     <w:rsid w:val="00D14A85"/>
@@ -5270,7 +5445,7 @@
 </file>
 
 <file path=customXml/itemProps1.xml><?xml version="1.0" encoding="utf-8"?>
-<ds:datastoreItem xmlns:ds="http://schemas.openxmlformats.org/officeDocument/2006/customXml" ds:itemID="{66937904-D514-1C45-9A22-B3F8ACF23995}">
+<ds:datastoreItem xmlns:ds="http://schemas.openxmlformats.org/officeDocument/2006/customXml" ds:itemID="{8AF0F6D2-1187-1E4A-89E1-0A5EF31B317F}">
   <ds:schemaRefs>
     <ds:schemaRef ds:uri="http://schemas.openxmlformats.org/officeDocument/2006/bibliography"/>
   </ds:schemaRefs>

</xml_diff>

<commit_message>
Another edit to proposed research w/ Kay's advice.
</commit_message>
<xml_diff>
--- a/Randal Olson NSF Predoc Research Proposal.docx
+++ b/Randal Olson NSF Predoc Research Proposal.docx
@@ -100,7 +100,14 @@
           <w:rFonts w:ascii="Times New Roman" w:eastAsia="Times New Roman" w:hAnsi="Times New Roman" w:cs="Times New Roman"/>
           <w:color w:val="000000"/>
         </w:rPr>
-        <w:t>cations for social intelligence and</w:t>
+        <w:t>cations for social intelligence</w:t>
+      </w:r>
+      <w:r>
+        <w:rPr>
+          <w:rFonts w:ascii="Times New Roman" w:eastAsia="Times New Roman" w:hAnsi="Times New Roman" w:cs="Times New Roman"/>
+          <w:color w:val="000000"/>
+        </w:rPr>
+        <w:t>,</w:t>
       </w:r>
       <w:r>
         <w:rPr>
@@ -115,6 +122,55 @@
           <w:color w:val="000000"/>
         </w:rPr>
         <w:t>collective cognition</w:t>
+      </w:r>
+      <w:r>
+        <w:rPr>
+          <w:rFonts w:ascii="Times New Roman" w:eastAsia="Times New Roman" w:hAnsi="Times New Roman" w:cs="Times New Roman"/>
+          <w:color w:val="000000"/>
+        </w:rPr>
+        <w:t xml:space="preserve">, and potential applications in </w:t>
+      </w:r>
+      <w:r>
+        <w:rPr>
+          <w:rFonts w:ascii="Times New Roman" w:eastAsia="Times New Roman" w:hAnsi="Times New Roman" w:cs="Times New Roman"/>
+          <w:color w:val="000000"/>
+        </w:rPr>
+        <w:t>e</w:t>
+      </w:r>
+      <w:r>
+        <w:rPr>
+          <w:rFonts w:ascii="Times New Roman" w:eastAsia="Times New Roman" w:hAnsi="Times New Roman" w:cs="Times New Roman"/>
+          <w:color w:val="000000"/>
+        </w:rPr>
+        <w:t>nginee</w:t>
+      </w:r>
+      <w:r>
+        <w:rPr>
+          <w:rFonts w:ascii="Times New Roman" w:eastAsia="Times New Roman" w:hAnsi="Times New Roman" w:cs="Times New Roman"/>
+          <w:color w:val="000000"/>
+        </w:rPr>
+        <w:t xml:space="preserve">ring, artificial intelligence, </w:t>
+      </w:r>
+      <w:r>
+        <w:rPr>
+          <w:rFonts w:ascii="Times New Roman" w:eastAsia="Times New Roman" w:hAnsi="Times New Roman" w:cs="Times New Roman"/>
+          <w:color w:val="000000"/>
+        </w:rPr>
+        <w:t xml:space="preserve">and </w:t>
+      </w:r>
+      <w:r>
+        <w:rPr>
+          <w:rFonts w:ascii="Times New Roman" w:eastAsia="Times New Roman" w:hAnsi="Times New Roman" w:cs="Times New Roman"/>
+          <w:color w:val="000000"/>
+        </w:rPr>
+        <w:t>r</w:t>
+      </w:r>
+      <w:r>
+        <w:rPr>
+          <w:rFonts w:ascii="Times New Roman" w:eastAsia="Times New Roman" w:hAnsi="Times New Roman" w:cs="Times New Roman"/>
+          <w:color w:val="000000"/>
+        </w:rPr>
+        <w:t>obotics</w:t>
       </w:r>
       <w:r>
         <w:rPr>
@@ -954,9 +1010,15 @@
         <w:rPr>
           <w:rFonts w:ascii="Times New Roman" w:hAnsi="Times New Roman" w:cs="Times New Roman"/>
         </w:rPr>
-        <w:t>the predator than prey that move around randomly.</w:t>
+        <w:t>the</w:t>
       </w:r>
       <w:proofErr w:type="gramEnd"/>
+      <w:r>
+        <w:rPr>
+          <w:rFonts w:ascii="Times New Roman" w:hAnsi="Times New Roman" w:cs="Times New Roman"/>
+        </w:rPr>
+        <w:t xml:space="preserve"> predator than prey that move around randomly.</w:t>
+      </w:r>
       <w:r>
         <w:rPr>
           <w:rFonts w:ascii="Times New Roman" w:hAnsi="Times New Roman" w:cs="Times New Roman"/>
@@ -2234,17 +2296,39 @@
         <w:rPr>
           <w:rFonts w:ascii="Times New Roman" w:hAnsi="Times New Roman" w:cs="Times New Roman"/>
         </w:rPr>
-        <w:t>, offering</w:t>
-      </w:r>
-      <w:r>
-        <w:rPr>
-          <w:rFonts w:ascii="Times New Roman" w:hAnsi="Times New Roman" w:cs="Times New Roman"/>
-        </w:rPr>
-        <w:t xml:space="preserve"> behavior researchers unprecedented experimental control over predator-prey dynamics and the ability to test hypotheses about the </w:t>
-      </w:r>
-      <w:r>
-        <w:rPr>
-          <w:rFonts w:ascii="Times New Roman" w:hAnsi="Times New Roman" w:cs="Times New Roman"/>
+        <w:t xml:space="preserve">, </w:t>
+      </w:r>
+      <w:r>
+        <w:rPr>
+          <w:rFonts w:ascii="Times New Roman" w:hAnsi="Times New Roman" w:cs="Times New Roman"/>
+          <w:b/>
+        </w:rPr>
+        <w:t>offering</w:t>
+      </w:r>
+      <w:r>
+        <w:rPr>
+          <w:rFonts w:ascii="Times New Roman" w:hAnsi="Times New Roman" w:cs="Times New Roman"/>
+          <w:b/>
+        </w:rPr>
+        <w:t xml:space="preserve"> researchers unprecedented experimental control</w:t>
+      </w:r>
+      <w:r>
+        <w:rPr>
+          <w:rFonts w:ascii="Times New Roman" w:hAnsi="Times New Roman" w:cs="Times New Roman"/>
+        </w:rPr>
+        <w:t xml:space="preserve"> over predator-prey dynamics </w:t>
+      </w:r>
+      <w:r>
+        <w:rPr>
+          <w:rFonts w:ascii="Times New Roman" w:hAnsi="Times New Roman" w:cs="Times New Roman"/>
+          <w:b/>
+        </w:rPr>
+        <w:t xml:space="preserve">and the ability to test hypotheses about the </w:t>
+      </w:r>
+      <w:r>
+        <w:rPr>
+          <w:rFonts w:ascii="Times New Roman" w:hAnsi="Times New Roman" w:cs="Times New Roman"/>
+          <w:b/>
           <w:i/>
         </w:rPr>
         <w:t>evolution</w:t>
@@ -2252,8 +2336,15 @@
       <w:r>
         <w:rPr>
           <w:rFonts w:ascii="Times New Roman" w:hAnsi="Times New Roman" w:cs="Times New Roman"/>
-        </w:rPr>
-        <w:t xml:space="preserve"> of behavior in response to predation.</w:t>
+          <w:b/>
+        </w:rPr>
+        <w:t xml:space="preserve"> of behavior</w:t>
+      </w:r>
+      <w:r>
+        <w:rPr>
+          <w:rFonts w:ascii="Times New Roman" w:hAnsi="Times New Roman" w:cs="Times New Roman"/>
+        </w:rPr>
+        <w:t xml:space="preserve"> in response to predation.</w:t>
       </w:r>
       <w:r>
         <w:rPr>
@@ -2375,8 +2466,6 @@
         </w:rPr>
         <w:t>stickleback’s behavior</w:t>
       </w:r>
-      <w:bookmarkStart w:id="0" w:name="_GoBack"/>
-      <w:bookmarkEnd w:id="0"/>
       <w:r>
         <w:rPr>
           <w:rFonts w:ascii="Times New Roman" w:hAnsi="Times New Roman" w:cs="Times New Roman"/>
@@ -2506,20 +2595,38 @@
         <w:rPr>
           <w:rFonts w:ascii="Times New Roman" w:hAnsi="Times New Roman" w:cs="Times New Roman"/>
         </w:rPr>
-        <w:t xml:space="preserve"> By doing so, this work will inform engineers, AI researchers, and roboticists on how to better design</w:t>
-      </w:r>
-      <w:r>
-        <w:rPr>
-          <w:rFonts w:ascii="Times New Roman" w:hAnsi="Times New Roman" w:cs="Times New Roman"/>
-        </w:rPr>
-        <w:t xml:space="preserve"> control algorithms for complex, distributed systems</w:t>
-      </w:r>
-      <w:r>
-        <w:rPr>
-          <w:rFonts w:ascii="Times New Roman" w:hAnsi="Times New Roman" w:cs="Times New Roman"/>
-          <w:vertAlign w:val="superscript"/>
-        </w:rPr>
-        <w:t>1</w:t>
+        <w:t xml:space="preserve"> </w:t>
+      </w:r>
+      <w:r>
+        <w:rPr>
+          <w:rFonts w:ascii="Times New Roman" w:hAnsi="Times New Roman" w:cs="Times New Roman"/>
+          <w:b/>
+        </w:rPr>
+        <w:t>The availability of such an interface should open up a new frontier</w:t>
+      </w:r>
+      <w:r>
+        <w:rPr>
+          <w:rFonts w:ascii="Times New Roman" w:hAnsi="Times New Roman" w:cs="Times New Roman"/>
+        </w:rPr>
+        <w:t xml:space="preserve"> in the study of the evolution of </w:t>
+      </w:r>
+      <w:r>
+        <w:rPr>
+          <w:rFonts w:ascii="Times New Roman" w:hAnsi="Times New Roman" w:cs="Times New Roman"/>
+        </w:rPr>
+        <w:t xml:space="preserve">animal </w:t>
+      </w:r>
+      <w:r>
+        <w:rPr>
+          <w:rFonts w:ascii="Times New Roman" w:hAnsi="Times New Roman" w:cs="Times New Roman"/>
+        </w:rPr>
+        <w:t>behavior</w:t>
+      </w:r>
+      <w:r>
+        <w:rPr>
+          <w:rFonts w:ascii="Times New Roman" w:hAnsi="Times New Roman" w:cs="Times New Roman"/>
+        </w:rPr>
+        <w:t xml:space="preserve"> and artificial intelligence</w:t>
       </w:r>
       <w:r>
         <w:rPr>
@@ -2531,7 +2638,27 @@
         <w:rPr>
           <w:rFonts w:ascii="Times New Roman" w:hAnsi="Times New Roman" w:cs="Times New Roman"/>
         </w:rPr>
-        <w:t xml:space="preserve"> In addition, research in digital evolution and animal behavior is readily accessible to broad populations, and I will continue to share this research and my passion for science with college undergraduates and K-12 audiences through the NSF BEACON Center, local science fairs</w:t>
+        <w:t xml:space="preserve"> In addition, research in digital evolution and animal behavior is readily accessible to broad populations, and I will continue to share this research and my passion for science with college undergradua</w:t>
+      </w:r>
+      <w:r>
+        <w:rPr>
+          <w:rFonts w:ascii="Times New Roman" w:hAnsi="Times New Roman" w:cs="Times New Roman"/>
+        </w:rPr>
+        <w:t>tes and K-12 audiences through blog and video blog posts on my personal blog</w:t>
+      </w:r>
+      <w:r>
+        <w:rPr>
+          <w:rFonts w:ascii="Times New Roman" w:hAnsi="Times New Roman" w:cs="Times New Roman"/>
+        </w:rPr>
+        <w:t xml:space="preserve">, </w:t>
+      </w:r>
+      <w:bookmarkStart w:id="0" w:name="_GoBack"/>
+      <w:bookmarkEnd w:id="0"/>
+      <w:r>
+        <w:rPr>
+          <w:rFonts w:ascii="Times New Roman" w:hAnsi="Times New Roman" w:cs="Times New Roman"/>
+        </w:rPr>
+        <w:t>science fairs</w:t>
       </w:r>
       <w:r>
         <w:rPr>
@@ -2543,7 +2670,19 @@
         <w:rPr>
           <w:rFonts w:ascii="Times New Roman" w:hAnsi="Times New Roman" w:cs="Times New Roman"/>
         </w:rPr>
-        <w:t xml:space="preserve"> and volunteering at the local museum.</w:t>
+        <w:t xml:space="preserve"> and volunteering at local museum</w:t>
+      </w:r>
+      <w:r>
+        <w:rPr>
+          <w:rFonts w:ascii="Times New Roman" w:hAnsi="Times New Roman" w:cs="Times New Roman"/>
+        </w:rPr>
+        <w:t>s</w:t>
+      </w:r>
+      <w:r>
+        <w:rPr>
+          <w:rFonts w:ascii="Times New Roman" w:hAnsi="Times New Roman" w:cs="Times New Roman"/>
+        </w:rPr>
+        <w:t>.</w:t>
       </w:r>
     </w:p>
     <w:p>
@@ -4669,6 +4808,7 @@
     <w:rsid w:val="006738FB"/>
     <w:rsid w:val="008346E2"/>
     <w:rsid w:val="00D14A85"/>
+    <w:rsid w:val="00E605A8"/>
     <w:rsid w:val="00EE2BAD"/>
   </w:rsids>
   <m:mathPr>
@@ -5445,7 +5585,7 @@
 </file>
 
 <file path=customXml/itemProps1.xml><?xml version="1.0" encoding="utf-8"?>
-<ds:datastoreItem xmlns:ds="http://schemas.openxmlformats.org/officeDocument/2006/customXml" ds:itemID="{8AF0F6D2-1187-1E4A-89E1-0A5EF31B317F}">
+<ds:datastoreItem xmlns:ds="http://schemas.openxmlformats.org/officeDocument/2006/customXml" ds:itemID="{3E868096-DB51-F345-A30E-B6475B522795}">
   <ds:schemaRefs>
     <ds:schemaRef ds:uri="http://schemas.openxmlformats.org/officeDocument/2006/bibliography"/>
   </ds:schemaRefs>

</xml_diff>